<commit_message>
Levy project 2 added mac cloning and title page
</commit_message>
<xml_diff>
--- a/phd/ResearchSeminarCyberSecISEC700/Webb_Assignment_2/Webb_Assignment_2.docx
+++ b/phd/ResearchSeminarCyberSecISEC700/Webb_Assignment_2/Webb_Assignment_2.docx
@@ -428,26 +428,90 @@
           <w:sz w:val="24"/>
           <w:szCs w:val="24"/>
         </w:rPr>
-        <w:t>(Lamport et al.1982)</w:t>
-      </w:r>
-      <w:r>
-        <w:rPr>
-          <w:rFonts w:ascii="Times New Roman" w:hAnsi="Times New Roman"/>
-          <w:sz w:val="24"/>
-          <w:szCs w:val="24"/>
-        </w:rPr>
-        <w:t xml:space="preserve">  called the Byzantine General Problem (BGP). The BGP is argued to be the underlying philosophy behind blockchain theory and is supported by the proposed statement from (</w:t>
-      </w:r>
-      <w:r>
-        <w:rPr>
-          <w:rFonts w:ascii="Times New Roman" w:eastAsia="Times New Roman" w:hAnsi="Times New Roman" w:cs="Times New Roman"/>
-          <w:b/>
-          <w:bCs/>
-          <w:sz w:val="24"/>
-          <w:szCs w:val="24"/>
-          <w:u w:val="single"/>
-        </w:rPr>
-        <w:t>P. Kuo, 2019)</w:t>
+        <w:t>(</w:t>
+      </w:r>
+      <w:proofErr w:type="spellStart"/>
+      <w:r>
+        <w:rPr>
+          <w:rFonts w:ascii="Times New Roman" w:hAnsi="Times New Roman"/>
+          <w:b/>
+          <w:bCs/>
+          <w:sz w:val="24"/>
+          <w:szCs w:val="24"/>
+        </w:rPr>
+        <w:t>Lamport</w:t>
+      </w:r>
+      <w:proofErr w:type="spellEnd"/>
+      <w:r>
+        <w:rPr>
+          <w:rFonts w:ascii="Times New Roman" w:hAnsi="Times New Roman"/>
+          <w:b/>
+          <w:bCs/>
+          <w:sz w:val="24"/>
+          <w:szCs w:val="24"/>
+        </w:rPr>
+        <w:t xml:space="preserve"> et al.1982</w:t>
+      </w:r>
+      <w:r>
+        <w:rPr>
+          <w:rFonts w:ascii="Times New Roman" w:hAnsi="Times New Roman"/>
+          <w:b/>
+          <w:bCs/>
+          <w:sz w:val="24"/>
+          <w:szCs w:val="24"/>
+        </w:rPr>
+        <w:t>)</w:t>
+      </w:r>
+      <w:r>
+        <w:rPr>
+          <w:rFonts w:ascii="Times New Roman" w:hAnsi="Times New Roman"/>
+          <w:sz w:val="24"/>
+          <w:szCs w:val="24"/>
+        </w:rPr>
+        <w:t xml:space="preserve"> called</w:t>
+      </w:r>
+      <w:r>
+        <w:rPr>
+          <w:rFonts w:ascii="Times New Roman" w:hAnsi="Times New Roman"/>
+          <w:sz w:val="24"/>
+          <w:szCs w:val="24"/>
+        </w:rPr>
+        <w:t xml:space="preserve"> the Byzantine General Problem (BGP). The BGP is argued to be the underlying philosophy behind blockchain theory and is supported by the proposed statement from (</w:t>
+      </w:r>
+      <w:r>
+        <w:rPr>
+          <w:rFonts w:ascii="Times New Roman" w:eastAsia="Times New Roman" w:hAnsi="Times New Roman" w:cs="Times New Roman"/>
+          <w:b/>
+          <w:bCs/>
+          <w:sz w:val="24"/>
+          <w:szCs w:val="24"/>
+          <w:u w:val="single"/>
+        </w:rPr>
+        <w:t xml:space="preserve">P. </w:t>
+      </w:r>
+      <w:proofErr w:type="spellStart"/>
+      <w:r>
+        <w:rPr>
+          <w:rFonts w:ascii="Times New Roman" w:eastAsia="Times New Roman" w:hAnsi="Times New Roman" w:cs="Times New Roman"/>
+          <w:b/>
+          <w:bCs/>
+          <w:sz w:val="24"/>
+          <w:szCs w:val="24"/>
+          <w:u w:val="single"/>
+        </w:rPr>
+        <w:t>Kuo</w:t>
+      </w:r>
+      <w:proofErr w:type="spellEnd"/>
+      <w:r>
+        <w:rPr>
+          <w:rFonts w:ascii="Times New Roman" w:eastAsia="Times New Roman" w:hAnsi="Times New Roman" w:cs="Times New Roman"/>
+          <w:b/>
+          <w:bCs/>
+          <w:sz w:val="24"/>
+          <w:szCs w:val="24"/>
+          <w:u w:val="single"/>
+        </w:rPr>
+        <w:t>, 2019)</w:t>
       </w:r>
       <w:r>
         <w:rPr>
@@ -481,7 +545,27 @@
           <w:szCs w:val="24"/>
           <w:highlight w:val="white"/>
         </w:rPr>
-        <w:t xml:space="preserve">defending against centralization in blockchain technology because the contents question underlying issues related to decentralized distributed systems through the BGP. </w:t>
+        <w:t>defending against centralization in blockchain technology because the contents question underlying issues related to</w:t>
+      </w:r>
+      <w:r>
+        <w:rPr>
+          <w:rFonts w:ascii="Times New Roman" w:eastAsia="Times New Roman" w:hAnsi="Times New Roman" w:cs="Times New Roman"/>
+          <w:color w:val="333333"/>
+          <w:sz w:val="24"/>
+          <w:szCs w:val="24"/>
+          <w:highlight w:val="white"/>
+        </w:rPr>
+        <w:t xml:space="preserve"> consensus algorithms used in</w:t>
+      </w:r>
+      <w:r>
+        <w:rPr>
+          <w:rFonts w:ascii="Times New Roman" w:eastAsia="Times New Roman" w:hAnsi="Times New Roman" w:cs="Times New Roman"/>
+          <w:color w:val="333333"/>
+          <w:sz w:val="24"/>
+          <w:szCs w:val="24"/>
+          <w:highlight w:val="white"/>
+        </w:rPr>
+        <w:t xml:space="preserve"> decentralized distributed systems. </w:t>
       </w:r>
     </w:p>
     <w:p>
@@ -514,17 +598,67 @@
           <w:szCs w:val="24"/>
           <w:highlight w:val="white"/>
         </w:rPr>
-        <w:t xml:space="preserve">(Aiyar, Halgamuge and Mohammad,2021) </w:t>
-      </w:r>
-      <w:r>
-        <w:rPr>
-          <w:rFonts w:ascii="Times New Roman" w:eastAsia="Times New Roman" w:hAnsi="Times New Roman" w:cs="Times New Roman"/>
+        <w:t xml:space="preserve">(Aiyar, </w:t>
+      </w:r>
+      <w:proofErr w:type="spellStart"/>
+      <w:r>
+        <w:rPr>
+          <w:rFonts w:ascii="Times New Roman" w:eastAsia="Times New Roman" w:hAnsi="Times New Roman" w:cs="Times New Roman"/>
+          <w:b/>
+          <w:bCs/>
           <w:color w:val="333333"/>
           <w:sz w:val="24"/>
           <w:szCs w:val="24"/>
           <w:highlight w:val="white"/>
         </w:rPr>
-        <w:t xml:space="preserve"> and states that </w:t>
+        <w:t>Halgamuge</w:t>
+      </w:r>
+      <w:proofErr w:type="spellEnd"/>
+      <w:r>
+        <w:rPr>
+          <w:rFonts w:ascii="Times New Roman" w:eastAsia="Times New Roman" w:hAnsi="Times New Roman" w:cs="Times New Roman"/>
+          <w:b/>
+          <w:bCs/>
+          <w:color w:val="333333"/>
+          <w:sz w:val="24"/>
+          <w:szCs w:val="24"/>
+          <w:highlight w:val="white"/>
+        </w:rPr>
+        <w:t xml:space="preserve"> and Mohammad,2021</w:t>
+      </w:r>
+      <w:proofErr w:type="gramStart"/>
+      <w:r>
+        <w:rPr>
+          <w:rFonts w:ascii="Times New Roman" w:eastAsia="Times New Roman" w:hAnsi="Times New Roman" w:cs="Times New Roman"/>
+          <w:b/>
+          <w:bCs/>
+          <w:color w:val="333333"/>
+          <w:sz w:val="24"/>
+          <w:szCs w:val="24"/>
+          <w:highlight w:val="white"/>
+        </w:rPr>
+        <w:t xml:space="preserve">) </w:t>
+      </w:r>
+      <w:r>
+        <w:rPr>
+          <w:rFonts w:ascii="Times New Roman" w:eastAsia="Times New Roman" w:hAnsi="Times New Roman" w:cs="Times New Roman"/>
+          <w:color w:val="333333"/>
+          <w:sz w:val="24"/>
+          <w:szCs w:val="24"/>
+          <w:highlight w:val="white"/>
+        </w:rPr>
+        <w:t xml:space="preserve"> and</w:t>
+      </w:r>
+      <w:proofErr w:type="gramEnd"/>
+      <w:r>
+        <w:rPr>
+          <w:rFonts w:ascii="Times New Roman" w:eastAsia="Times New Roman" w:hAnsi="Times New Roman" w:cs="Times New Roman"/>
+          <w:color w:val="333333"/>
+          <w:sz w:val="24"/>
+          <w:szCs w:val="24"/>
+          <w:highlight w:val="white"/>
+        </w:rPr>
+        <w:t xml:space="preserve"> states that </w:t>
       </w:r>
       <w:r>
         <w:rPr>
@@ -562,7 +696,33 @@
           <w:szCs w:val="24"/>
           <w:highlight w:val="white"/>
         </w:rPr>
-        <w:t>(Aiyar, Halgamuge and Mohammad,2021)</w:t>
+        <w:t xml:space="preserve">(Aiyar, </w:t>
+      </w:r>
+      <w:proofErr w:type="spellStart"/>
+      <w:r>
+        <w:rPr>
+          <w:rFonts w:ascii="Times New Roman" w:eastAsia="Times New Roman" w:hAnsi="Times New Roman" w:cs="Times New Roman"/>
+          <w:b/>
+          <w:bCs/>
+          <w:color w:val="333333"/>
+          <w:sz w:val="24"/>
+          <w:szCs w:val="24"/>
+          <w:highlight w:val="white"/>
+        </w:rPr>
+        <w:t>Halgamuge</w:t>
+      </w:r>
+      <w:proofErr w:type="spellEnd"/>
+      <w:r>
+        <w:rPr>
+          <w:rFonts w:ascii="Times New Roman" w:eastAsia="Times New Roman" w:hAnsi="Times New Roman" w:cs="Times New Roman"/>
+          <w:b/>
+          <w:bCs/>
+          <w:color w:val="333333"/>
+          <w:sz w:val="24"/>
+          <w:szCs w:val="24"/>
+          <w:highlight w:val="white"/>
+        </w:rPr>
+        <w:t xml:space="preserve"> and Mohammad,2021)</w:t>
       </w:r>
     </w:p>
     <w:p>
@@ -581,17 +741,53 @@
           <w:szCs w:val="24"/>
         </w:rPr>
         <w:tab/>
-        <w:t xml:space="preserve">The next theory to be discussed is the Fischer Linch Patterson (FLP) Theorem that states </w:t>
-      </w:r>
-      <w:r>
-        <w:rPr>
-          <w:rFonts w:ascii="Times New Roman" w:eastAsia="Times New Roman" w:hAnsi="Times New Roman" w:cs="Times New Roman"/>
-          <w:color w:val="000000"/>
-          <w:sz w:val="24"/>
-          <w:szCs w:val="24"/>
-          <w:highlight w:val="white"/>
-        </w:rPr>
-        <w:t xml:space="preserve"> “an asynchronous network where messages may be delayed but not lost, there is no consensus algorithm that is guaranteed to terminate in every execution for all starting conditions, if at least </w:t>
+        <w:t xml:space="preserve">The next theory to be discussed is the Fischer </w:t>
+      </w:r>
+      <w:proofErr w:type="spellStart"/>
+      <w:r>
+        <w:rPr>
+          <w:rFonts w:ascii="Times New Roman" w:hAnsi="Times New Roman"/>
+          <w:sz w:val="24"/>
+          <w:szCs w:val="24"/>
+        </w:rPr>
+        <w:t>Linch</w:t>
+      </w:r>
+      <w:proofErr w:type="spellEnd"/>
+      <w:r>
+        <w:rPr>
+          <w:rFonts w:ascii="Times New Roman" w:hAnsi="Times New Roman"/>
+          <w:sz w:val="24"/>
+          <w:szCs w:val="24"/>
+        </w:rPr>
+        <w:t xml:space="preserve"> Patterson (FLP) Theorem that </w:t>
+      </w:r>
+      <w:r>
+        <w:rPr>
+          <w:rFonts w:ascii="Times New Roman" w:hAnsi="Times New Roman"/>
+          <w:sz w:val="24"/>
+          <w:szCs w:val="24"/>
+        </w:rPr>
+        <w:t xml:space="preserve">states </w:t>
+      </w:r>
+      <w:r>
+        <w:rPr>
+          <w:rFonts w:ascii="Times New Roman" w:eastAsia="Times New Roman" w:hAnsi="Times New Roman" w:cs="Times New Roman"/>
+          <w:color w:val="000000"/>
+          <w:sz w:val="24"/>
+          <w:szCs w:val="24"/>
+          <w:highlight w:val="white"/>
+        </w:rPr>
+        <w:t>“</w:t>
+      </w:r>
+      <w:r>
+        <w:rPr>
+          <w:rFonts w:ascii="Times New Roman" w:eastAsia="Times New Roman" w:hAnsi="Times New Roman" w:cs="Times New Roman"/>
+          <w:color w:val="000000"/>
+          <w:sz w:val="24"/>
+          <w:szCs w:val="24"/>
+          <w:highlight w:val="white"/>
+        </w:rPr>
+        <w:t xml:space="preserve">an asynchronous network where messages may be delayed but not lost, there is no consensus algorithm that is guaranteed to terminate in every execution for all starting conditions, if at least </w:t>
       </w:r>
       <w:r>
         <w:rPr>
@@ -624,29 +820,163 @@
           <w:szCs w:val="24"/>
           <w:highlight w:val="white"/>
         </w:rPr>
-        <w:t xml:space="preserve">The FLP theorem is  is an important theorem in decentralization and can be seen referenced in other research articles such as such as in the works  </w:t>
-      </w:r>
-      <w:r>
-        <w:rPr>
-          <w:rFonts w:ascii="Times New Roman" w:eastAsia="Times New Roman" w:hAnsi="Times New Roman" w:cs="Times New Roman"/>
-          <w:b/>
-          <w:bCs/>
-          <w:color w:val="000000"/>
-          <w:sz w:val="24"/>
-          <w:szCs w:val="24"/>
-          <w:highlight w:val="white"/>
-        </w:rPr>
-        <w:t xml:space="preserve">(Kaushal, Bagga, and R. Sobti. 2017) </w:t>
-      </w:r>
-      <w:r>
-        <w:rPr>
-          <w:rFonts w:ascii="Times New Roman" w:eastAsia="Times New Roman" w:hAnsi="Times New Roman" w:cs="Times New Roman"/>
-          <w:color w:val="000000"/>
-          <w:sz w:val="24"/>
-          <w:szCs w:val="24"/>
-          <w:highlight w:val="white"/>
-        </w:rPr>
-        <w:t>that states</w:t>
+        <w:t xml:space="preserve">The FLP theorem </w:t>
+      </w:r>
+      <w:proofErr w:type="gramStart"/>
+      <w:r>
+        <w:rPr>
+          <w:rFonts w:ascii="Times New Roman" w:eastAsia="Times New Roman" w:hAnsi="Times New Roman" w:cs="Times New Roman"/>
+          <w:color w:val="000000"/>
+          <w:sz w:val="24"/>
+          <w:szCs w:val="24"/>
+          <w:highlight w:val="white"/>
+        </w:rPr>
+        <w:t>is  an</w:t>
+      </w:r>
+      <w:proofErr w:type="gramEnd"/>
+      <w:r>
+        <w:rPr>
+          <w:rFonts w:ascii="Times New Roman" w:eastAsia="Times New Roman" w:hAnsi="Times New Roman" w:cs="Times New Roman"/>
+          <w:color w:val="000000"/>
+          <w:sz w:val="24"/>
+          <w:szCs w:val="24"/>
+          <w:highlight w:val="white"/>
+        </w:rPr>
+        <w:t xml:space="preserve"> important theorem in </w:t>
+      </w:r>
+      <w:r>
+        <w:rPr>
+          <w:rFonts w:ascii="Times New Roman" w:eastAsia="Times New Roman" w:hAnsi="Times New Roman" w:cs="Times New Roman"/>
+          <w:color w:val="000000"/>
+          <w:sz w:val="24"/>
+          <w:szCs w:val="24"/>
+          <w:highlight w:val="white"/>
+        </w:rPr>
+        <w:t>asynchronous consensus</w:t>
+      </w:r>
+      <w:r>
+        <w:rPr>
+          <w:rFonts w:ascii="Times New Roman" w:eastAsia="Times New Roman" w:hAnsi="Times New Roman" w:cs="Times New Roman"/>
+          <w:color w:val="000000"/>
+          <w:sz w:val="24"/>
+          <w:szCs w:val="24"/>
+          <w:highlight w:val="white"/>
+        </w:rPr>
+        <w:t xml:space="preserve"> and can be seen referenced in other research articles such </w:t>
+      </w:r>
+      <w:r>
+        <w:rPr>
+          <w:rFonts w:ascii="Times New Roman" w:eastAsia="Times New Roman" w:hAnsi="Times New Roman" w:cs="Times New Roman"/>
+          <w:color w:val="000000"/>
+          <w:sz w:val="24"/>
+          <w:szCs w:val="24"/>
+          <w:highlight w:val="white"/>
+        </w:rPr>
+        <w:t xml:space="preserve">as </w:t>
+      </w:r>
+      <w:r>
+        <w:rPr>
+          <w:rFonts w:ascii="Times New Roman" w:eastAsia="Times New Roman" w:hAnsi="Times New Roman" w:cs="Times New Roman"/>
+          <w:color w:val="000000"/>
+          <w:sz w:val="24"/>
+          <w:szCs w:val="24"/>
+          <w:highlight w:val="white"/>
+        </w:rPr>
+        <w:t xml:space="preserve">the works  </w:t>
+      </w:r>
+      <w:r>
+        <w:rPr>
+          <w:rFonts w:ascii="Times New Roman" w:eastAsia="Times New Roman" w:hAnsi="Times New Roman" w:cs="Times New Roman"/>
+          <w:color w:val="000000"/>
+          <w:sz w:val="24"/>
+          <w:szCs w:val="24"/>
+          <w:highlight w:val="white"/>
+        </w:rPr>
+        <w:t xml:space="preserve">of </w:t>
+      </w:r>
+      <w:r>
+        <w:rPr>
+          <w:rFonts w:ascii="Times New Roman" w:eastAsia="Times New Roman" w:hAnsi="Times New Roman" w:cs="Times New Roman"/>
+          <w:b/>
+          <w:bCs/>
+          <w:color w:val="000000"/>
+          <w:sz w:val="24"/>
+          <w:szCs w:val="24"/>
+          <w:highlight w:val="white"/>
+        </w:rPr>
+        <w:t xml:space="preserve">(Kaushal, </w:t>
+      </w:r>
+      <w:proofErr w:type="spellStart"/>
+      <w:r>
+        <w:rPr>
+          <w:rFonts w:ascii="Times New Roman" w:eastAsia="Times New Roman" w:hAnsi="Times New Roman" w:cs="Times New Roman"/>
+          <w:b/>
+          <w:bCs/>
+          <w:color w:val="000000"/>
+          <w:sz w:val="24"/>
+          <w:szCs w:val="24"/>
+          <w:highlight w:val="white"/>
+        </w:rPr>
+        <w:t>Bagga</w:t>
+      </w:r>
+      <w:proofErr w:type="spellEnd"/>
+      <w:r>
+        <w:rPr>
+          <w:rFonts w:ascii="Times New Roman" w:eastAsia="Times New Roman" w:hAnsi="Times New Roman" w:cs="Times New Roman"/>
+          <w:b/>
+          <w:bCs/>
+          <w:color w:val="000000"/>
+          <w:sz w:val="24"/>
+          <w:szCs w:val="24"/>
+          <w:highlight w:val="white"/>
+        </w:rPr>
+        <w:t xml:space="preserve">, and R. </w:t>
+      </w:r>
+      <w:proofErr w:type="spellStart"/>
+      <w:r>
+        <w:rPr>
+          <w:rFonts w:ascii="Times New Roman" w:eastAsia="Times New Roman" w:hAnsi="Times New Roman" w:cs="Times New Roman"/>
+          <w:b/>
+          <w:bCs/>
+          <w:color w:val="000000"/>
+          <w:sz w:val="24"/>
+          <w:szCs w:val="24"/>
+          <w:highlight w:val="white"/>
+        </w:rPr>
+        <w:t>Sobti</w:t>
+      </w:r>
+      <w:proofErr w:type="spellEnd"/>
+      <w:r>
+        <w:rPr>
+          <w:rFonts w:ascii="Times New Roman" w:eastAsia="Times New Roman" w:hAnsi="Times New Roman" w:cs="Times New Roman"/>
+          <w:b/>
+          <w:bCs/>
+          <w:color w:val="000000"/>
+          <w:sz w:val="24"/>
+          <w:szCs w:val="24"/>
+          <w:highlight w:val="white"/>
+        </w:rPr>
+        <w:t xml:space="preserve">. 2017) </w:t>
+      </w:r>
+      <w:r>
+        <w:rPr>
+          <w:rFonts w:ascii="Times New Roman" w:eastAsia="Times New Roman" w:hAnsi="Times New Roman" w:cs="Times New Roman"/>
+          <w:color w:val="000000"/>
+          <w:sz w:val="24"/>
+          <w:szCs w:val="24"/>
+          <w:highlight w:val="white"/>
+        </w:rPr>
+        <w:t xml:space="preserve">that </w:t>
+      </w:r>
+      <w:r>
+        <w:rPr>
+          <w:rFonts w:ascii="Times New Roman" w:eastAsia="Times New Roman" w:hAnsi="Times New Roman" w:cs="Times New Roman"/>
+          <w:color w:val="000000"/>
+          <w:sz w:val="24"/>
+          <w:szCs w:val="24"/>
+          <w:highlight w:val="white"/>
+        </w:rPr>
+        <w:t>propose</w:t>
       </w:r>
       <w:r>
         <w:rPr>
@@ -668,7 +998,58 @@
           <w:szCs w:val="24"/>
           <w:highlight w:val="white"/>
         </w:rPr>
-        <w:t>The consensus in a decentralized environment raises serious issues. In literature, there are some impossibility results in distributed consensus like Byzantine’s Generals’ Problem, and Fischer Lynch Paterson impossibility of distributed consensus with one faulty process.”  The FLP theorem is specifically important to decentralization of asynchronous blockchain protocols because FLP was the base problem for The Honey Badger (HoneyBadgerBFT)</w:t>
+        <w:t>The consensus in a decentralized environment raises serious issues. In literature, there are some impossibility results in distributed consensus like Byzantine’s Generals’ Problem, and Fischer Lynch Paterson impossibility of distributed consensus with one faulty process.”  The FLP theorem is specifically important to</w:t>
+      </w:r>
+      <w:r>
+        <w:rPr>
+          <w:rFonts w:ascii="Times New Roman" w:eastAsia="Times New Roman" w:hAnsi="Times New Roman" w:cs="Times New Roman"/>
+          <w:color w:val="000000"/>
+          <w:sz w:val="24"/>
+          <w:szCs w:val="24"/>
+          <w:highlight w:val="white"/>
+        </w:rPr>
+        <w:t xml:space="preserve"> asynchronous consensus </w:t>
+      </w:r>
+      <w:r>
+        <w:rPr>
+          <w:rFonts w:ascii="Times New Roman" w:eastAsia="Times New Roman" w:hAnsi="Times New Roman" w:cs="Times New Roman"/>
+          <w:color w:val="000000"/>
+          <w:sz w:val="24"/>
+          <w:szCs w:val="24"/>
+          <w:highlight w:val="white"/>
+        </w:rPr>
+        <w:t>protocols because FLP was the base problem</w:t>
+      </w:r>
+      <w:r>
+        <w:rPr>
+          <w:rFonts w:ascii="Times New Roman" w:eastAsia="Times New Roman" w:hAnsi="Times New Roman" w:cs="Times New Roman"/>
+          <w:color w:val="000000"/>
+          <w:sz w:val="24"/>
+          <w:szCs w:val="24"/>
+          <w:highlight w:val="white"/>
+        </w:rPr>
+        <w:t xml:space="preserve"> to be solved</w:t>
+      </w:r>
+      <w:r>
+        <w:rPr>
+          <w:rFonts w:ascii="Times New Roman" w:eastAsia="Times New Roman" w:hAnsi="Times New Roman" w:cs="Times New Roman"/>
+          <w:color w:val="000000"/>
+          <w:sz w:val="24"/>
+          <w:szCs w:val="24"/>
+          <w:highlight w:val="white"/>
+        </w:rPr>
+        <w:t xml:space="preserve"> for The Honey Badger (</w:t>
+      </w:r>
+      <w:proofErr w:type="gramStart"/>
+      <w:r>
+        <w:rPr>
+          <w:rFonts w:ascii="Times New Roman" w:eastAsia="Times New Roman" w:hAnsi="Times New Roman" w:cs="Times New Roman"/>
+          <w:color w:val="000000"/>
+          <w:sz w:val="24"/>
+          <w:szCs w:val="24"/>
+          <w:highlight w:val="white"/>
+        </w:rPr>
+        <w:t>HoneyBadgerBFT)</w:t>
       </w:r>
       <w:r>
         <w:rPr>
@@ -690,19 +1071,76 @@
           <w:szCs w:val="24"/>
           <w:highlight w:val="white"/>
         </w:rPr>
-        <w:t xml:space="preserve"> protocol innovating its atomic broadcasting.</w:t>
-      </w:r>
-      <w:r>
-        <w:rPr>
-          <w:rFonts w:ascii="Times New Roman" w:eastAsia="Times New Roman" w:hAnsi="Times New Roman" w:cs="Times New Roman"/>
-          <w:b/>
-          <w:bCs/>
-          <w:color w:val="000000"/>
-          <w:sz w:val="24"/>
-          <w:szCs w:val="24"/>
-          <w:highlight w:val="white"/>
-        </w:rPr>
-        <w:t xml:space="preserve">(Andrew Miller, Yu Xia, Kyle Croman, Elaine Shi, and Dawn Song. 2016. ) </w:t>
+        <w:t xml:space="preserve"> protocol</w:t>
+      </w:r>
+      <w:r>
+        <w:rPr>
+          <w:rFonts w:ascii="Times New Roman" w:eastAsia="Times New Roman" w:hAnsi="Times New Roman" w:cs="Times New Roman"/>
+          <w:color w:val="000000"/>
+          <w:sz w:val="24"/>
+          <w:szCs w:val="24"/>
+          <w:highlight w:val="white"/>
+        </w:rPr>
+        <w:t>s</w:t>
+      </w:r>
+      <w:proofErr w:type="gramEnd"/>
+      <w:r>
+        <w:rPr>
+          <w:rFonts w:ascii="Times New Roman" w:eastAsia="Times New Roman" w:hAnsi="Times New Roman" w:cs="Times New Roman"/>
+          <w:color w:val="000000"/>
+          <w:sz w:val="24"/>
+          <w:szCs w:val="24"/>
+          <w:highlight w:val="white"/>
+        </w:rPr>
+        <w:t xml:space="preserve"> </w:t>
+      </w:r>
+      <w:r>
+        <w:rPr>
+          <w:rFonts w:ascii="Times New Roman" w:eastAsia="Times New Roman" w:hAnsi="Times New Roman" w:cs="Times New Roman"/>
+          <w:color w:val="000000"/>
+          <w:sz w:val="24"/>
+          <w:szCs w:val="24"/>
+          <w:highlight w:val="white"/>
+        </w:rPr>
+        <w:t>innovating its atomic broadcasting.</w:t>
+      </w:r>
+      <w:r>
+        <w:rPr>
+          <w:rFonts w:ascii="Times New Roman" w:eastAsia="Times New Roman" w:hAnsi="Times New Roman" w:cs="Times New Roman"/>
+          <w:b/>
+          <w:bCs/>
+          <w:color w:val="000000"/>
+          <w:sz w:val="24"/>
+          <w:szCs w:val="24"/>
+          <w:highlight w:val="white"/>
+        </w:rPr>
+        <w:t xml:space="preserve">(Andrew Miller, Yu Xia, Kyle Croman, Elaine Shi, and Dawn Song. </w:t>
+      </w:r>
+      <w:proofErr w:type="gramStart"/>
+      <w:r>
+        <w:rPr>
+          <w:rFonts w:ascii="Times New Roman" w:eastAsia="Times New Roman" w:hAnsi="Times New Roman" w:cs="Times New Roman"/>
+          <w:b/>
+          <w:bCs/>
+          <w:color w:val="000000"/>
+          <w:sz w:val="24"/>
+          <w:szCs w:val="24"/>
+          <w:highlight w:val="white"/>
+        </w:rPr>
+        <w:t>2016. )</w:t>
+      </w:r>
+      <w:proofErr w:type="gramEnd"/>
+      <w:r>
+        <w:rPr>
+          <w:rFonts w:ascii="Times New Roman" w:eastAsia="Times New Roman" w:hAnsi="Times New Roman" w:cs="Times New Roman"/>
+          <w:b/>
+          <w:bCs/>
+          <w:color w:val="000000"/>
+          <w:sz w:val="24"/>
+          <w:szCs w:val="24"/>
+          <w:highlight w:val="white"/>
+        </w:rPr>
+        <w:t xml:space="preserve"> </w:t>
       </w:r>
       <w:r>
         <w:rPr>
@@ -734,19 +1172,85 @@
           <w:szCs w:val="24"/>
           <w:highlight w:val="white"/>
         </w:rPr>
-        <w:t>The FLP theorem from 1985 influencing the conception of the HoneyBadgerBFT in 2016 is important to defending against centralization in blockchain because it shows that aBFT is just now starting to be developed and researched in regards to blockchain technology.</w:t>
-      </w:r>
-      <w:r>
-        <w:rPr>
-          <w:rFonts w:ascii="Times New Roman" w:eastAsia="Times New Roman" w:hAnsi="Times New Roman" w:cs="Times New Roman"/>
-          <w:b/>
-          <w:bCs/>
-          <w:color w:val="000000"/>
-          <w:sz w:val="24"/>
-          <w:szCs w:val="24"/>
-          <w:highlight w:val="white"/>
-        </w:rPr>
-        <w:t>(Duan,Reiter, and Zhang, 2018)</w:t>
+        <w:t xml:space="preserve">The FLP theorem from 1985 influencing the conception of the HoneyBadgerBFT in 2016 is important to defending against centralization in blockchain because it shows that aBFT </w:t>
+      </w:r>
+      <w:r>
+        <w:rPr>
+          <w:rFonts w:ascii="Times New Roman" w:eastAsia="Times New Roman" w:hAnsi="Times New Roman" w:cs="Times New Roman"/>
+          <w:color w:val="000000"/>
+          <w:sz w:val="24"/>
+          <w:szCs w:val="24"/>
+          <w:highlight w:val="white"/>
+        </w:rPr>
+        <w:t>consensus is</w:t>
+      </w:r>
+      <w:r>
+        <w:rPr>
+          <w:rFonts w:ascii="Times New Roman" w:eastAsia="Times New Roman" w:hAnsi="Times New Roman" w:cs="Times New Roman"/>
+          <w:color w:val="000000"/>
+          <w:sz w:val="24"/>
+          <w:szCs w:val="24"/>
+          <w:highlight w:val="white"/>
+        </w:rPr>
+        <w:t xml:space="preserve"> just now starting to be develope</w:t>
+      </w:r>
+      <w:r>
+        <w:rPr>
+          <w:rFonts w:ascii="Times New Roman" w:eastAsia="Times New Roman" w:hAnsi="Times New Roman" w:cs="Times New Roman"/>
+          <w:color w:val="000000"/>
+          <w:sz w:val="24"/>
+          <w:szCs w:val="24"/>
+          <w:highlight w:val="white"/>
+        </w:rPr>
+        <w:t>d</w:t>
+      </w:r>
+      <w:r>
+        <w:rPr>
+          <w:rFonts w:ascii="Times New Roman" w:eastAsia="Times New Roman" w:hAnsi="Times New Roman" w:cs="Times New Roman"/>
+          <w:color w:val="000000"/>
+          <w:sz w:val="24"/>
+          <w:szCs w:val="24"/>
+          <w:highlight w:val="white"/>
+        </w:rPr>
+        <w:t>.</w:t>
+      </w:r>
+      <w:r>
+        <w:rPr>
+          <w:rFonts w:ascii="Times New Roman" w:eastAsia="Times New Roman" w:hAnsi="Times New Roman" w:cs="Times New Roman"/>
+          <w:b/>
+          <w:bCs/>
+          <w:color w:val="000000"/>
+          <w:sz w:val="24"/>
+          <w:szCs w:val="24"/>
+          <w:highlight w:val="white"/>
+        </w:rPr>
+        <w:t>(</w:t>
+      </w:r>
+      <w:proofErr w:type="spellStart"/>
+      <w:r>
+        <w:rPr>
+          <w:rFonts w:ascii="Times New Roman" w:eastAsia="Times New Roman" w:hAnsi="Times New Roman" w:cs="Times New Roman"/>
+          <w:b/>
+          <w:bCs/>
+          <w:color w:val="000000"/>
+          <w:sz w:val="24"/>
+          <w:szCs w:val="24"/>
+          <w:highlight w:val="white"/>
+        </w:rPr>
+        <w:t>Duan,Reiter</w:t>
+      </w:r>
+      <w:proofErr w:type="spellEnd"/>
+      <w:r>
+        <w:rPr>
+          <w:rFonts w:ascii="Times New Roman" w:eastAsia="Times New Roman" w:hAnsi="Times New Roman" w:cs="Times New Roman"/>
+          <w:b/>
+          <w:bCs/>
+          <w:color w:val="000000"/>
+          <w:sz w:val="24"/>
+          <w:szCs w:val="24"/>
+          <w:highlight w:val="white"/>
+        </w:rPr>
+        <w:t>, and Zhang, 2018)</w:t>
       </w:r>
     </w:p>
     <w:p>
@@ -778,19 +1282,43 @@
           <w:szCs w:val="24"/>
           <w:highlight w:val="white"/>
         </w:rPr>
-        <w:t>The problem of centralization is blockchain is that it can create vulnerabilities in the distributed system whit the impact potentially being Denial of Service (DoS) attacks and falsified records.</w:t>
-      </w:r>
-      <w:r>
-        <w:rPr>
-          <w:rFonts w:ascii="Times New Roman" w:eastAsia="Times New Roman" w:hAnsi="Times New Roman" w:cs="Times New Roman"/>
-          <w:b/>
-          <w:bCs/>
-          <w:color w:val="000000"/>
-          <w:sz w:val="24"/>
-          <w:szCs w:val="24"/>
-          <w:highlight w:val="white"/>
-        </w:rPr>
-        <w:t xml:space="preserve">(Q. Lin, C. Li, X. Zhao and X. Chen, 2021) </w:t>
+        <w:t xml:space="preserve">The problem of centralization is blockchain is that it can create vulnerabilities in the distributed system whit the impact potentially being Denial of Service (DoS) attacks and falsified </w:t>
+      </w:r>
+      <w:proofErr w:type="gramStart"/>
+      <w:r>
+        <w:rPr>
+          <w:rFonts w:ascii="Times New Roman" w:eastAsia="Times New Roman" w:hAnsi="Times New Roman" w:cs="Times New Roman"/>
+          <w:color w:val="000000"/>
+          <w:sz w:val="24"/>
+          <w:szCs w:val="24"/>
+          <w:highlight w:val="white"/>
+        </w:rPr>
+        <w:t>records.</w:t>
+      </w:r>
+      <w:r>
+        <w:rPr>
+          <w:rFonts w:ascii="Times New Roman" w:eastAsia="Times New Roman" w:hAnsi="Times New Roman" w:cs="Times New Roman"/>
+          <w:b/>
+          <w:bCs/>
+          <w:color w:val="000000"/>
+          <w:sz w:val="24"/>
+          <w:szCs w:val="24"/>
+          <w:highlight w:val="white"/>
+        </w:rPr>
+        <w:t>(</w:t>
+      </w:r>
+      <w:proofErr w:type="gramEnd"/>
+      <w:r>
+        <w:rPr>
+          <w:rFonts w:ascii="Times New Roman" w:eastAsia="Times New Roman" w:hAnsi="Times New Roman" w:cs="Times New Roman"/>
+          <w:b/>
+          <w:bCs/>
+          <w:color w:val="000000"/>
+          <w:sz w:val="24"/>
+          <w:szCs w:val="24"/>
+          <w:highlight w:val="white"/>
+        </w:rPr>
+        <w:t xml:space="preserve">Q. Lin, C. Li, X. Zhao and X. Chen, 2021) </w:t>
       </w:r>
       <w:r>
         <w:rPr>
@@ -859,7 +1387,85 @@
           <w:szCs w:val="24"/>
           <w:highlight w:val="white"/>
         </w:rPr>
-        <w:t>(H. Knudsen, J. Li, J. S. Notland, P. H. Haro and T. B. Ræder)</w:t>
+        <w:t xml:space="preserve">(H. Knudsen, J. Li, J. S. </w:t>
+      </w:r>
+      <w:proofErr w:type="spellStart"/>
+      <w:r>
+        <w:rPr>
+          <w:rFonts w:ascii="Times New Roman" w:eastAsia="Times New Roman" w:hAnsi="Times New Roman" w:cs="Times New Roman"/>
+          <w:b/>
+          <w:bCs/>
+          <w:color w:val="000000"/>
+          <w:sz w:val="24"/>
+          <w:szCs w:val="24"/>
+          <w:highlight w:val="white"/>
+        </w:rPr>
+        <w:t>Notland</w:t>
+      </w:r>
+      <w:proofErr w:type="spellEnd"/>
+      <w:r>
+        <w:rPr>
+          <w:rFonts w:ascii="Times New Roman" w:eastAsia="Times New Roman" w:hAnsi="Times New Roman" w:cs="Times New Roman"/>
+          <w:b/>
+          <w:bCs/>
+          <w:color w:val="000000"/>
+          <w:sz w:val="24"/>
+          <w:szCs w:val="24"/>
+          <w:highlight w:val="white"/>
+        </w:rPr>
+        <w:t xml:space="preserve">, P. H. </w:t>
+      </w:r>
+      <w:proofErr w:type="spellStart"/>
+      <w:r>
+        <w:rPr>
+          <w:rFonts w:ascii="Times New Roman" w:eastAsia="Times New Roman" w:hAnsi="Times New Roman" w:cs="Times New Roman"/>
+          <w:b/>
+          <w:bCs/>
+          <w:color w:val="000000"/>
+          <w:sz w:val="24"/>
+          <w:szCs w:val="24"/>
+          <w:highlight w:val="white"/>
+        </w:rPr>
+        <w:t>Haro</w:t>
+      </w:r>
+      <w:proofErr w:type="spellEnd"/>
+      <w:r>
+        <w:rPr>
+          <w:rFonts w:ascii="Times New Roman" w:eastAsia="Times New Roman" w:hAnsi="Times New Roman" w:cs="Times New Roman"/>
+          <w:b/>
+          <w:bCs/>
+          <w:color w:val="000000"/>
+          <w:sz w:val="24"/>
+          <w:szCs w:val="24"/>
+          <w:highlight w:val="white"/>
+        </w:rPr>
+        <w:t xml:space="preserve"> and T. B. </w:t>
+      </w:r>
+      <w:proofErr w:type="spellStart"/>
+      <w:r>
+        <w:rPr>
+          <w:rFonts w:ascii="Times New Roman" w:eastAsia="Times New Roman" w:hAnsi="Times New Roman" w:cs="Times New Roman"/>
+          <w:b/>
+          <w:bCs/>
+          <w:color w:val="000000"/>
+          <w:sz w:val="24"/>
+          <w:szCs w:val="24"/>
+          <w:highlight w:val="white"/>
+        </w:rPr>
+        <w:t>Ræder</w:t>
+      </w:r>
+      <w:proofErr w:type="spellEnd"/>
+      <w:r>
+        <w:rPr>
+          <w:rFonts w:ascii="Times New Roman" w:eastAsia="Times New Roman" w:hAnsi="Times New Roman" w:cs="Times New Roman"/>
+          <w:b/>
+          <w:bCs/>
+          <w:color w:val="000000"/>
+          <w:sz w:val="24"/>
+          <w:szCs w:val="24"/>
+          <w:highlight w:val="white"/>
+        </w:rPr>
+        <w:t>)</w:t>
       </w:r>
     </w:p>
     <w:p>
@@ -901,17 +1507,45 @@
           <w:szCs w:val="24"/>
           <w:highlight w:val="white"/>
         </w:rPr>
-        <w:t xml:space="preserve">The main goal of this research paper is to better understand how to  defend against the manifestation of centralization in blockchain technology with a focus in </w:t>
-      </w:r>
-      <w:r>
-        <w:rPr>
-          <w:rFonts w:ascii="Times New Roman" w:hAnsi="Times New Roman"/>
-          <w:color w:val="000000"/>
-          <w:sz w:val="24"/>
-          <w:szCs w:val="24"/>
-          <w:highlight w:val="white"/>
-        </w:rPr>
-        <w:t xml:space="preserve">asynchronousl </w:t>
+        <w:t xml:space="preserve">The main goal of this research paper is to better understand how </w:t>
+      </w:r>
+      <w:r>
+        <w:rPr>
+          <w:rFonts w:ascii="Times New Roman" w:hAnsi="Times New Roman"/>
+          <w:sz w:val="24"/>
+          <w:szCs w:val="24"/>
+          <w:highlight w:val="white"/>
+        </w:rPr>
+        <w:t>to defend</w:t>
+      </w:r>
+      <w:r>
+        <w:rPr>
+          <w:rFonts w:ascii="Times New Roman" w:hAnsi="Times New Roman"/>
+          <w:sz w:val="24"/>
+          <w:szCs w:val="24"/>
+          <w:highlight w:val="white"/>
+        </w:rPr>
+        <w:t xml:space="preserve"> against the manifestation of centralization in blockchain technology with a focus in </w:t>
+      </w:r>
+      <w:r>
+        <w:rPr>
+          <w:rFonts w:ascii="Times New Roman" w:hAnsi="Times New Roman"/>
+          <w:color w:val="000000"/>
+          <w:sz w:val="24"/>
+          <w:szCs w:val="24"/>
+          <w:highlight w:val="white"/>
+        </w:rPr>
+        <w:t>asynchronous</w:t>
+      </w:r>
+      <w:r>
+        <w:rPr>
+          <w:rFonts w:ascii="Times New Roman" w:hAnsi="Times New Roman"/>
+          <w:color w:val="000000"/>
+          <w:sz w:val="24"/>
+          <w:szCs w:val="24"/>
+          <w:highlight w:val="white"/>
+        </w:rPr>
+        <w:t xml:space="preserve"> </w:t>
       </w:r>
       <w:r>
         <w:rPr>
@@ -990,7 +1624,27 @@
           <w:szCs w:val="24"/>
           <w:highlight w:val="white"/>
         </w:rPr>
-        <w:t xml:space="preserve">By addressing these issues  blockchain can better defend against centralization. </w:t>
+        <w:t xml:space="preserve">By addressing these </w:t>
+      </w:r>
+      <w:r>
+        <w:rPr>
+          <w:rFonts w:ascii="Times New Roman" w:hAnsi="Times New Roman"/>
+          <w:color w:val="000000"/>
+          <w:sz w:val="24"/>
+          <w:szCs w:val="24"/>
+          <w:highlight w:val="white"/>
+        </w:rPr>
+        <w:t>issues blockchain</w:t>
+      </w:r>
+      <w:r>
+        <w:rPr>
+          <w:rFonts w:ascii="Times New Roman" w:hAnsi="Times New Roman"/>
+          <w:color w:val="000000"/>
+          <w:sz w:val="24"/>
+          <w:szCs w:val="24"/>
+          <w:highlight w:val="white"/>
+        </w:rPr>
+        <w:t xml:space="preserve"> can better defend against centralization. </w:t>
       </w:r>
       <w:r>
         <w:rPr>
@@ -1012,7 +1666,71 @@
           <w:szCs w:val="24"/>
           <w:highlight w:val="white"/>
         </w:rPr>
-        <w:t>The dissertation builds upon the BGP and Blockchain Trilemma problems by getting a better understanding of how to solve the two problems with a focus in asynchronicity. The second need for the  dissertation work is to build upon and create implementations that argue the FLP theorem. The FLP theorem argues the issues of  consensus with asynchronicity (</w:t>
+        <w:t xml:space="preserve">The dissertation builds upon the BGP and Blockchain Trilemma problems by getting a better understanding of how to solve the two problems with a focus in </w:t>
+      </w:r>
+      <w:r>
+        <w:rPr>
+          <w:rFonts w:ascii="Times New Roman" w:hAnsi="Times New Roman"/>
+          <w:color w:val="000000"/>
+          <w:sz w:val="24"/>
+          <w:szCs w:val="24"/>
+          <w:highlight w:val="white"/>
+        </w:rPr>
+        <w:t>asynchronicity</w:t>
+      </w:r>
+      <w:r>
+        <w:rPr>
+          <w:rFonts w:ascii="Times New Roman" w:hAnsi="Times New Roman"/>
+          <w:color w:val="000000"/>
+          <w:sz w:val="24"/>
+          <w:szCs w:val="24"/>
+          <w:highlight w:val="white"/>
+        </w:rPr>
+        <w:t xml:space="preserve">. The second need for </w:t>
+      </w:r>
+      <w:proofErr w:type="gramStart"/>
+      <w:r>
+        <w:rPr>
+          <w:rFonts w:ascii="Times New Roman" w:hAnsi="Times New Roman"/>
+          <w:color w:val="000000"/>
+          <w:sz w:val="24"/>
+          <w:szCs w:val="24"/>
+          <w:highlight w:val="white"/>
+        </w:rPr>
+        <w:t>the  dissertation</w:t>
+      </w:r>
+      <w:proofErr w:type="gramEnd"/>
+      <w:r>
+        <w:rPr>
+          <w:rFonts w:ascii="Times New Roman" w:hAnsi="Times New Roman"/>
+          <w:color w:val="000000"/>
+          <w:sz w:val="24"/>
+          <w:szCs w:val="24"/>
+          <w:highlight w:val="white"/>
+        </w:rPr>
+        <w:t xml:space="preserve"> work is to build upon and create implementations that argue the FLP theorem. The FLP theorem argues the issues </w:t>
+      </w:r>
+      <w:proofErr w:type="gramStart"/>
+      <w:r>
+        <w:rPr>
+          <w:rFonts w:ascii="Times New Roman" w:hAnsi="Times New Roman"/>
+          <w:color w:val="000000"/>
+          <w:sz w:val="24"/>
+          <w:szCs w:val="24"/>
+          <w:highlight w:val="white"/>
+        </w:rPr>
+        <w:t>of  consensus</w:t>
+      </w:r>
+      <w:proofErr w:type="gramEnd"/>
+      <w:r>
+        <w:rPr>
+          <w:rFonts w:ascii="Times New Roman" w:hAnsi="Times New Roman"/>
+          <w:color w:val="000000"/>
+          <w:sz w:val="24"/>
+          <w:szCs w:val="24"/>
+          <w:highlight w:val="white"/>
+        </w:rPr>
+        <w:t xml:space="preserve"> with asynchronicity (</w:t>
       </w:r>
       <w:r>
         <w:rPr>
@@ -1034,29 +1752,259 @@
           <w:szCs w:val="24"/>
           <w:highlight w:val="white"/>
         </w:rPr>
-        <w:t>By understanding and addressing the FLP theorem issue aBFT blockchain technology becomes stronger  and an example of this is supported  by the implementation of the HoneyBadgerBFT protocol.</w:t>
-      </w:r>
-      <w:r>
-        <w:rPr>
-          <w:rFonts w:ascii="Times New Roman" w:hAnsi="Times New Roman"/>
-          <w:b/>
-          <w:bCs/>
-          <w:color w:val="000000"/>
-          <w:sz w:val="24"/>
-          <w:szCs w:val="24"/>
-          <w:highlight w:val="white"/>
-        </w:rPr>
-        <w:t xml:space="preserve">( HoneyBadgerREF) </w:t>
-      </w:r>
-      <w:r>
-        <w:rPr>
-          <w:rFonts w:ascii="Times New Roman" w:hAnsi="Times New Roman"/>
-          <w:color w:val="000000"/>
-          <w:sz w:val="24"/>
-          <w:szCs w:val="24"/>
-          <w:highlight w:val="white"/>
-        </w:rPr>
-        <w:t>The next need for this dissertation work is to build on the back of giants in the field of aBFT and to challenge there findings. HoneyBadgerBFT is used as a baseline to compare to in aBFT such as in the works of BEAT(Beat ref) and ABFT (ABFT reference.) By challenging the findings of  aBFT proposed  research the field of aBFT gets more clarification on the subject matter.</w:t>
+        <w:t xml:space="preserve">By understanding and addressing the FLP theorem issue aBFT </w:t>
+      </w:r>
+      <w:r>
+        <w:rPr>
+          <w:rFonts w:ascii="Times New Roman" w:hAnsi="Times New Roman"/>
+          <w:color w:val="000000"/>
+          <w:sz w:val="24"/>
+          <w:szCs w:val="24"/>
+          <w:highlight w:val="white"/>
+        </w:rPr>
+        <w:t>consensus</w:t>
+      </w:r>
+      <w:r>
+        <w:rPr>
+          <w:rFonts w:ascii="Times New Roman" w:hAnsi="Times New Roman"/>
+          <w:color w:val="000000"/>
+          <w:sz w:val="24"/>
+          <w:szCs w:val="24"/>
+          <w:highlight w:val="white"/>
+        </w:rPr>
+        <w:t xml:space="preserve"> becomes </w:t>
+      </w:r>
+      <w:r>
+        <w:rPr>
+          <w:rFonts w:ascii="Times New Roman" w:hAnsi="Times New Roman"/>
+          <w:color w:val="000000"/>
+          <w:sz w:val="24"/>
+          <w:szCs w:val="24"/>
+          <w:highlight w:val="white"/>
+        </w:rPr>
+        <w:t>stronger and</w:t>
+      </w:r>
+      <w:r>
+        <w:rPr>
+          <w:rFonts w:ascii="Times New Roman" w:hAnsi="Times New Roman"/>
+          <w:color w:val="000000"/>
+          <w:sz w:val="24"/>
+          <w:szCs w:val="24"/>
+          <w:highlight w:val="white"/>
+        </w:rPr>
+        <w:t xml:space="preserve"> an example of this is supported by the implementation of the HoneyBadgerBFT protocol</w:t>
+      </w:r>
+      <w:r>
+        <w:rPr>
+          <w:rFonts w:ascii="Times New Roman" w:hAnsi="Times New Roman"/>
+          <w:color w:val="000000"/>
+          <w:sz w:val="24"/>
+          <w:szCs w:val="24"/>
+          <w:highlight w:val="white"/>
+        </w:rPr>
+        <w:t xml:space="preserve"> arguing the FLP and Blockchain Trilemma in </w:t>
+      </w:r>
+      <w:proofErr w:type="gramStart"/>
+      <w:r>
+        <w:rPr>
+          <w:rFonts w:ascii="Times New Roman" w:hAnsi="Times New Roman"/>
+          <w:color w:val="000000"/>
+          <w:sz w:val="24"/>
+          <w:szCs w:val="24"/>
+          <w:highlight w:val="white"/>
+        </w:rPr>
+        <w:t>2016</w:t>
+      </w:r>
+      <w:r>
+        <w:rPr>
+          <w:rFonts w:ascii="Times New Roman" w:hAnsi="Times New Roman"/>
+          <w:color w:val="000000"/>
+          <w:sz w:val="24"/>
+          <w:szCs w:val="24"/>
+          <w:highlight w:val="white"/>
+        </w:rPr>
+        <w:t>.</w:t>
+      </w:r>
+      <w:r>
+        <w:rPr>
+          <w:rFonts w:ascii="Times New Roman" w:hAnsi="Times New Roman"/>
+          <w:b/>
+          <w:bCs/>
+          <w:color w:val="000000"/>
+          <w:sz w:val="24"/>
+          <w:szCs w:val="24"/>
+          <w:highlight w:val="white"/>
+        </w:rPr>
+        <w:t>(</w:t>
+      </w:r>
+      <w:proofErr w:type="gramEnd"/>
+      <w:r>
+        <w:rPr>
+          <w:rFonts w:ascii="Times New Roman" w:hAnsi="Times New Roman"/>
+          <w:b/>
+          <w:bCs/>
+          <w:color w:val="000000"/>
+          <w:sz w:val="24"/>
+          <w:szCs w:val="24"/>
+          <w:highlight w:val="white"/>
+        </w:rPr>
+        <w:t xml:space="preserve"> </w:t>
+      </w:r>
+      <w:proofErr w:type="spellStart"/>
+      <w:r>
+        <w:rPr>
+          <w:rFonts w:ascii="Times New Roman" w:hAnsi="Times New Roman"/>
+          <w:b/>
+          <w:bCs/>
+          <w:color w:val="000000"/>
+          <w:sz w:val="24"/>
+          <w:szCs w:val="24"/>
+          <w:highlight w:val="white"/>
+        </w:rPr>
+        <w:t>HoneyBadgerREF</w:t>
+      </w:r>
+      <w:proofErr w:type="spellEnd"/>
+      <w:r>
+        <w:rPr>
+          <w:rFonts w:ascii="Times New Roman" w:hAnsi="Times New Roman"/>
+          <w:b/>
+          <w:bCs/>
+          <w:color w:val="000000"/>
+          <w:sz w:val="24"/>
+          <w:szCs w:val="24"/>
+          <w:highlight w:val="white"/>
+        </w:rPr>
+        <w:t xml:space="preserve">) </w:t>
+      </w:r>
+      <w:r>
+        <w:rPr>
+          <w:rFonts w:ascii="Times New Roman" w:hAnsi="Times New Roman"/>
+          <w:color w:val="000000"/>
+          <w:sz w:val="24"/>
+          <w:szCs w:val="24"/>
+          <w:highlight w:val="white"/>
+        </w:rPr>
+        <w:t xml:space="preserve">The next need for this dissertation work is to challenge </w:t>
+      </w:r>
+      <w:r>
+        <w:rPr>
+          <w:rFonts w:ascii="Times New Roman" w:hAnsi="Times New Roman"/>
+          <w:color w:val="000000"/>
+          <w:sz w:val="24"/>
+          <w:szCs w:val="24"/>
+          <w:highlight w:val="white"/>
+        </w:rPr>
+        <w:t>previous</w:t>
+      </w:r>
+      <w:r>
+        <w:rPr>
+          <w:rFonts w:ascii="Times New Roman" w:hAnsi="Times New Roman"/>
+          <w:color w:val="000000"/>
+          <w:sz w:val="24"/>
+          <w:szCs w:val="24"/>
+          <w:highlight w:val="white"/>
+        </w:rPr>
+        <w:t xml:space="preserve"> findings. HoneyBadgerBFT is used as a baseline to compare to in aBFT</w:t>
+      </w:r>
+      <w:r>
+        <w:rPr>
+          <w:rFonts w:ascii="Times New Roman" w:hAnsi="Times New Roman"/>
+          <w:color w:val="000000"/>
+          <w:sz w:val="24"/>
+          <w:szCs w:val="24"/>
+          <w:highlight w:val="white"/>
+        </w:rPr>
+        <w:t xml:space="preserve"> consensus research</w:t>
+      </w:r>
+      <w:r>
+        <w:rPr>
+          <w:rFonts w:ascii="Times New Roman" w:hAnsi="Times New Roman"/>
+          <w:color w:val="000000"/>
+          <w:sz w:val="24"/>
+          <w:szCs w:val="24"/>
+          <w:highlight w:val="white"/>
+        </w:rPr>
+        <w:t xml:space="preserve"> such as in the works of BEAT</w:t>
+      </w:r>
+      <w:r>
+        <w:rPr>
+          <w:rFonts w:ascii="Times New Roman" w:hAnsi="Times New Roman"/>
+          <w:color w:val="000000"/>
+          <w:sz w:val="24"/>
+          <w:szCs w:val="24"/>
+          <w:highlight w:val="white"/>
+        </w:rPr>
+        <w:t xml:space="preserve"> </w:t>
+      </w:r>
+      <w:r>
+        <w:rPr>
+          <w:rFonts w:ascii="Times New Roman" w:hAnsi="Times New Roman"/>
+          <w:color w:val="000000"/>
+          <w:sz w:val="24"/>
+          <w:szCs w:val="24"/>
+          <w:highlight w:val="white"/>
+        </w:rPr>
+        <w:t xml:space="preserve">(Beat ref) and ABFT (ABFT reference.) By </w:t>
+      </w:r>
+      <w:r>
+        <w:rPr>
+          <w:rFonts w:ascii="Times New Roman" w:hAnsi="Times New Roman"/>
+          <w:color w:val="000000"/>
+          <w:sz w:val="24"/>
+          <w:szCs w:val="24"/>
+          <w:highlight w:val="white"/>
+        </w:rPr>
+        <w:t>validating</w:t>
+      </w:r>
+      <w:r>
+        <w:rPr>
+          <w:rFonts w:ascii="Times New Roman" w:hAnsi="Times New Roman"/>
+          <w:color w:val="000000"/>
+          <w:sz w:val="24"/>
+          <w:szCs w:val="24"/>
+          <w:highlight w:val="white"/>
+        </w:rPr>
+        <w:t xml:space="preserve"> the findings </w:t>
+      </w:r>
+      <w:r>
+        <w:rPr>
+          <w:rFonts w:ascii="Times New Roman" w:hAnsi="Times New Roman"/>
+          <w:color w:val="000000"/>
+          <w:sz w:val="24"/>
+          <w:szCs w:val="24"/>
+          <w:highlight w:val="white"/>
+        </w:rPr>
+        <w:t xml:space="preserve">of previous aBFT </w:t>
+      </w:r>
+      <w:r>
+        <w:rPr>
+          <w:rFonts w:ascii="Times New Roman" w:hAnsi="Times New Roman"/>
+          <w:color w:val="000000"/>
+          <w:sz w:val="24"/>
+          <w:szCs w:val="24"/>
+          <w:highlight w:val="white"/>
+        </w:rPr>
+        <w:t xml:space="preserve">research the field of aBFT gets more </w:t>
+      </w:r>
+      <w:r>
+        <w:rPr>
+          <w:rFonts w:ascii="Times New Roman" w:hAnsi="Times New Roman"/>
+          <w:color w:val="000000"/>
+          <w:sz w:val="24"/>
+          <w:szCs w:val="24"/>
+          <w:highlight w:val="white"/>
+        </w:rPr>
+        <w:t>peer review on the subject matters</w:t>
+      </w:r>
+      <w:r>
+        <w:rPr>
+          <w:rFonts w:ascii="Times New Roman" w:hAnsi="Times New Roman"/>
+          <w:color w:val="000000"/>
+          <w:sz w:val="24"/>
+          <w:szCs w:val="24"/>
+          <w:highlight w:val="white"/>
+        </w:rPr>
+        <w:t>.</w:t>
       </w:r>
     </w:p>
     <w:p>
@@ -1090,7 +2038,43 @@
           <w:szCs w:val="24"/>
           <w:highlight w:val="white"/>
         </w:rPr>
-        <w:t xml:space="preserve"> how to address centralization in blockchain with a focus in  asynchronous protocols. The second specific goal is to validate newly peer reviewed articles on aBFT to verify contents when comparing to other aBFT protocols. The next specific goal is </w:t>
+        <w:t xml:space="preserve"> how to address centralization in blockchain with a focus </w:t>
+      </w:r>
+      <w:r>
+        <w:rPr>
+          <w:rFonts w:ascii="Times New Roman" w:hAnsi="Times New Roman"/>
+          <w:sz w:val="24"/>
+          <w:szCs w:val="24"/>
+          <w:highlight w:val="white"/>
+        </w:rPr>
+        <w:t>in asynchronous</w:t>
+      </w:r>
+      <w:r>
+        <w:rPr>
+          <w:rFonts w:ascii="Times New Roman" w:hAnsi="Times New Roman"/>
+          <w:sz w:val="24"/>
+          <w:szCs w:val="24"/>
+          <w:highlight w:val="white"/>
+        </w:rPr>
+        <w:t xml:space="preserve"> protocols. The second specific goal is to validate </w:t>
+      </w:r>
+      <w:r>
+        <w:rPr>
+          <w:rFonts w:ascii="Times New Roman" w:hAnsi="Times New Roman"/>
+          <w:sz w:val="24"/>
+          <w:szCs w:val="24"/>
+          <w:highlight w:val="white"/>
+        </w:rPr>
+        <w:t>previous research</w:t>
+      </w:r>
+      <w:r>
+        <w:rPr>
+          <w:rFonts w:ascii="Times New Roman" w:hAnsi="Times New Roman"/>
+          <w:sz w:val="24"/>
+          <w:szCs w:val="24"/>
+          <w:highlight w:val="white"/>
+        </w:rPr>
+        <w:t xml:space="preserve"> articles on aBFT to verify contents when comparing to other aBFT protocols. The next specific goal is </w:t>
       </w:r>
       <w:r>
         <w:rPr>
@@ -1138,17 +2122,16 @@
           <w:szCs w:val="24"/>
           <w:highlight w:val="white"/>
         </w:rPr>
-        <w:t xml:space="preserve"> specific goal is to propose future trends in aBFT as it relates to decentralization.</w:t>
-      </w:r>
-      <w:r>
-        <w:rPr>
-          <w:rFonts w:ascii="Times New Roman" w:hAnsi="Times New Roman"/>
-          <w:color w:val="000000"/>
-          <w:sz w:val="24"/>
-          <w:szCs w:val="24"/>
-          <w:highlight w:val="white"/>
-        </w:rPr>
-        <w:t>.</w:t>
+        <w:t xml:space="preserve"> specific goal is to propose future trends in aBFT as it relates to </w:t>
+      </w:r>
+      <w:r>
+        <w:rPr>
+          <w:rFonts w:ascii="Times New Roman" w:hAnsi="Times New Roman"/>
+          <w:sz w:val="24"/>
+          <w:szCs w:val="24"/>
+          <w:highlight w:val="white"/>
+        </w:rPr>
+        <w:t>decentralization.</w:t>
       </w:r>
     </w:p>
     <w:p>
@@ -1181,7 +2164,119 @@
           <w:sz w:val="24"/>
           <w:szCs w:val="24"/>
         </w:rPr>
-        <w:t xml:space="preserve">how does asynchronicity defend against centralization? Are the current researched empirical data validated by other peer reviewed sources? And what are the future trends of aBFT in regards to blockchain decentralization in the future? There are a few hypotheses that this study will address. The first being the hypothesis that aBFT is just now being practicalized and that there is nothing implemented well enough to compete with the security of tradition blockchain technologies. This can be measured using three degrees of decentralization metrics:Gini coefcient </w:t>
+        <w:t xml:space="preserve">how </w:t>
+      </w:r>
+      <w:r>
+        <w:rPr>
+          <w:rFonts w:ascii="Times New Roman" w:hAnsi="Times New Roman"/>
+          <w:color w:val="000000"/>
+          <w:sz w:val="24"/>
+          <w:szCs w:val="24"/>
+        </w:rPr>
+        <w:t>can</w:t>
+      </w:r>
+      <w:r>
+        <w:rPr>
+          <w:rFonts w:ascii="Times New Roman" w:hAnsi="Times New Roman"/>
+          <w:color w:val="000000"/>
+          <w:sz w:val="24"/>
+          <w:szCs w:val="24"/>
+        </w:rPr>
+        <w:t xml:space="preserve"> asynchronicity defend against centralization? Are the current researched empirical data validated by other peer reviewed sources</w:t>
+      </w:r>
+      <w:r>
+        <w:rPr>
+          <w:rFonts w:ascii="Times New Roman" w:hAnsi="Times New Roman"/>
+          <w:color w:val="000000"/>
+          <w:sz w:val="24"/>
+          <w:szCs w:val="24"/>
+        </w:rPr>
+        <w:t xml:space="preserve"> and are the contents the same</w:t>
+      </w:r>
+      <w:r>
+        <w:rPr>
+          <w:rFonts w:ascii="Times New Roman" w:hAnsi="Times New Roman"/>
+          <w:color w:val="000000"/>
+          <w:sz w:val="24"/>
+          <w:szCs w:val="24"/>
+        </w:rPr>
+        <w:t xml:space="preserve">? And what are the future trends of aBFT </w:t>
+      </w:r>
+      <w:proofErr w:type="gramStart"/>
+      <w:r>
+        <w:rPr>
+          <w:rFonts w:ascii="Times New Roman" w:hAnsi="Times New Roman"/>
+          <w:color w:val="000000"/>
+          <w:sz w:val="24"/>
+          <w:szCs w:val="24"/>
+        </w:rPr>
+        <w:t>in regard to</w:t>
+      </w:r>
+      <w:proofErr w:type="gramEnd"/>
+      <w:r>
+        <w:rPr>
+          <w:rFonts w:ascii="Times New Roman" w:hAnsi="Times New Roman"/>
+          <w:color w:val="000000"/>
+          <w:sz w:val="24"/>
+          <w:szCs w:val="24"/>
+        </w:rPr>
+        <w:t xml:space="preserve"> blockchain decentralization in the future? There are a few hypotheses that this study will address. The first being the hypothesis that aBFT is just now being practicalized and that there is nothing implemented well enough to compete with the security of tradition</w:t>
+      </w:r>
+      <w:r>
+        <w:rPr>
+          <w:rFonts w:ascii="Times New Roman" w:hAnsi="Times New Roman"/>
+          <w:color w:val="000000"/>
+          <w:sz w:val="24"/>
+          <w:szCs w:val="24"/>
+        </w:rPr>
+        <w:t>al</w:t>
+      </w:r>
+      <w:r>
+        <w:rPr>
+          <w:rFonts w:ascii="Times New Roman" w:hAnsi="Times New Roman"/>
+          <w:color w:val="000000"/>
+          <w:sz w:val="24"/>
+          <w:szCs w:val="24"/>
+        </w:rPr>
+        <w:t xml:space="preserve"> blockchain technologies. This can be measured using three degrees of decentralization metrics</w:t>
+      </w:r>
+      <w:r>
+        <w:rPr>
+          <w:rFonts w:ascii="Times New Roman" w:hAnsi="Times New Roman"/>
+          <w:color w:val="000000"/>
+          <w:sz w:val="24"/>
+          <w:szCs w:val="24"/>
+        </w:rPr>
+        <w:t xml:space="preserve"> </w:t>
+      </w:r>
+      <w:r>
+        <w:rPr>
+          <w:rFonts w:ascii="Times New Roman" w:hAnsi="Times New Roman"/>
+          <w:color w:val="000000"/>
+          <w:sz w:val="24"/>
+          <w:szCs w:val="24"/>
+        </w:rPr>
+        <w:t xml:space="preserve">:Gini </w:t>
+      </w:r>
+      <w:proofErr w:type="spellStart"/>
+      <w:r>
+        <w:rPr>
+          <w:rFonts w:ascii="Times New Roman" w:hAnsi="Times New Roman"/>
+          <w:color w:val="000000"/>
+          <w:sz w:val="24"/>
+          <w:szCs w:val="24"/>
+        </w:rPr>
+        <w:t>coefcient</w:t>
+      </w:r>
+      <w:proofErr w:type="spellEnd"/>
+      <w:r>
+        <w:rPr>
+          <w:rFonts w:ascii="Times New Roman" w:hAnsi="Times New Roman"/>
+          <w:color w:val="000000"/>
+          <w:sz w:val="24"/>
+          <w:szCs w:val="24"/>
+        </w:rPr>
+        <w:t xml:space="preserve"> </w:t>
       </w:r>
       <w:r>
         <w:rPr>
@@ -1194,17 +2289,83 @@
         </w:rPr>
         <w:t>(</w:t>
       </w:r>
-      <w:r>
-        <w:rPr>
-          <w:rFonts w:ascii="Times New Roman" w:eastAsia="Times New Roman" w:hAnsi="Times New Roman" w:cs="Times New Roman"/>
-          <w:b/>
-          <w:bCs/>
-          <w:color w:val="000000"/>
-          <w:sz w:val="24"/>
-          <w:szCs w:val="24"/>
-          <w:u w:val="single"/>
-        </w:rPr>
-        <w:t>Yujin Kwon, Jian Liu, Minjeong Kim, Dawn Song, and Yongdae Kim,2019)</w:t>
+      <w:proofErr w:type="spellStart"/>
+      <w:r>
+        <w:rPr>
+          <w:rFonts w:ascii="Times New Roman" w:eastAsia="Times New Roman" w:hAnsi="Times New Roman" w:cs="Times New Roman"/>
+          <w:b/>
+          <w:bCs/>
+          <w:color w:val="000000"/>
+          <w:sz w:val="24"/>
+          <w:szCs w:val="24"/>
+          <w:u w:val="single"/>
+        </w:rPr>
+        <w:t>Yujin</w:t>
+      </w:r>
+      <w:proofErr w:type="spellEnd"/>
+      <w:r>
+        <w:rPr>
+          <w:rFonts w:ascii="Times New Roman" w:eastAsia="Times New Roman" w:hAnsi="Times New Roman" w:cs="Times New Roman"/>
+          <w:b/>
+          <w:bCs/>
+          <w:color w:val="000000"/>
+          <w:sz w:val="24"/>
+          <w:szCs w:val="24"/>
+          <w:u w:val="single"/>
+        </w:rPr>
+        <w:t xml:space="preserve"> Kwon, Jian Liu, </w:t>
+      </w:r>
+      <w:proofErr w:type="spellStart"/>
+      <w:r>
+        <w:rPr>
+          <w:rFonts w:ascii="Times New Roman" w:eastAsia="Times New Roman" w:hAnsi="Times New Roman" w:cs="Times New Roman"/>
+          <w:b/>
+          <w:bCs/>
+          <w:color w:val="000000"/>
+          <w:sz w:val="24"/>
+          <w:szCs w:val="24"/>
+          <w:u w:val="single"/>
+        </w:rPr>
+        <w:t>Minjeong</w:t>
+      </w:r>
+      <w:proofErr w:type="spellEnd"/>
+      <w:r>
+        <w:rPr>
+          <w:rFonts w:ascii="Times New Roman" w:eastAsia="Times New Roman" w:hAnsi="Times New Roman" w:cs="Times New Roman"/>
+          <w:b/>
+          <w:bCs/>
+          <w:color w:val="000000"/>
+          <w:sz w:val="24"/>
+          <w:szCs w:val="24"/>
+          <w:u w:val="single"/>
+        </w:rPr>
+        <w:t xml:space="preserve"> Kim, Dawn Song, and </w:t>
+      </w:r>
+      <w:proofErr w:type="spellStart"/>
+      <w:r>
+        <w:rPr>
+          <w:rFonts w:ascii="Times New Roman" w:eastAsia="Times New Roman" w:hAnsi="Times New Roman" w:cs="Times New Roman"/>
+          <w:b/>
+          <w:bCs/>
+          <w:color w:val="000000"/>
+          <w:sz w:val="24"/>
+          <w:szCs w:val="24"/>
+          <w:u w:val="single"/>
+        </w:rPr>
+        <w:t>Yongdae</w:t>
+      </w:r>
+      <w:proofErr w:type="spellEnd"/>
+      <w:r>
+        <w:rPr>
+          <w:rFonts w:ascii="Times New Roman" w:eastAsia="Times New Roman" w:hAnsi="Times New Roman" w:cs="Times New Roman"/>
+          <w:b/>
+          <w:bCs/>
+          <w:color w:val="000000"/>
+          <w:sz w:val="24"/>
+          <w:szCs w:val="24"/>
+          <w:u w:val="single"/>
+        </w:rPr>
+        <w:t xml:space="preserve"> Kim,2019)</w:t>
       </w:r>
       <w:r>
         <w:rPr>
@@ -1236,7 +2397,33 @@
           <w:szCs w:val="24"/>
           <w:u w:val="single"/>
         </w:rPr>
-        <w:t>Keke Wu, Bo Peng, Hua Xie, and Zhen Huang.,2019)</w:t>
+        <w:t xml:space="preserve">Keke Wu, Bo Peng, Hua </w:t>
+      </w:r>
+      <w:proofErr w:type="spellStart"/>
+      <w:r>
+        <w:rPr>
+          <w:rFonts w:ascii="Times New Roman" w:eastAsia="Times New Roman" w:hAnsi="Times New Roman" w:cs="Times New Roman"/>
+          <w:b/>
+          <w:bCs/>
+          <w:color w:val="000000"/>
+          <w:sz w:val="24"/>
+          <w:szCs w:val="24"/>
+          <w:u w:val="single"/>
+        </w:rPr>
+        <w:t>Xie</w:t>
+      </w:r>
+      <w:proofErr w:type="spellEnd"/>
+      <w:r>
+        <w:rPr>
+          <w:rFonts w:ascii="Times New Roman" w:eastAsia="Times New Roman" w:hAnsi="Times New Roman" w:cs="Times New Roman"/>
+          <w:b/>
+          <w:bCs/>
+          <w:color w:val="000000"/>
+          <w:sz w:val="24"/>
+          <w:szCs w:val="24"/>
+          <w:u w:val="single"/>
+        </w:rPr>
+        <w:t>, and Zhen Huang.,2019)</w:t>
       </w:r>
       <w:r>
         <w:rPr>
@@ -1265,7 +2452,110 @@
           <w:sz w:val="24"/>
           <w:szCs w:val="24"/>
         </w:rPr>
-        <w:t>The next hypotheses that this study will address is that the peer reviewed research on aBFT probably has conflicting data. The research will validate that other research dealing with aBFT has similar outcomes when comparing baselines of consensus protocols such as  BTC PoW, ETH PoS, HoneyBadgerBFT aBFT, along with others. The consensus protocols will be judged on there empirical data metrics mentioned above and other metrics such as throughput and latency. Lastly the study will address the hypotheses that future trends in aBFT will become more prevalent in blockchain technology. This will be quantifiable by researching and validating studies that are continuing to research the problems in aBFT.</w:t>
+        <w:t xml:space="preserve">The next hypotheses that this study will address is that the peer reviewed research on aBFT has conflicting data. The research will validate that other research dealing with aBFT has similar outcomes when comparing baselines of consensus protocols such </w:t>
+      </w:r>
+      <w:r>
+        <w:rPr>
+          <w:rFonts w:ascii="Times New Roman" w:hAnsi="Times New Roman"/>
+          <w:color w:val="000000"/>
+          <w:sz w:val="24"/>
+          <w:szCs w:val="24"/>
+        </w:rPr>
+        <w:t>as BTC</w:t>
+      </w:r>
+      <w:r>
+        <w:rPr>
+          <w:rFonts w:ascii="Times New Roman" w:hAnsi="Times New Roman"/>
+          <w:color w:val="000000"/>
+          <w:sz w:val="24"/>
+          <w:szCs w:val="24"/>
+        </w:rPr>
+        <w:t xml:space="preserve"> </w:t>
+      </w:r>
+      <w:proofErr w:type="spellStart"/>
+      <w:r>
+        <w:rPr>
+          <w:rFonts w:ascii="Times New Roman" w:hAnsi="Times New Roman"/>
+          <w:color w:val="000000"/>
+          <w:sz w:val="24"/>
+          <w:szCs w:val="24"/>
+        </w:rPr>
+        <w:t>PoW</w:t>
+      </w:r>
+      <w:proofErr w:type="spellEnd"/>
+      <w:r>
+        <w:rPr>
+          <w:rFonts w:ascii="Times New Roman" w:hAnsi="Times New Roman"/>
+          <w:color w:val="000000"/>
+          <w:sz w:val="24"/>
+          <w:szCs w:val="24"/>
+        </w:rPr>
+        <w:t xml:space="preserve">, ETH </w:t>
+      </w:r>
+      <w:proofErr w:type="spellStart"/>
+      <w:r>
+        <w:rPr>
+          <w:rFonts w:ascii="Times New Roman" w:hAnsi="Times New Roman"/>
+          <w:color w:val="000000"/>
+          <w:sz w:val="24"/>
+          <w:szCs w:val="24"/>
+        </w:rPr>
+        <w:t>PoS</w:t>
+      </w:r>
+      <w:proofErr w:type="spellEnd"/>
+      <w:r>
+        <w:rPr>
+          <w:rFonts w:ascii="Times New Roman" w:hAnsi="Times New Roman"/>
+          <w:color w:val="000000"/>
+          <w:sz w:val="24"/>
+          <w:szCs w:val="24"/>
+        </w:rPr>
+        <w:t>, HoneyBadgerBFT aBFT, along with others.</w:t>
+      </w:r>
+      <w:r>
+        <w:rPr>
+          <w:rFonts w:ascii="Times New Roman" w:hAnsi="Times New Roman"/>
+          <w:color w:val="000000"/>
+          <w:sz w:val="24"/>
+          <w:szCs w:val="24"/>
+        </w:rPr>
+        <w:t xml:space="preserve"> </w:t>
+      </w:r>
+      <w:r>
+        <w:rPr>
+          <w:rFonts w:ascii="Times New Roman" w:hAnsi="Times New Roman"/>
+          <w:color w:val="000000"/>
+          <w:sz w:val="24"/>
+          <w:szCs w:val="24"/>
+        </w:rPr>
+        <w:t xml:space="preserve">The consensus protocols will be judged on </w:t>
+      </w:r>
+      <w:r>
+        <w:rPr>
+          <w:rFonts w:ascii="Times New Roman" w:hAnsi="Times New Roman"/>
+          <w:color w:val="000000"/>
+          <w:sz w:val="24"/>
+          <w:szCs w:val="24"/>
+        </w:rPr>
+        <w:t>the</w:t>
+      </w:r>
+      <w:r>
+        <w:rPr>
+          <w:rFonts w:ascii="Times New Roman" w:hAnsi="Times New Roman"/>
+          <w:color w:val="000000"/>
+          <w:sz w:val="24"/>
+          <w:szCs w:val="24"/>
+        </w:rPr>
+        <w:t xml:space="preserve"> empirical data metrics mentioned above and other metrics such as throughput and latency. Lastly the study will address the hypotheses that future trends in aBFT will become more prevalent in blockchain technology. This will be quantifiable by researching and validating studies that are continuing to research the problems in aBFT</w:t>
+      </w:r>
+      <w:r>
+        <w:rPr>
+          <w:rFonts w:ascii="Times New Roman" w:hAnsi="Times New Roman"/>
+          <w:color w:val="000000"/>
+          <w:sz w:val="24"/>
+          <w:szCs w:val="24"/>
+        </w:rPr>
+        <w:t xml:space="preserve"> and qualitatively asserting these studies potential future use.</w:t>
       </w:r>
     </w:p>
     <w:p>
@@ -1395,15 +2685,57 @@
           <w:szCs w:val="24"/>
         </w:rPr>
       </w:pPr>
-      <w:r>
-        <w:rPr>
-          <w:rFonts w:ascii="Times New Roman" w:eastAsia="Times New Roman" w:hAnsi="Times New Roman" w:cs="Times New Roman"/>
-          <w:sz w:val="24"/>
-          <w:szCs w:val="24"/>
-          <w:u w:val="single"/>
-        </w:rPr>
-        <w:t>Yujin Kwon, Jian Liu, Minjeong Kim, Dawn Song, and Yongdae</w:t>
-      </w:r>
+      <w:proofErr w:type="spellStart"/>
+      <w:r>
+        <w:rPr>
+          <w:rFonts w:ascii="Times New Roman" w:eastAsia="Times New Roman" w:hAnsi="Times New Roman" w:cs="Times New Roman"/>
+          <w:sz w:val="24"/>
+          <w:szCs w:val="24"/>
+          <w:u w:val="single"/>
+        </w:rPr>
+        <w:t>Yujin</w:t>
+      </w:r>
+      <w:proofErr w:type="spellEnd"/>
+      <w:r>
+        <w:rPr>
+          <w:rFonts w:ascii="Times New Roman" w:eastAsia="Times New Roman" w:hAnsi="Times New Roman" w:cs="Times New Roman"/>
+          <w:sz w:val="24"/>
+          <w:szCs w:val="24"/>
+          <w:u w:val="single"/>
+        </w:rPr>
+        <w:t xml:space="preserve"> Kwon, Jian Liu, </w:t>
+      </w:r>
+      <w:proofErr w:type="spellStart"/>
+      <w:r>
+        <w:rPr>
+          <w:rFonts w:ascii="Times New Roman" w:eastAsia="Times New Roman" w:hAnsi="Times New Roman" w:cs="Times New Roman"/>
+          <w:sz w:val="24"/>
+          <w:szCs w:val="24"/>
+          <w:u w:val="single"/>
+        </w:rPr>
+        <w:t>Minjeong</w:t>
+      </w:r>
+      <w:proofErr w:type="spellEnd"/>
+      <w:r>
+        <w:rPr>
+          <w:rFonts w:ascii="Times New Roman" w:eastAsia="Times New Roman" w:hAnsi="Times New Roman" w:cs="Times New Roman"/>
+          <w:sz w:val="24"/>
+          <w:szCs w:val="24"/>
+          <w:u w:val="single"/>
+        </w:rPr>
+        <w:t xml:space="preserve"> Kim, Dawn Song, and </w:t>
+      </w:r>
+      <w:proofErr w:type="spellStart"/>
+      <w:r>
+        <w:rPr>
+          <w:rFonts w:ascii="Times New Roman" w:eastAsia="Times New Roman" w:hAnsi="Times New Roman" w:cs="Times New Roman"/>
+          <w:sz w:val="24"/>
+          <w:szCs w:val="24"/>
+          <w:u w:val="single"/>
+        </w:rPr>
+        <w:t>Yongdae</w:t>
+      </w:r>
+      <w:proofErr w:type="spellEnd"/>
     </w:p>
     <w:p>
       <w:pPr>
@@ -1487,7 +2819,27 @@
           <w:szCs w:val="24"/>
           <w:u w:val="single"/>
         </w:rPr>
-        <w:t>Keke Wu, Bo Peng, Hua Xie, and Zhen Huang. An information</w:t>
+        <w:t xml:space="preserve">Keke Wu, Bo Peng, Hua </w:t>
+      </w:r>
+      <w:proofErr w:type="spellStart"/>
+      <w:r>
+        <w:rPr>
+          <w:rFonts w:ascii="Times New Roman" w:eastAsia="Times New Roman" w:hAnsi="Times New Roman" w:cs="Times New Roman"/>
+          <w:sz w:val="24"/>
+          <w:szCs w:val="24"/>
+          <w:u w:val="single"/>
+        </w:rPr>
+        <w:t>Xie</w:t>
+      </w:r>
+      <w:proofErr w:type="spellEnd"/>
+      <w:r>
+        <w:rPr>
+          <w:rFonts w:ascii="Times New Roman" w:eastAsia="Times New Roman" w:hAnsi="Times New Roman" w:cs="Times New Roman"/>
+          <w:sz w:val="24"/>
+          <w:szCs w:val="24"/>
+          <w:u w:val="single"/>
+        </w:rPr>
+        <w:t>, and Zhen Huang. An information</w:t>
       </w:r>
     </w:p>
     <w:p>
@@ -1600,7 +2952,61 @@
           <w:szCs w:val="24"/>
         </w:rPr>
         <w:lastRenderedPageBreak/>
-        <w:t xml:space="preserve">H. Knudsen, J. Li, J. S. Notland, P. H. Haro and T. B. Ræder, "High-Performance Asynchronous Byzantine Fault Tolerance Consensus Protocol," </w:t>
+        <w:t xml:space="preserve">H. Knudsen, J. Li, J. S. </w:t>
+      </w:r>
+      <w:proofErr w:type="spellStart"/>
+      <w:r>
+        <w:rPr>
+          <w:rFonts w:ascii="Times New Roman" w:eastAsia="Times New Roman" w:hAnsi="Times New Roman" w:cs="Times New Roman"/>
+          <w:sz w:val="24"/>
+          <w:szCs w:val="24"/>
+        </w:rPr>
+        <w:t>Notland</w:t>
+      </w:r>
+      <w:proofErr w:type="spellEnd"/>
+      <w:r>
+        <w:rPr>
+          <w:rFonts w:ascii="Times New Roman" w:eastAsia="Times New Roman" w:hAnsi="Times New Roman" w:cs="Times New Roman"/>
+          <w:sz w:val="24"/>
+          <w:szCs w:val="24"/>
+        </w:rPr>
+        <w:t xml:space="preserve">, P. H. </w:t>
+      </w:r>
+      <w:proofErr w:type="spellStart"/>
+      <w:r>
+        <w:rPr>
+          <w:rFonts w:ascii="Times New Roman" w:eastAsia="Times New Roman" w:hAnsi="Times New Roman" w:cs="Times New Roman"/>
+          <w:sz w:val="24"/>
+          <w:szCs w:val="24"/>
+        </w:rPr>
+        <w:t>Haro</w:t>
+      </w:r>
+      <w:proofErr w:type="spellEnd"/>
+      <w:r>
+        <w:rPr>
+          <w:rFonts w:ascii="Times New Roman" w:eastAsia="Times New Roman" w:hAnsi="Times New Roman" w:cs="Times New Roman"/>
+          <w:sz w:val="24"/>
+          <w:szCs w:val="24"/>
+        </w:rPr>
+        <w:t xml:space="preserve"> and T. B. </w:t>
+      </w:r>
+      <w:proofErr w:type="spellStart"/>
+      <w:r>
+        <w:rPr>
+          <w:rFonts w:ascii="Times New Roman" w:eastAsia="Times New Roman" w:hAnsi="Times New Roman" w:cs="Times New Roman"/>
+          <w:sz w:val="24"/>
+          <w:szCs w:val="24"/>
+        </w:rPr>
+        <w:t>Ræder</w:t>
+      </w:r>
+      <w:proofErr w:type="spellEnd"/>
+      <w:r>
+        <w:rPr>
+          <w:rFonts w:ascii="Times New Roman" w:eastAsia="Times New Roman" w:hAnsi="Times New Roman" w:cs="Times New Roman"/>
+          <w:sz w:val="24"/>
+          <w:szCs w:val="24"/>
+        </w:rPr>
+        <w:t xml:space="preserve">, "High-Performance Asynchronous Byzantine Fault Tolerance Consensus Protocol," </w:t>
       </w:r>
       <w:r>
         <w:rPr>
@@ -1618,7 +3024,25 @@
           <w:sz w:val="24"/>
           <w:szCs w:val="24"/>
         </w:rPr>
-        <w:t>, 2021, pp. 476-483, doi: 10.1109/Blockchain53845.2021.00073.</w:t>
+        <w:t xml:space="preserve">, 2021, pp. 476-483, </w:t>
+      </w:r>
+      <w:proofErr w:type="spellStart"/>
+      <w:r>
+        <w:rPr>
+          <w:rFonts w:ascii="Times New Roman" w:eastAsia="Times New Roman" w:hAnsi="Times New Roman" w:cs="Times New Roman"/>
+          <w:sz w:val="24"/>
+          <w:szCs w:val="24"/>
+        </w:rPr>
+        <w:t>doi</w:t>
+      </w:r>
+      <w:proofErr w:type="spellEnd"/>
+      <w:r>
+        <w:rPr>
+          <w:rFonts w:ascii="Times New Roman" w:eastAsia="Times New Roman" w:hAnsi="Times New Roman" w:cs="Times New Roman"/>
+          <w:sz w:val="24"/>
+          <w:szCs w:val="24"/>
+        </w:rPr>
+        <w:t>: 10.1109/Blockchain53845.2021.00073.</w:t>
       </w:r>
     </w:p>
     <w:p>
@@ -1647,7 +3071,81 @@
           <w:sz w:val="24"/>
           <w:szCs w:val="24"/>
         </w:rPr>
-        <w:t>P. K. Kaushal, A. Bagga and R. Sobti, "Evolution of bitcoin and security risk in bitcoin wallets," 2017 International Conference on Computer, Communications and Electronics (Comptelix), 2017, pp. 172-177, doi: 10.1109/COMPTELIX.2017.8003959.</w:t>
+        <w:t xml:space="preserve">P. K. Kaushal, A. </w:t>
+      </w:r>
+      <w:proofErr w:type="spellStart"/>
+      <w:proofErr w:type="gramStart"/>
+      <w:r>
+        <w:rPr>
+          <w:rFonts w:ascii="Times New Roman" w:eastAsia="Times New Roman" w:hAnsi="Times New Roman" w:cs="Times New Roman"/>
+          <w:sz w:val="24"/>
+          <w:szCs w:val="24"/>
+        </w:rPr>
+        <w:t>Bagga</w:t>
+      </w:r>
+      <w:proofErr w:type="spellEnd"/>
+      <w:proofErr w:type="gramEnd"/>
+      <w:r>
+        <w:rPr>
+          <w:rFonts w:ascii="Times New Roman" w:eastAsia="Times New Roman" w:hAnsi="Times New Roman" w:cs="Times New Roman"/>
+          <w:sz w:val="24"/>
+          <w:szCs w:val="24"/>
+        </w:rPr>
+        <w:t xml:space="preserve"> and R. </w:t>
+      </w:r>
+      <w:proofErr w:type="spellStart"/>
+      <w:r>
+        <w:rPr>
+          <w:rFonts w:ascii="Times New Roman" w:eastAsia="Times New Roman" w:hAnsi="Times New Roman" w:cs="Times New Roman"/>
+          <w:sz w:val="24"/>
+          <w:szCs w:val="24"/>
+        </w:rPr>
+        <w:t>Sobti</w:t>
+      </w:r>
+      <w:proofErr w:type="spellEnd"/>
+      <w:r>
+        <w:rPr>
+          <w:rFonts w:ascii="Times New Roman" w:eastAsia="Times New Roman" w:hAnsi="Times New Roman" w:cs="Times New Roman"/>
+          <w:sz w:val="24"/>
+          <w:szCs w:val="24"/>
+        </w:rPr>
+        <w:t>, "Evolution of bitcoin and security risk in bitcoin wallets," 2017 International Conference on Computer, Communications and Electronics (</w:t>
+      </w:r>
+      <w:proofErr w:type="spellStart"/>
+      <w:r>
+        <w:rPr>
+          <w:rFonts w:ascii="Times New Roman" w:eastAsia="Times New Roman" w:hAnsi="Times New Roman" w:cs="Times New Roman"/>
+          <w:sz w:val="24"/>
+          <w:szCs w:val="24"/>
+        </w:rPr>
+        <w:t>Comptelix</w:t>
+      </w:r>
+      <w:proofErr w:type="spellEnd"/>
+      <w:r>
+        <w:rPr>
+          <w:rFonts w:ascii="Times New Roman" w:eastAsia="Times New Roman" w:hAnsi="Times New Roman" w:cs="Times New Roman"/>
+          <w:sz w:val="24"/>
+          <w:szCs w:val="24"/>
+        </w:rPr>
+        <w:t xml:space="preserve">), 2017, pp. 172-177, </w:t>
+      </w:r>
+      <w:proofErr w:type="spellStart"/>
+      <w:r>
+        <w:rPr>
+          <w:rFonts w:ascii="Times New Roman" w:eastAsia="Times New Roman" w:hAnsi="Times New Roman" w:cs="Times New Roman"/>
+          <w:sz w:val="24"/>
+          <w:szCs w:val="24"/>
+        </w:rPr>
+        <w:t>doi</w:t>
+      </w:r>
+      <w:proofErr w:type="spellEnd"/>
+      <w:r>
+        <w:rPr>
+          <w:rFonts w:ascii="Times New Roman" w:eastAsia="Times New Roman" w:hAnsi="Times New Roman" w:cs="Times New Roman"/>
+          <w:sz w:val="24"/>
+          <w:szCs w:val="24"/>
+        </w:rPr>
+        <w:t>: 10.1109/COMPTELIX.2017.8003959.</w:t>
       </w:r>
     </w:p>
     <w:p>
@@ -1687,7 +3185,43 @@
           <w:sz w:val="24"/>
           <w:szCs w:val="24"/>
         </w:rPr>
-        <w:t xml:space="preserve">K. Aiyar, M. N. Halgamuge and A. Mohammad, "Probability Distribution Model to Analyze the Trade-off between Scalability and Security of Sharding-Based Blockchain Networks," </w:t>
+        <w:t xml:space="preserve">K. Aiyar, M. N. </w:t>
+      </w:r>
+      <w:proofErr w:type="spellStart"/>
+      <w:r>
+        <w:rPr>
+          <w:rFonts w:ascii="Times New Roman" w:hAnsi="Times New Roman"/>
+          <w:sz w:val="24"/>
+          <w:szCs w:val="24"/>
+        </w:rPr>
+        <w:t>Halgamuge</w:t>
+      </w:r>
+      <w:proofErr w:type="spellEnd"/>
+      <w:r>
+        <w:rPr>
+          <w:rFonts w:ascii="Times New Roman" w:hAnsi="Times New Roman"/>
+          <w:sz w:val="24"/>
+          <w:szCs w:val="24"/>
+        </w:rPr>
+        <w:t xml:space="preserve"> and A. Mohammad, "Probability Distribution Model to Analyze the Trade-off between Scalability and Security of </w:t>
+      </w:r>
+      <w:proofErr w:type="spellStart"/>
+      <w:r>
+        <w:rPr>
+          <w:rFonts w:ascii="Times New Roman" w:hAnsi="Times New Roman"/>
+          <w:sz w:val="24"/>
+          <w:szCs w:val="24"/>
+        </w:rPr>
+        <w:t>Sharding</w:t>
+      </w:r>
+      <w:proofErr w:type="spellEnd"/>
+      <w:r>
+        <w:rPr>
+          <w:rFonts w:ascii="Times New Roman" w:hAnsi="Times New Roman"/>
+          <w:sz w:val="24"/>
+          <w:szCs w:val="24"/>
+        </w:rPr>
+        <w:t xml:space="preserve">-Based Blockchain Networks," </w:t>
       </w:r>
       <w:r>
         <w:rPr>
@@ -1704,23 +3238,89 @@
           <w:sz w:val="24"/>
           <w:szCs w:val="24"/>
         </w:rPr>
-        <w:t>, 2021, pp. 1-6, doi: 10.1109/CCNC49032.2021.9369563.</w:t>
-      </w:r>
-    </w:p>
-    <w:p>
-      <w:pPr>
-        <w:spacing w:line="480" w:lineRule="auto"/>
-      </w:pPr>
-      <w:r>
-        <w:rPr>
-          <w:rFonts w:ascii="Times New Roman" w:eastAsia="Times New Roman" w:hAnsi="Times New Roman" w:cs="Times New Roman"/>
-          <w:b/>
-          <w:bCs/>
-          <w:sz w:val="24"/>
-          <w:szCs w:val="24"/>
-          <w:u w:val="single"/>
-        </w:rPr>
-        <w:t xml:space="preserve">Q. Zhou, H. Huang, Z. Zheng and J. Bian, "Solutions to Scalability of Blockchain: A Survey," in </w:t>
+        <w:t xml:space="preserve">, 2021, pp. 1-6, </w:t>
+      </w:r>
+      <w:proofErr w:type="spellStart"/>
+      <w:r>
+        <w:rPr>
+          <w:rFonts w:ascii="Times New Roman" w:hAnsi="Times New Roman"/>
+          <w:sz w:val="24"/>
+          <w:szCs w:val="24"/>
+        </w:rPr>
+        <w:t>doi</w:t>
+      </w:r>
+      <w:proofErr w:type="spellEnd"/>
+      <w:r>
+        <w:rPr>
+          <w:rFonts w:ascii="Times New Roman" w:hAnsi="Times New Roman"/>
+          <w:sz w:val="24"/>
+          <w:szCs w:val="24"/>
+        </w:rPr>
+        <w:t>: 10.1109/CCNC49032.2021.9369563.</w:t>
+      </w:r>
+    </w:p>
+    <w:p>
+      <w:pPr>
+        <w:spacing w:line="480" w:lineRule="auto"/>
+      </w:pPr>
+      <w:r>
+        <w:rPr>
+          <w:rFonts w:ascii="Times New Roman" w:eastAsia="Times New Roman" w:hAnsi="Times New Roman" w:cs="Times New Roman"/>
+          <w:b/>
+          <w:bCs/>
+          <w:sz w:val="24"/>
+          <w:szCs w:val="24"/>
+          <w:u w:val="single"/>
+        </w:rPr>
+        <w:t xml:space="preserve">Q. Zhou, H. Huang, Z. </w:t>
+      </w:r>
+      <w:proofErr w:type="gramStart"/>
+      <w:r>
+        <w:rPr>
+          <w:rFonts w:ascii="Times New Roman" w:eastAsia="Times New Roman" w:hAnsi="Times New Roman" w:cs="Times New Roman"/>
+          <w:b/>
+          <w:bCs/>
+          <w:sz w:val="24"/>
+          <w:szCs w:val="24"/>
+          <w:u w:val="single"/>
+        </w:rPr>
+        <w:t>Zheng</w:t>
+      </w:r>
+      <w:proofErr w:type="gramEnd"/>
+      <w:r>
+        <w:rPr>
+          <w:rFonts w:ascii="Times New Roman" w:eastAsia="Times New Roman" w:hAnsi="Times New Roman" w:cs="Times New Roman"/>
+          <w:b/>
+          <w:bCs/>
+          <w:sz w:val="24"/>
+          <w:szCs w:val="24"/>
+          <w:u w:val="single"/>
+        </w:rPr>
+        <w:t xml:space="preserve"> and J. </w:t>
+      </w:r>
+      <w:proofErr w:type="spellStart"/>
+      <w:r>
+        <w:rPr>
+          <w:rFonts w:ascii="Times New Roman" w:eastAsia="Times New Roman" w:hAnsi="Times New Roman" w:cs="Times New Roman"/>
+          <w:b/>
+          <w:bCs/>
+          <w:sz w:val="24"/>
+          <w:szCs w:val="24"/>
+          <w:u w:val="single"/>
+        </w:rPr>
+        <w:t>Bian</w:t>
+      </w:r>
+      <w:proofErr w:type="spellEnd"/>
+      <w:r>
+        <w:rPr>
+          <w:rFonts w:ascii="Times New Roman" w:eastAsia="Times New Roman" w:hAnsi="Times New Roman" w:cs="Times New Roman"/>
+          <w:b/>
+          <w:bCs/>
+          <w:sz w:val="24"/>
+          <w:szCs w:val="24"/>
+          <w:u w:val="single"/>
+        </w:rPr>
+        <w:t xml:space="preserve">, "Solutions to Scalability of Blockchain: A Survey," in </w:t>
       </w:r>
       <w:r>
         <w:rPr>
@@ -1743,44 +3343,188 @@
           <w:szCs w:val="24"/>
           <w:u w:val="single"/>
         </w:rPr>
-        <w:t>, vol. 8, pp. 16440-16455, 2020, doi: 10.1109/ACCESS.2020.2967218.</w:t>
-      </w:r>
-    </w:p>
-    <w:p>
-      <w:pPr>
-        <w:spacing w:line="480" w:lineRule="auto"/>
-        <w:rPr>
-          <w:rFonts w:ascii="Times New Roman" w:hAnsi="Times New Roman"/>
-          <w:sz w:val="24"/>
-          <w:szCs w:val="24"/>
-        </w:rPr>
-      </w:pPr>
-      <w:r>
-        <w:rPr>
-          <w:rFonts w:ascii="Times New Roman" w:eastAsia="Times New Roman" w:hAnsi="Times New Roman" w:cs="Times New Roman"/>
-          <w:b/>
-          <w:bCs/>
-          <w:sz w:val="24"/>
-          <w:szCs w:val="24"/>
-          <w:u w:val="single"/>
-        </w:rPr>
-        <w:t>P. Kuo, H. Chung, T. -W. Chao and C. -M. Cheng, "Fair Byzantine Agreements for Blockchains," in IEEE Access, vol. 8, pp. 70746-70761, 2020, doi: 10.1109/ACCESS.2020.2986824.</w:t>
-      </w:r>
-    </w:p>
-    <w:p>
-      <w:pPr>
-        <w:spacing w:line="480" w:lineRule="auto"/>
-      </w:pPr>
-      <w:r>
-        <w:rPr>
-          <w:rFonts w:ascii="Times New Roman" w:eastAsia="Times New Roman" w:hAnsi="Times New Roman" w:cs="Times New Roman"/>
-          <w:b/>
-          <w:bCs/>
-          <w:sz w:val="24"/>
-          <w:szCs w:val="24"/>
-          <w:u w:val="single"/>
-        </w:rPr>
-        <w:t xml:space="preserve">H. Knudsen, J. Li, J. S. Notland, P. H. Haro and T. B. Ræder, "High-Performance Asynchronous Byzantine Fault Tolerance Consensus Protocol," </w:t>
+        <w:t xml:space="preserve">, vol. 8, pp. 16440-16455, 2020, </w:t>
+      </w:r>
+      <w:proofErr w:type="spellStart"/>
+      <w:r>
+        <w:rPr>
+          <w:rFonts w:ascii="Times New Roman" w:eastAsia="Times New Roman" w:hAnsi="Times New Roman" w:cs="Times New Roman"/>
+          <w:b/>
+          <w:bCs/>
+          <w:sz w:val="24"/>
+          <w:szCs w:val="24"/>
+          <w:u w:val="single"/>
+        </w:rPr>
+        <w:t>doi</w:t>
+      </w:r>
+      <w:proofErr w:type="spellEnd"/>
+      <w:r>
+        <w:rPr>
+          <w:rFonts w:ascii="Times New Roman" w:eastAsia="Times New Roman" w:hAnsi="Times New Roman" w:cs="Times New Roman"/>
+          <w:b/>
+          <w:bCs/>
+          <w:sz w:val="24"/>
+          <w:szCs w:val="24"/>
+          <w:u w:val="single"/>
+        </w:rPr>
+        <w:t>: 10.1109/ACCESS.2020.2967218.</w:t>
+      </w:r>
+    </w:p>
+    <w:p>
+      <w:pPr>
+        <w:spacing w:line="480" w:lineRule="auto"/>
+        <w:rPr>
+          <w:rFonts w:ascii="Times New Roman" w:hAnsi="Times New Roman"/>
+          <w:sz w:val="24"/>
+          <w:szCs w:val="24"/>
+        </w:rPr>
+      </w:pPr>
+      <w:r>
+        <w:rPr>
+          <w:rFonts w:ascii="Times New Roman" w:eastAsia="Times New Roman" w:hAnsi="Times New Roman" w:cs="Times New Roman"/>
+          <w:b/>
+          <w:bCs/>
+          <w:sz w:val="24"/>
+          <w:szCs w:val="24"/>
+          <w:u w:val="single"/>
+        </w:rPr>
+        <w:t xml:space="preserve">P. </w:t>
+      </w:r>
+      <w:proofErr w:type="spellStart"/>
+      <w:r>
+        <w:rPr>
+          <w:rFonts w:ascii="Times New Roman" w:eastAsia="Times New Roman" w:hAnsi="Times New Roman" w:cs="Times New Roman"/>
+          <w:b/>
+          <w:bCs/>
+          <w:sz w:val="24"/>
+          <w:szCs w:val="24"/>
+          <w:u w:val="single"/>
+        </w:rPr>
+        <w:t>Kuo</w:t>
+      </w:r>
+      <w:proofErr w:type="spellEnd"/>
+      <w:r>
+        <w:rPr>
+          <w:rFonts w:ascii="Times New Roman" w:eastAsia="Times New Roman" w:hAnsi="Times New Roman" w:cs="Times New Roman"/>
+          <w:b/>
+          <w:bCs/>
+          <w:sz w:val="24"/>
+          <w:szCs w:val="24"/>
+          <w:u w:val="single"/>
+        </w:rPr>
+        <w:t xml:space="preserve">, H. Chung, T. -W. Chao and C. -M. Cheng, "Fair Byzantine Agreements for Blockchains," in IEEE Access, vol. 8, pp. 70746-70761, 2020, </w:t>
+      </w:r>
+      <w:proofErr w:type="spellStart"/>
+      <w:r>
+        <w:rPr>
+          <w:rFonts w:ascii="Times New Roman" w:eastAsia="Times New Roman" w:hAnsi="Times New Roman" w:cs="Times New Roman"/>
+          <w:b/>
+          <w:bCs/>
+          <w:sz w:val="24"/>
+          <w:szCs w:val="24"/>
+          <w:u w:val="single"/>
+        </w:rPr>
+        <w:t>doi</w:t>
+      </w:r>
+      <w:proofErr w:type="spellEnd"/>
+      <w:r>
+        <w:rPr>
+          <w:rFonts w:ascii="Times New Roman" w:eastAsia="Times New Roman" w:hAnsi="Times New Roman" w:cs="Times New Roman"/>
+          <w:b/>
+          <w:bCs/>
+          <w:sz w:val="24"/>
+          <w:szCs w:val="24"/>
+          <w:u w:val="single"/>
+        </w:rPr>
+        <w:t>: 10.1109/ACCESS.2020.2986824.</w:t>
+      </w:r>
+    </w:p>
+    <w:p>
+      <w:pPr>
+        <w:spacing w:line="480" w:lineRule="auto"/>
+      </w:pPr>
+      <w:r>
+        <w:rPr>
+          <w:rFonts w:ascii="Times New Roman" w:eastAsia="Times New Roman" w:hAnsi="Times New Roman" w:cs="Times New Roman"/>
+          <w:b/>
+          <w:bCs/>
+          <w:sz w:val="24"/>
+          <w:szCs w:val="24"/>
+          <w:u w:val="single"/>
+        </w:rPr>
+        <w:t xml:space="preserve">H. Knudsen, J. Li, J. S. </w:t>
+      </w:r>
+      <w:proofErr w:type="spellStart"/>
+      <w:r>
+        <w:rPr>
+          <w:rFonts w:ascii="Times New Roman" w:eastAsia="Times New Roman" w:hAnsi="Times New Roman" w:cs="Times New Roman"/>
+          <w:b/>
+          <w:bCs/>
+          <w:sz w:val="24"/>
+          <w:szCs w:val="24"/>
+          <w:u w:val="single"/>
+        </w:rPr>
+        <w:t>Notland</w:t>
+      </w:r>
+      <w:proofErr w:type="spellEnd"/>
+      <w:r>
+        <w:rPr>
+          <w:rFonts w:ascii="Times New Roman" w:eastAsia="Times New Roman" w:hAnsi="Times New Roman" w:cs="Times New Roman"/>
+          <w:b/>
+          <w:bCs/>
+          <w:sz w:val="24"/>
+          <w:szCs w:val="24"/>
+          <w:u w:val="single"/>
+        </w:rPr>
+        <w:t xml:space="preserve">, P. H. </w:t>
+      </w:r>
+      <w:proofErr w:type="spellStart"/>
+      <w:r>
+        <w:rPr>
+          <w:rFonts w:ascii="Times New Roman" w:eastAsia="Times New Roman" w:hAnsi="Times New Roman" w:cs="Times New Roman"/>
+          <w:b/>
+          <w:bCs/>
+          <w:sz w:val="24"/>
+          <w:szCs w:val="24"/>
+          <w:u w:val="single"/>
+        </w:rPr>
+        <w:t>Haro</w:t>
+      </w:r>
+      <w:proofErr w:type="spellEnd"/>
+      <w:r>
+        <w:rPr>
+          <w:rFonts w:ascii="Times New Roman" w:eastAsia="Times New Roman" w:hAnsi="Times New Roman" w:cs="Times New Roman"/>
+          <w:b/>
+          <w:bCs/>
+          <w:sz w:val="24"/>
+          <w:szCs w:val="24"/>
+          <w:u w:val="single"/>
+        </w:rPr>
+        <w:t xml:space="preserve"> and T. B. </w:t>
+      </w:r>
+      <w:proofErr w:type="spellStart"/>
+      <w:r>
+        <w:rPr>
+          <w:rFonts w:ascii="Times New Roman" w:eastAsia="Times New Roman" w:hAnsi="Times New Roman" w:cs="Times New Roman"/>
+          <w:b/>
+          <w:bCs/>
+          <w:sz w:val="24"/>
+          <w:szCs w:val="24"/>
+          <w:u w:val="single"/>
+        </w:rPr>
+        <w:t>Ræder</w:t>
+      </w:r>
+      <w:proofErr w:type="spellEnd"/>
+      <w:r>
+        <w:rPr>
+          <w:rFonts w:ascii="Times New Roman" w:eastAsia="Times New Roman" w:hAnsi="Times New Roman" w:cs="Times New Roman"/>
+          <w:b/>
+          <w:bCs/>
+          <w:sz w:val="24"/>
+          <w:szCs w:val="24"/>
+          <w:u w:val="single"/>
+        </w:rPr>
+        <w:t xml:space="preserve">, "High-Performance Asynchronous Byzantine Fault Tolerance Consensus Protocol," </w:t>
       </w:r>
       <w:r>
         <w:rPr>
@@ -1816,41 +3560,131 @@
           <w:szCs w:val="24"/>
           <w:u w:val="single"/>
         </w:rPr>
-        <w:t>, 2021, pp. 476-483, doi: 10.1109/Blockchain53845.2021.00073.</w:t>
-      </w:r>
-    </w:p>
-    <w:p>
-      <w:pPr>
-        <w:spacing w:line="480" w:lineRule="auto"/>
-        <w:rPr>
-          <w:rFonts w:ascii="Times New Roman" w:hAnsi="Times New Roman"/>
-          <w:sz w:val="24"/>
-          <w:szCs w:val="24"/>
-        </w:rPr>
-      </w:pPr>
-      <w:r>
-        <w:rPr>
-          <w:rFonts w:ascii="Times New Roman" w:eastAsia="Times New Roman" w:hAnsi="Times New Roman" w:cs="Times New Roman"/>
-          <w:b/>
-          <w:bCs/>
-          <w:sz w:val="24"/>
-          <w:szCs w:val="24"/>
-          <w:u w:val="single"/>
-        </w:rPr>
-        <w:t>Y. Jia, C. Xu, Z. Wu, Z. Feng, Y. Chen and S. Yang, "Measuring Decentralization in Emerging Public Blockchains," 2022 International Wireless Communications and Mobile Computing (IWCMC), 2022, pp. 137-141, doi: 10.1109/IWCMC55113.2022.9825341.</w:t>
-      </w:r>
-    </w:p>
-    <w:p>
-      <w:pPr>
-        <w:spacing w:line="480" w:lineRule="auto"/>
-      </w:pPr>
-      <w:r>
-        <w:rPr>
-          <w:rFonts w:ascii="Times New Roman" w:hAnsi="Times New Roman"/>
-          <w:sz w:val="24"/>
-          <w:szCs w:val="24"/>
-        </w:rPr>
-        <w:t xml:space="preserve">Q. Lin, C. Li, X. Zhao and X. Chen, "Measuring Decentralization in Bitcoin and Ethereum using Multiple Metrics and Granularities," </w:t>
+        <w:t xml:space="preserve">, 2021, pp. 476-483, </w:t>
+      </w:r>
+      <w:proofErr w:type="spellStart"/>
+      <w:r>
+        <w:rPr>
+          <w:rFonts w:ascii="Times New Roman" w:eastAsia="Times New Roman" w:hAnsi="Times New Roman" w:cs="Times New Roman"/>
+          <w:b/>
+          <w:bCs/>
+          <w:sz w:val="24"/>
+          <w:szCs w:val="24"/>
+          <w:u w:val="single"/>
+        </w:rPr>
+        <w:t>doi</w:t>
+      </w:r>
+      <w:proofErr w:type="spellEnd"/>
+      <w:r>
+        <w:rPr>
+          <w:rFonts w:ascii="Times New Roman" w:eastAsia="Times New Roman" w:hAnsi="Times New Roman" w:cs="Times New Roman"/>
+          <w:b/>
+          <w:bCs/>
+          <w:sz w:val="24"/>
+          <w:szCs w:val="24"/>
+          <w:u w:val="single"/>
+        </w:rPr>
+        <w:t>: 10.1109/Blockchain53845.2021.00073.</w:t>
+      </w:r>
+    </w:p>
+    <w:p>
+      <w:pPr>
+        <w:spacing w:line="480" w:lineRule="auto"/>
+        <w:rPr>
+          <w:rFonts w:ascii="Times New Roman" w:hAnsi="Times New Roman"/>
+          <w:sz w:val="24"/>
+          <w:szCs w:val="24"/>
+        </w:rPr>
+      </w:pPr>
+      <w:r>
+        <w:rPr>
+          <w:rFonts w:ascii="Times New Roman" w:eastAsia="Times New Roman" w:hAnsi="Times New Roman" w:cs="Times New Roman"/>
+          <w:b/>
+          <w:bCs/>
+          <w:sz w:val="24"/>
+          <w:szCs w:val="24"/>
+          <w:u w:val="single"/>
+        </w:rPr>
+        <w:t xml:space="preserve">Y. Jia, C. Xu, Z. Wu, Z. Feng, Y. </w:t>
+      </w:r>
+      <w:proofErr w:type="gramStart"/>
+      <w:r>
+        <w:rPr>
+          <w:rFonts w:ascii="Times New Roman" w:eastAsia="Times New Roman" w:hAnsi="Times New Roman" w:cs="Times New Roman"/>
+          <w:b/>
+          <w:bCs/>
+          <w:sz w:val="24"/>
+          <w:szCs w:val="24"/>
+          <w:u w:val="single"/>
+        </w:rPr>
+        <w:t>Chen</w:t>
+      </w:r>
+      <w:proofErr w:type="gramEnd"/>
+      <w:r>
+        <w:rPr>
+          <w:rFonts w:ascii="Times New Roman" w:eastAsia="Times New Roman" w:hAnsi="Times New Roman" w:cs="Times New Roman"/>
+          <w:b/>
+          <w:bCs/>
+          <w:sz w:val="24"/>
+          <w:szCs w:val="24"/>
+          <w:u w:val="single"/>
+        </w:rPr>
+        <w:t xml:space="preserve"> and S. Yang, "Measuring Decentralization in Emerging Public Blockchains," 2022 International Wireless Communications and Mobile Computing (IWCMC), 2022, pp. 137-141, </w:t>
+      </w:r>
+      <w:proofErr w:type="spellStart"/>
+      <w:r>
+        <w:rPr>
+          <w:rFonts w:ascii="Times New Roman" w:eastAsia="Times New Roman" w:hAnsi="Times New Roman" w:cs="Times New Roman"/>
+          <w:b/>
+          <w:bCs/>
+          <w:sz w:val="24"/>
+          <w:szCs w:val="24"/>
+          <w:u w:val="single"/>
+        </w:rPr>
+        <w:t>doi</w:t>
+      </w:r>
+      <w:proofErr w:type="spellEnd"/>
+      <w:r>
+        <w:rPr>
+          <w:rFonts w:ascii="Times New Roman" w:eastAsia="Times New Roman" w:hAnsi="Times New Roman" w:cs="Times New Roman"/>
+          <w:b/>
+          <w:bCs/>
+          <w:sz w:val="24"/>
+          <w:szCs w:val="24"/>
+          <w:u w:val="single"/>
+        </w:rPr>
+        <w:t>: 10.1109/IWCMC55113.2022.9825341.</w:t>
+      </w:r>
+    </w:p>
+    <w:p>
+      <w:pPr>
+        <w:spacing w:line="480" w:lineRule="auto"/>
+      </w:pPr>
+      <w:r>
+        <w:rPr>
+          <w:rFonts w:ascii="Times New Roman" w:hAnsi="Times New Roman"/>
+          <w:sz w:val="24"/>
+          <w:szCs w:val="24"/>
+        </w:rPr>
+        <w:t xml:space="preserve">Q. Lin, C. Li, X. </w:t>
+      </w:r>
+      <w:proofErr w:type="gramStart"/>
+      <w:r>
+        <w:rPr>
+          <w:rFonts w:ascii="Times New Roman" w:hAnsi="Times New Roman"/>
+          <w:sz w:val="24"/>
+          <w:szCs w:val="24"/>
+        </w:rPr>
+        <w:t>Zhao</w:t>
+      </w:r>
+      <w:proofErr w:type="gramEnd"/>
+      <w:r>
+        <w:rPr>
+          <w:rFonts w:ascii="Times New Roman" w:hAnsi="Times New Roman"/>
+          <w:sz w:val="24"/>
+          <w:szCs w:val="24"/>
+        </w:rPr>
+        <w:t xml:space="preserve"> and X. Chen, "Measuring Decentralization in Bitcoin and Ethereum using Multiple Metrics and Granularities," </w:t>
       </w:r>
       <w:r>
         <w:rPr>
@@ -1867,225 +3701,297 @@
           <w:sz w:val="24"/>
           <w:szCs w:val="24"/>
         </w:rPr>
-        <w:t>, 2021, pp. 80-87, doi: 10.1109/ICDEW53142.2021.00022.</w:t>
-      </w:r>
-    </w:p>
-    <w:p>
-      <w:pPr>
-        <w:spacing w:line="480" w:lineRule="auto"/>
-        <w:rPr>
-          <w:rFonts w:ascii="Times New Roman" w:hAnsi="Times New Roman"/>
-          <w:sz w:val="24"/>
-          <w:szCs w:val="24"/>
-        </w:rPr>
-      </w:pPr>
-    </w:p>
-    <w:p>
-      <w:pPr>
-        <w:spacing w:line="480" w:lineRule="auto"/>
-        <w:rPr>
-          <w:rFonts w:ascii="Times New Roman" w:hAnsi="Times New Roman"/>
-          <w:sz w:val="24"/>
-          <w:szCs w:val="24"/>
-        </w:rPr>
-      </w:pPr>
-    </w:p>
-    <w:p>
-      <w:pPr>
-        <w:spacing w:line="480" w:lineRule="auto"/>
-        <w:rPr>
-          <w:rFonts w:ascii="Times New Roman" w:hAnsi="Times New Roman"/>
-          <w:sz w:val="24"/>
-          <w:szCs w:val="24"/>
-        </w:rPr>
-      </w:pPr>
-    </w:p>
-    <w:p>
-      <w:pPr>
-        <w:spacing w:line="480" w:lineRule="auto"/>
-        <w:rPr>
-          <w:rFonts w:ascii="Times New Roman" w:hAnsi="Times New Roman"/>
-          <w:sz w:val="24"/>
-          <w:szCs w:val="24"/>
-        </w:rPr>
-      </w:pPr>
-    </w:p>
-    <w:p>
-      <w:pPr>
-        <w:spacing w:line="480" w:lineRule="auto"/>
-        <w:rPr>
-          <w:rFonts w:ascii="Times New Roman" w:hAnsi="Times New Roman"/>
-          <w:sz w:val="24"/>
-          <w:szCs w:val="24"/>
-        </w:rPr>
-      </w:pPr>
-    </w:p>
-    <w:p>
-      <w:pPr>
-        <w:spacing w:line="480" w:lineRule="auto"/>
-        <w:rPr>
-          <w:rFonts w:ascii="Times New Roman" w:hAnsi="Times New Roman"/>
-          <w:sz w:val="24"/>
-          <w:szCs w:val="24"/>
-        </w:rPr>
-      </w:pPr>
-    </w:p>
-    <w:p>
-      <w:pPr>
-        <w:spacing w:line="480" w:lineRule="auto"/>
-        <w:rPr>
-          <w:rFonts w:ascii="Times New Roman" w:hAnsi="Times New Roman"/>
-          <w:sz w:val="24"/>
-          <w:szCs w:val="24"/>
-        </w:rPr>
-      </w:pPr>
-    </w:p>
-    <w:p>
-      <w:pPr>
-        <w:spacing w:line="480" w:lineRule="auto"/>
-        <w:rPr>
-          <w:rFonts w:ascii="Times New Roman" w:hAnsi="Times New Roman"/>
-          <w:sz w:val="24"/>
-          <w:szCs w:val="24"/>
-        </w:rPr>
-      </w:pPr>
-    </w:p>
-    <w:p>
-      <w:pPr>
-        <w:spacing w:line="480" w:lineRule="auto"/>
-        <w:rPr>
-          <w:rFonts w:ascii="Times New Roman" w:hAnsi="Times New Roman"/>
-          <w:sz w:val="24"/>
-          <w:szCs w:val="24"/>
-        </w:rPr>
-      </w:pPr>
-    </w:p>
-    <w:p>
-      <w:pPr>
-        <w:spacing w:line="480" w:lineRule="auto"/>
-        <w:rPr>
-          <w:rFonts w:ascii="Times New Roman" w:hAnsi="Times New Roman"/>
-          <w:sz w:val="24"/>
-          <w:szCs w:val="24"/>
-        </w:rPr>
-      </w:pPr>
-    </w:p>
-    <w:p>
-      <w:pPr>
-        <w:spacing w:line="480" w:lineRule="auto"/>
-        <w:rPr>
-          <w:rFonts w:ascii="Times New Roman" w:hAnsi="Times New Roman"/>
-          <w:sz w:val="24"/>
-          <w:szCs w:val="24"/>
-        </w:rPr>
-      </w:pPr>
-    </w:p>
-    <w:p>
-      <w:pPr>
-        <w:spacing w:line="480" w:lineRule="auto"/>
-        <w:rPr>
-          <w:rFonts w:ascii="Times New Roman" w:hAnsi="Times New Roman"/>
-          <w:sz w:val="24"/>
-          <w:szCs w:val="24"/>
-        </w:rPr>
-      </w:pPr>
-    </w:p>
-    <w:p>
-      <w:pPr>
-        <w:spacing w:line="480" w:lineRule="auto"/>
-        <w:rPr>
-          <w:rFonts w:ascii="Times New Roman" w:hAnsi="Times New Roman"/>
-          <w:sz w:val="24"/>
-          <w:szCs w:val="24"/>
-        </w:rPr>
-      </w:pPr>
-    </w:p>
-    <w:p>
-      <w:pPr>
-        <w:spacing w:line="480" w:lineRule="auto"/>
-        <w:rPr>
-          <w:rFonts w:ascii="Times New Roman" w:hAnsi="Times New Roman"/>
-          <w:sz w:val="24"/>
-          <w:szCs w:val="24"/>
-        </w:rPr>
-      </w:pPr>
-    </w:p>
-    <w:p>
-      <w:pPr>
-        <w:spacing w:line="480" w:lineRule="auto"/>
-        <w:rPr>
-          <w:rFonts w:ascii="Times New Roman" w:hAnsi="Times New Roman"/>
-          <w:sz w:val="24"/>
-          <w:szCs w:val="24"/>
-        </w:rPr>
-      </w:pPr>
-    </w:p>
-    <w:p>
-      <w:pPr>
-        <w:spacing w:line="480" w:lineRule="auto"/>
-        <w:rPr>
-          <w:rFonts w:ascii="Times New Roman" w:hAnsi="Times New Roman"/>
-          <w:sz w:val="24"/>
-          <w:szCs w:val="24"/>
-        </w:rPr>
-      </w:pPr>
-    </w:p>
-    <w:p>
-      <w:pPr>
-        <w:spacing w:line="480" w:lineRule="auto"/>
-        <w:rPr>
-          <w:rFonts w:ascii="Times New Roman" w:hAnsi="Times New Roman"/>
-          <w:sz w:val="24"/>
-          <w:szCs w:val="24"/>
-        </w:rPr>
-      </w:pPr>
-    </w:p>
-    <w:p>
-      <w:pPr>
-        <w:spacing w:line="480" w:lineRule="auto"/>
-        <w:rPr>
-          <w:rFonts w:ascii="Times New Roman" w:hAnsi="Times New Roman"/>
-          <w:sz w:val="24"/>
-          <w:szCs w:val="24"/>
-        </w:rPr>
-      </w:pPr>
-    </w:p>
-    <w:p>
-      <w:pPr>
-        <w:spacing w:line="480" w:lineRule="auto"/>
-        <w:rPr>
-          <w:rFonts w:ascii="Times New Roman" w:hAnsi="Times New Roman"/>
-          <w:sz w:val="24"/>
-          <w:szCs w:val="24"/>
-        </w:rPr>
-      </w:pPr>
-    </w:p>
-    <w:p>
-      <w:pPr>
-        <w:spacing w:line="480" w:lineRule="auto"/>
-        <w:rPr>
-          <w:rFonts w:ascii="Times New Roman" w:hAnsi="Times New Roman"/>
-          <w:sz w:val="24"/>
-          <w:szCs w:val="24"/>
-        </w:rPr>
-      </w:pPr>
-    </w:p>
-    <w:p>
-      <w:pPr>
-        <w:spacing w:line="480" w:lineRule="auto"/>
-        <w:rPr>
-          <w:rFonts w:ascii="Times New Roman" w:hAnsi="Times New Roman"/>
-          <w:sz w:val="24"/>
-          <w:szCs w:val="24"/>
-        </w:rPr>
-      </w:pPr>
-      <w:r>
-        <w:rPr>
-          <w:rFonts w:ascii="Times New Roman" w:hAnsi="Times New Roman"/>
-          <w:sz w:val="24"/>
-          <w:szCs w:val="24"/>
-        </w:rPr>
-        <w:t>L. Lamport, R. Shostak, and M. Pease, ‘‘The Byzantine generals problem,’’</w:t>
+        <w:t xml:space="preserve">, 2021, pp. 80-87, </w:t>
+      </w:r>
+      <w:proofErr w:type="spellStart"/>
+      <w:r>
+        <w:rPr>
+          <w:rFonts w:ascii="Times New Roman" w:hAnsi="Times New Roman"/>
+          <w:sz w:val="24"/>
+          <w:szCs w:val="24"/>
+        </w:rPr>
+        <w:t>doi</w:t>
+      </w:r>
+      <w:proofErr w:type="spellEnd"/>
+      <w:r>
+        <w:rPr>
+          <w:rFonts w:ascii="Times New Roman" w:hAnsi="Times New Roman"/>
+          <w:sz w:val="24"/>
+          <w:szCs w:val="24"/>
+        </w:rPr>
+        <w:t>: 10.1109/ICDEW53142.2021.00022.</w:t>
+      </w:r>
+    </w:p>
+    <w:p>
+      <w:pPr>
+        <w:spacing w:line="480" w:lineRule="auto"/>
+        <w:rPr>
+          <w:rFonts w:ascii="Times New Roman" w:hAnsi="Times New Roman"/>
+          <w:sz w:val="24"/>
+          <w:szCs w:val="24"/>
+        </w:rPr>
+      </w:pPr>
+    </w:p>
+    <w:p>
+      <w:pPr>
+        <w:spacing w:line="480" w:lineRule="auto"/>
+        <w:rPr>
+          <w:rFonts w:ascii="Times New Roman" w:hAnsi="Times New Roman"/>
+          <w:sz w:val="24"/>
+          <w:szCs w:val="24"/>
+        </w:rPr>
+      </w:pPr>
+    </w:p>
+    <w:p>
+      <w:pPr>
+        <w:spacing w:line="480" w:lineRule="auto"/>
+        <w:rPr>
+          <w:rFonts w:ascii="Times New Roman" w:hAnsi="Times New Roman"/>
+          <w:sz w:val="24"/>
+          <w:szCs w:val="24"/>
+        </w:rPr>
+      </w:pPr>
+    </w:p>
+    <w:p>
+      <w:pPr>
+        <w:spacing w:line="480" w:lineRule="auto"/>
+        <w:rPr>
+          <w:rFonts w:ascii="Times New Roman" w:hAnsi="Times New Roman"/>
+          <w:sz w:val="24"/>
+          <w:szCs w:val="24"/>
+        </w:rPr>
+      </w:pPr>
+    </w:p>
+    <w:p>
+      <w:pPr>
+        <w:spacing w:line="480" w:lineRule="auto"/>
+        <w:rPr>
+          <w:rFonts w:ascii="Times New Roman" w:hAnsi="Times New Roman"/>
+          <w:sz w:val="24"/>
+          <w:szCs w:val="24"/>
+        </w:rPr>
+      </w:pPr>
+    </w:p>
+    <w:p>
+      <w:pPr>
+        <w:spacing w:line="480" w:lineRule="auto"/>
+        <w:rPr>
+          <w:rFonts w:ascii="Times New Roman" w:hAnsi="Times New Roman"/>
+          <w:sz w:val="24"/>
+          <w:szCs w:val="24"/>
+        </w:rPr>
+      </w:pPr>
+    </w:p>
+    <w:p>
+      <w:pPr>
+        <w:spacing w:line="480" w:lineRule="auto"/>
+        <w:rPr>
+          <w:rFonts w:ascii="Times New Roman" w:hAnsi="Times New Roman"/>
+          <w:sz w:val="24"/>
+          <w:szCs w:val="24"/>
+        </w:rPr>
+      </w:pPr>
+    </w:p>
+    <w:p>
+      <w:pPr>
+        <w:spacing w:line="480" w:lineRule="auto"/>
+        <w:rPr>
+          <w:rFonts w:ascii="Times New Roman" w:hAnsi="Times New Roman"/>
+          <w:sz w:val="24"/>
+          <w:szCs w:val="24"/>
+        </w:rPr>
+      </w:pPr>
+    </w:p>
+    <w:p>
+      <w:pPr>
+        <w:spacing w:line="480" w:lineRule="auto"/>
+        <w:rPr>
+          <w:rFonts w:ascii="Times New Roman" w:hAnsi="Times New Roman"/>
+          <w:sz w:val="24"/>
+          <w:szCs w:val="24"/>
+        </w:rPr>
+      </w:pPr>
+    </w:p>
+    <w:p>
+      <w:pPr>
+        <w:spacing w:line="480" w:lineRule="auto"/>
+        <w:rPr>
+          <w:rFonts w:ascii="Times New Roman" w:hAnsi="Times New Roman"/>
+          <w:sz w:val="24"/>
+          <w:szCs w:val="24"/>
+        </w:rPr>
+      </w:pPr>
+    </w:p>
+    <w:p>
+      <w:pPr>
+        <w:spacing w:line="480" w:lineRule="auto"/>
+        <w:rPr>
+          <w:rFonts w:ascii="Times New Roman" w:hAnsi="Times New Roman"/>
+          <w:sz w:val="24"/>
+          <w:szCs w:val="24"/>
+        </w:rPr>
+      </w:pPr>
+    </w:p>
+    <w:p>
+      <w:pPr>
+        <w:spacing w:line="480" w:lineRule="auto"/>
+        <w:rPr>
+          <w:rFonts w:ascii="Times New Roman" w:hAnsi="Times New Roman"/>
+          <w:sz w:val="24"/>
+          <w:szCs w:val="24"/>
+        </w:rPr>
+      </w:pPr>
+    </w:p>
+    <w:p>
+      <w:pPr>
+        <w:spacing w:line="480" w:lineRule="auto"/>
+        <w:rPr>
+          <w:rFonts w:ascii="Times New Roman" w:hAnsi="Times New Roman"/>
+          <w:sz w:val="24"/>
+          <w:szCs w:val="24"/>
+        </w:rPr>
+      </w:pPr>
+    </w:p>
+    <w:p>
+      <w:pPr>
+        <w:spacing w:line="480" w:lineRule="auto"/>
+        <w:rPr>
+          <w:rFonts w:ascii="Times New Roman" w:hAnsi="Times New Roman"/>
+          <w:sz w:val="24"/>
+          <w:szCs w:val="24"/>
+        </w:rPr>
+      </w:pPr>
+    </w:p>
+    <w:p>
+      <w:pPr>
+        <w:spacing w:line="480" w:lineRule="auto"/>
+        <w:rPr>
+          <w:rFonts w:ascii="Times New Roman" w:hAnsi="Times New Roman"/>
+          <w:sz w:val="24"/>
+          <w:szCs w:val="24"/>
+        </w:rPr>
+      </w:pPr>
+    </w:p>
+    <w:p>
+      <w:pPr>
+        <w:spacing w:line="480" w:lineRule="auto"/>
+        <w:rPr>
+          <w:rFonts w:ascii="Times New Roman" w:hAnsi="Times New Roman"/>
+          <w:sz w:val="24"/>
+          <w:szCs w:val="24"/>
+        </w:rPr>
+      </w:pPr>
+    </w:p>
+    <w:p>
+      <w:pPr>
+        <w:spacing w:line="480" w:lineRule="auto"/>
+        <w:rPr>
+          <w:rFonts w:ascii="Times New Roman" w:hAnsi="Times New Roman"/>
+          <w:sz w:val="24"/>
+          <w:szCs w:val="24"/>
+        </w:rPr>
+      </w:pPr>
+    </w:p>
+    <w:p>
+      <w:pPr>
+        <w:spacing w:line="480" w:lineRule="auto"/>
+        <w:rPr>
+          <w:rFonts w:ascii="Times New Roman" w:hAnsi="Times New Roman"/>
+          <w:sz w:val="24"/>
+          <w:szCs w:val="24"/>
+        </w:rPr>
+      </w:pPr>
+    </w:p>
+    <w:p>
+      <w:pPr>
+        <w:spacing w:line="480" w:lineRule="auto"/>
+        <w:rPr>
+          <w:rFonts w:ascii="Times New Roman" w:hAnsi="Times New Roman"/>
+          <w:sz w:val="24"/>
+          <w:szCs w:val="24"/>
+        </w:rPr>
+      </w:pPr>
+    </w:p>
+    <w:p>
+      <w:pPr>
+        <w:spacing w:line="480" w:lineRule="auto"/>
+        <w:rPr>
+          <w:rFonts w:ascii="Times New Roman" w:hAnsi="Times New Roman"/>
+          <w:sz w:val="24"/>
+          <w:szCs w:val="24"/>
+        </w:rPr>
+      </w:pPr>
+    </w:p>
+    <w:p>
+      <w:pPr>
+        <w:spacing w:line="480" w:lineRule="auto"/>
+        <w:rPr>
+          <w:rFonts w:ascii="Times New Roman" w:hAnsi="Times New Roman"/>
+          <w:sz w:val="24"/>
+          <w:szCs w:val="24"/>
+        </w:rPr>
+      </w:pPr>
+      <w:r>
+        <w:rPr>
+          <w:rFonts w:ascii="Times New Roman" w:hAnsi="Times New Roman"/>
+          <w:sz w:val="24"/>
+          <w:szCs w:val="24"/>
+        </w:rPr>
+        <w:t xml:space="preserve">L. </w:t>
+      </w:r>
+      <w:proofErr w:type="spellStart"/>
+      <w:r>
+        <w:rPr>
+          <w:rFonts w:ascii="Times New Roman" w:hAnsi="Times New Roman"/>
+          <w:sz w:val="24"/>
+          <w:szCs w:val="24"/>
+        </w:rPr>
+        <w:t>Lamport</w:t>
+      </w:r>
+      <w:proofErr w:type="spellEnd"/>
+      <w:r>
+        <w:rPr>
+          <w:rFonts w:ascii="Times New Roman" w:hAnsi="Times New Roman"/>
+          <w:sz w:val="24"/>
+          <w:szCs w:val="24"/>
+        </w:rPr>
+        <w:t xml:space="preserve">, R. </w:t>
+      </w:r>
+      <w:proofErr w:type="spellStart"/>
+      <w:r>
+        <w:rPr>
+          <w:rFonts w:ascii="Times New Roman" w:hAnsi="Times New Roman"/>
+          <w:sz w:val="24"/>
+          <w:szCs w:val="24"/>
+        </w:rPr>
+        <w:t>Shostak</w:t>
+      </w:r>
+      <w:proofErr w:type="spellEnd"/>
+      <w:r>
+        <w:rPr>
+          <w:rFonts w:ascii="Times New Roman" w:hAnsi="Times New Roman"/>
+          <w:sz w:val="24"/>
+          <w:szCs w:val="24"/>
+        </w:rPr>
+        <w:t xml:space="preserve">, and M. Pease, ‘‘The Byzantine </w:t>
+      </w:r>
+      <w:proofErr w:type="gramStart"/>
+      <w:r>
+        <w:rPr>
+          <w:rFonts w:ascii="Times New Roman" w:hAnsi="Times New Roman"/>
+          <w:sz w:val="24"/>
+          <w:szCs w:val="24"/>
+        </w:rPr>
+        <w:t>generals</w:t>
+      </w:r>
+      <w:proofErr w:type="gramEnd"/>
+      <w:r>
+        <w:rPr>
+          <w:rFonts w:ascii="Times New Roman" w:hAnsi="Times New Roman"/>
+          <w:sz w:val="24"/>
+          <w:szCs w:val="24"/>
+        </w:rPr>
+        <w:t xml:space="preserve"> problem,’’</w:t>
       </w:r>
       <w:r>
         <w:rPr>
@@ -2121,30 +4027,184 @@
           <w:sz w:val="24"/>
           <w:szCs w:val="24"/>
         </w:rPr>
-        <w:t>L. Lamport, R. Shostak, and M. Pease, “The byzantine generals problem,” ACM, vol. 4, no. 3, pp. 382-401, 1982.</w:t>
-      </w:r>
-    </w:p>
-    <w:p>
-      <w:pPr>
-        <w:spacing w:line="480" w:lineRule="auto"/>
-        <w:rPr>
-          <w:rFonts w:ascii="Times New Roman" w:hAnsi="Times New Roman"/>
-          <w:sz w:val="24"/>
-          <w:szCs w:val="24"/>
-        </w:rPr>
-      </w:pPr>
-    </w:p>
-    <w:p>
-      <w:pPr>
-        <w:spacing w:line="480" w:lineRule="auto"/>
-      </w:pPr>
-      <w:r>
-        <w:rPr>
-          <w:rFonts w:ascii="Times New Roman" w:eastAsia="Times New Roman" w:hAnsi="Times New Roman" w:cs="Times New Roman"/>
-          <w:sz w:val="24"/>
-          <w:szCs w:val="24"/>
-        </w:rPr>
-        <w:t xml:space="preserve">Yufei Liu, Jiqiang Liu, Jian Wang, Tianhao Liu, and Xudong He. 2021. “BSS-ITS: Blockchain Scaling Scheme with Sharding for Intelligent Transportation System: Scale Blockchain for Better Data Exchange and Storage with Full Sharding for Intelligent Transportation System”. In 2021 4th International Conference on Blockchain Technology and Applications (ICBTA 2021). </w:t>
+        <w:t xml:space="preserve">L. </w:t>
+      </w:r>
+      <w:proofErr w:type="spellStart"/>
+      <w:r>
+        <w:rPr>
+          <w:rFonts w:ascii="Times New Roman" w:hAnsi="Times New Roman"/>
+          <w:sz w:val="24"/>
+          <w:szCs w:val="24"/>
+        </w:rPr>
+        <w:t>Lamport</w:t>
+      </w:r>
+      <w:proofErr w:type="spellEnd"/>
+      <w:r>
+        <w:rPr>
+          <w:rFonts w:ascii="Times New Roman" w:hAnsi="Times New Roman"/>
+          <w:sz w:val="24"/>
+          <w:szCs w:val="24"/>
+        </w:rPr>
+        <w:t xml:space="preserve">, R. </w:t>
+      </w:r>
+      <w:proofErr w:type="spellStart"/>
+      <w:r>
+        <w:rPr>
+          <w:rFonts w:ascii="Times New Roman" w:hAnsi="Times New Roman"/>
+          <w:sz w:val="24"/>
+          <w:szCs w:val="24"/>
+        </w:rPr>
+        <w:t>Shostak</w:t>
+      </w:r>
+      <w:proofErr w:type="spellEnd"/>
+      <w:r>
+        <w:rPr>
+          <w:rFonts w:ascii="Times New Roman" w:hAnsi="Times New Roman"/>
+          <w:sz w:val="24"/>
+          <w:szCs w:val="24"/>
+        </w:rPr>
+        <w:t xml:space="preserve">, and M. Pease, “The byzantine </w:t>
+      </w:r>
+      <w:proofErr w:type="gramStart"/>
+      <w:r>
+        <w:rPr>
+          <w:rFonts w:ascii="Times New Roman" w:hAnsi="Times New Roman"/>
+          <w:sz w:val="24"/>
+          <w:szCs w:val="24"/>
+        </w:rPr>
+        <w:t>generals</w:t>
+      </w:r>
+      <w:proofErr w:type="gramEnd"/>
+      <w:r>
+        <w:rPr>
+          <w:rFonts w:ascii="Times New Roman" w:hAnsi="Times New Roman"/>
+          <w:sz w:val="24"/>
+          <w:szCs w:val="24"/>
+        </w:rPr>
+        <w:t xml:space="preserve"> problem,” ACM, vol. 4, no. 3, pp. 382-401, 1982.</w:t>
+      </w:r>
+    </w:p>
+    <w:p>
+      <w:pPr>
+        <w:spacing w:line="480" w:lineRule="auto"/>
+        <w:rPr>
+          <w:rFonts w:ascii="Times New Roman" w:hAnsi="Times New Roman"/>
+          <w:sz w:val="24"/>
+          <w:szCs w:val="24"/>
+        </w:rPr>
+      </w:pPr>
+    </w:p>
+    <w:p>
+      <w:pPr>
+        <w:spacing w:line="480" w:lineRule="auto"/>
+      </w:pPr>
+      <w:proofErr w:type="spellStart"/>
+      <w:r>
+        <w:rPr>
+          <w:rFonts w:ascii="Times New Roman" w:eastAsia="Times New Roman" w:hAnsi="Times New Roman" w:cs="Times New Roman"/>
+          <w:sz w:val="24"/>
+          <w:szCs w:val="24"/>
+        </w:rPr>
+        <w:t>Yufei</w:t>
+      </w:r>
+      <w:proofErr w:type="spellEnd"/>
+      <w:r>
+        <w:rPr>
+          <w:rFonts w:ascii="Times New Roman" w:eastAsia="Times New Roman" w:hAnsi="Times New Roman" w:cs="Times New Roman"/>
+          <w:sz w:val="24"/>
+          <w:szCs w:val="24"/>
+        </w:rPr>
+        <w:t xml:space="preserve"> Liu, </w:t>
+      </w:r>
+      <w:proofErr w:type="spellStart"/>
+      <w:r>
+        <w:rPr>
+          <w:rFonts w:ascii="Times New Roman" w:eastAsia="Times New Roman" w:hAnsi="Times New Roman" w:cs="Times New Roman"/>
+          <w:sz w:val="24"/>
+          <w:szCs w:val="24"/>
+        </w:rPr>
+        <w:t>Jiqiang</w:t>
+      </w:r>
+      <w:proofErr w:type="spellEnd"/>
+      <w:r>
+        <w:rPr>
+          <w:rFonts w:ascii="Times New Roman" w:eastAsia="Times New Roman" w:hAnsi="Times New Roman" w:cs="Times New Roman"/>
+          <w:sz w:val="24"/>
+          <w:szCs w:val="24"/>
+        </w:rPr>
+        <w:t xml:space="preserve"> Liu, Jian Wang, </w:t>
+      </w:r>
+      <w:proofErr w:type="spellStart"/>
+      <w:r>
+        <w:rPr>
+          <w:rFonts w:ascii="Times New Roman" w:eastAsia="Times New Roman" w:hAnsi="Times New Roman" w:cs="Times New Roman"/>
+          <w:sz w:val="24"/>
+          <w:szCs w:val="24"/>
+        </w:rPr>
+        <w:t>Tianhao</w:t>
+      </w:r>
+      <w:proofErr w:type="spellEnd"/>
+      <w:r>
+        <w:rPr>
+          <w:rFonts w:ascii="Times New Roman" w:eastAsia="Times New Roman" w:hAnsi="Times New Roman" w:cs="Times New Roman"/>
+          <w:sz w:val="24"/>
+          <w:szCs w:val="24"/>
+        </w:rPr>
+        <w:t xml:space="preserve"> Liu, and </w:t>
+      </w:r>
+      <w:proofErr w:type="spellStart"/>
+      <w:r>
+        <w:rPr>
+          <w:rFonts w:ascii="Times New Roman" w:eastAsia="Times New Roman" w:hAnsi="Times New Roman" w:cs="Times New Roman"/>
+          <w:sz w:val="24"/>
+          <w:szCs w:val="24"/>
+        </w:rPr>
+        <w:t>Xudong</w:t>
+      </w:r>
+      <w:proofErr w:type="spellEnd"/>
+      <w:r>
+        <w:rPr>
+          <w:rFonts w:ascii="Times New Roman" w:eastAsia="Times New Roman" w:hAnsi="Times New Roman" w:cs="Times New Roman"/>
+          <w:sz w:val="24"/>
+          <w:szCs w:val="24"/>
+        </w:rPr>
+        <w:t xml:space="preserve"> He. 2021. “BSS-ITS: Blockchain Scaling Scheme with </w:t>
+      </w:r>
+      <w:proofErr w:type="spellStart"/>
+      <w:r>
+        <w:rPr>
+          <w:rFonts w:ascii="Times New Roman" w:eastAsia="Times New Roman" w:hAnsi="Times New Roman" w:cs="Times New Roman"/>
+          <w:sz w:val="24"/>
+          <w:szCs w:val="24"/>
+        </w:rPr>
+        <w:t>Sharding</w:t>
+      </w:r>
+      <w:proofErr w:type="spellEnd"/>
+      <w:r>
+        <w:rPr>
+          <w:rFonts w:ascii="Times New Roman" w:eastAsia="Times New Roman" w:hAnsi="Times New Roman" w:cs="Times New Roman"/>
+          <w:sz w:val="24"/>
+          <w:szCs w:val="24"/>
+        </w:rPr>
+        <w:t xml:space="preserve"> for Intelligent Transportation System: Scale Blockchain for Better Data Exchange and Storage with Full </w:t>
+      </w:r>
+      <w:proofErr w:type="spellStart"/>
+      <w:r>
+        <w:rPr>
+          <w:rFonts w:ascii="Times New Roman" w:eastAsia="Times New Roman" w:hAnsi="Times New Roman" w:cs="Times New Roman"/>
+          <w:sz w:val="24"/>
+          <w:szCs w:val="24"/>
+        </w:rPr>
+        <w:t>Sharding</w:t>
+      </w:r>
+      <w:proofErr w:type="spellEnd"/>
+      <w:r>
+        <w:rPr>
+          <w:rFonts w:ascii="Times New Roman" w:eastAsia="Times New Roman" w:hAnsi="Times New Roman" w:cs="Times New Roman"/>
+          <w:sz w:val="24"/>
+          <w:szCs w:val="24"/>
+        </w:rPr>
+        <w:t xml:space="preserve"> for Intelligent Transportation System”. In 2021 4th International Conference on Blockchain Technology and Applications (ICBTA 2021). </w:t>
       </w:r>
       <w:r>
         <w:rPr>
@@ -2192,7 +4252,43 @@
           <w:sz w:val="24"/>
           <w:szCs w:val="24"/>
         </w:rPr>
-        <w:t xml:space="preserve">Z. Zheng, S. Xie, H. Dai, X. Chen and H. Wang, "An Overview of Blockchain Technology: Architecture, Consensus, and Future Trends," </w:t>
+        <w:t xml:space="preserve">Z. Zheng, S. </w:t>
+      </w:r>
+      <w:proofErr w:type="spellStart"/>
+      <w:r>
+        <w:rPr>
+          <w:rFonts w:ascii="Times New Roman" w:eastAsia="Times New Roman" w:hAnsi="Times New Roman" w:cs="Times New Roman"/>
+          <w:sz w:val="24"/>
+          <w:szCs w:val="24"/>
+        </w:rPr>
+        <w:t>Xie</w:t>
+      </w:r>
+      <w:proofErr w:type="spellEnd"/>
+      <w:r>
+        <w:rPr>
+          <w:rFonts w:ascii="Times New Roman" w:eastAsia="Times New Roman" w:hAnsi="Times New Roman" w:cs="Times New Roman"/>
+          <w:sz w:val="24"/>
+          <w:szCs w:val="24"/>
+        </w:rPr>
+        <w:t xml:space="preserve">, H. Dai, X. </w:t>
+      </w:r>
+      <w:proofErr w:type="gramStart"/>
+      <w:r>
+        <w:rPr>
+          <w:rFonts w:ascii="Times New Roman" w:eastAsia="Times New Roman" w:hAnsi="Times New Roman" w:cs="Times New Roman"/>
+          <w:sz w:val="24"/>
+          <w:szCs w:val="24"/>
+        </w:rPr>
+        <w:t>Chen</w:t>
+      </w:r>
+      <w:proofErr w:type="gramEnd"/>
+      <w:r>
+        <w:rPr>
+          <w:rFonts w:ascii="Times New Roman" w:eastAsia="Times New Roman" w:hAnsi="Times New Roman" w:cs="Times New Roman"/>
+          <w:sz w:val="24"/>
+          <w:szCs w:val="24"/>
+        </w:rPr>
+        <w:t xml:space="preserve"> and H. Wang, "An Overview of Blockchain Technology: Architecture, Consensus, and Future Trends," </w:t>
       </w:r>
       <w:r>
         <w:rPr>
@@ -2202,81 +4298,9 @@
           <w:sz w:val="24"/>
           <w:szCs w:val="24"/>
         </w:rPr>
-        <w:t>2017 IEEE International Congress on Big Data (BigData Congress)</w:t>
-      </w:r>
-      <w:r>
-        <w:rPr>
-          <w:rFonts w:ascii="Times New Roman" w:eastAsia="Times New Roman" w:hAnsi="Times New Roman" w:cs="Times New Roman"/>
-          <w:sz w:val="24"/>
-          <w:szCs w:val="24"/>
-        </w:rPr>
-        <w:t>, 2017, pp. 557-564, doi: 10.1109/BigDataCongress.2017.85.</w:t>
-      </w:r>
-    </w:p>
-    <w:p>
-      <w:pPr>
-        <w:spacing w:line="480" w:lineRule="auto"/>
-        <w:rPr>
-          <w:rFonts w:ascii="Times New Roman" w:hAnsi="Times New Roman"/>
-          <w:sz w:val="24"/>
-          <w:szCs w:val="24"/>
-        </w:rPr>
-      </w:pPr>
-      <w:r>
-        <w:rPr>
-          <w:rFonts w:ascii="Times New Roman" w:hAnsi="Times New Roman"/>
-          <w:sz w:val="24"/>
-          <w:szCs w:val="24"/>
-        </w:rPr>
-        <w:br/>
-      </w:r>
-    </w:p>
-    <w:p>
-      <w:pPr>
-        <w:spacing w:line="480" w:lineRule="auto"/>
-        <w:rPr>
-          <w:rFonts w:ascii="Times New Roman" w:hAnsi="Times New Roman"/>
-          <w:sz w:val="24"/>
-          <w:szCs w:val="24"/>
-        </w:rPr>
-      </w:pPr>
-      <w:r>
-        <w:rPr>
-          <w:rFonts w:ascii="Times New Roman" w:eastAsia="Times New Roman" w:hAnsi="Times New Roman" w:cs="Times New Roman"/>
-          <w:color w:val="333333"/>
-          <w:sz w:val="24"/>
-          <w:szCs w:val="24"/>
-        </w:rPr>
-        <w:t>A. Beikverdi and J. Song. 2015"Trend of centralization in Bitcoin's distributed network" 2015 IEEE/ACIS 16th International Conference on Software Engineering, Artificial Intelligence, Networking and Parallel/Distributed Computing (SNPD), 2015, pp. 1-6, doi: 10.1109/SNPD.2015.7176229.</w:t>
-      </w:r>
-    </w:p>
-    <w:p>
-      <w:pPr>
-        <w:spacing w:line="480" w:lineRule="auto"/>
-        <w:rPr>
-          <w:rFonts w:ascii="Times New Roman" w:eastAsia="Times New Roman" w:hAnsi="Times New Roman" w:cs="Times New Roman"/>
-          <w:sz w:val="24"/>
-          <w:szCs w:val="24"/>
-        </w:rPr>
-      </w:pPr>
-    </w:p>
-    <w:p>
-      <w:pPr>
-        <w:spacing w:line="480" w:lineRule="auto"/>
-        <w:rPr>
-          <w:rFonts w:ascii="Times New Roman" w:hAnsi="Times New Roman"/>
-          <w:sz w:val="24"/>
-          <w:szCs w:val="24"/>
-        </w:rPr>
-      </w:pPr>
-      <w:r>
-        <w:rPr>
-          <w:rFonts w:ascii="Times New Roman" w:eastAsia="Times New Roman" w:hAnsi="Times New Roman" w:cs="Times New Roman"/>
-          <w:sz w:val="24"/>
-          <w:szCs w:val="24"/>
-        </w:rPr>
-        <w:t xml:space="preserve">X. Yang, Y. Chen and X. Chen, </w:t>
-      </w:r>
+        <w:t>2017 IEEE International Congress on Big Data (</w:t>
+      </w:r>
+      <w:proofErr w:type="spellStart"/>
       <w:r>
         <w:rPr>
           <w:rFonts w:ascii="Times New Roman" w:eastAsia="Times New Roman" w:hAnsi="Times New Roman" w:cs="Times New Roman"/>
@@ -2285,16 +4309,9 @@
           <w:sz w:val="24"/>
           <w:szCs w:val="24"/>
         </w:rPr>
-        <w:t xml:space="preserve">2019 </w:t>
-      </w:r>
-      <w:r>
-        <w:rPr>
-          <w:rFonts w:ascii="Times New Roman" w:eastAsia="Times New Roman" w:hAnsi="Times New Roman" w:cs="Times New Roman"/>
-          <w:sz w:val="24"/>
-          <w:szCs w:val="24"/>
-        </w:rPr>
-        <w:t xml:space="preserve">"Effective Scheme against 51% Attack on Proof-of-Work Blockchain with History Weighted Information" </w:t>
-      </w:r>
+        <w:t>BigData</w:t>
+      </w:r>
+      <w:proofErr w:type="spellEnd"/>
       <w:r>
         <w:rPr>
           <w:rFonts w:ascii="Times New Roman" w:eastAsia="Times New Roman" w:hAnsi="Times New Roman" w:cs="Times New Roman"/>
@@ -2303,6 +4320,183 @@
           <w:sz w:val="24"/>
           <w:szCs w:val="24"/>
         </w:rPr>
+        <w:t xml:space="preserve"> Congress)</w:t>
+      </w:r>
+      <w:r>
+        <w:rPr>
+          <w:rFonts w:ascii="Times New Roman" w:eastAsia="Times New Roman" w:hAnsi="Times New Roman" w:cs="Times New Roman"/>
+          <w:sz w:val="24"/>
+          <w:szCs w:val="24"/>
+        </w:rPr>
+        <w:t xml:space="preserve">, 2017, pp. 557-564, </w:t>
+      </w:r>
+      <w:proofErr w:type="spellStart"/>
+      <w:r>
+        <w:rPr>
+          <w:rFonts w:ascii="Times New Roman" w:eastAsia="Times New Roman" w:hAnsi="Times New Roman" w:cs="Times New Roman"/>
+          <w:sz w:val="24"/>
+          <w:szCs w:val="24"/>
+        </w:rPr>
+        <w:t>doi</w:t>
+      </w:r>
+      <w:proofErr w:type="spellEnd"/>
+      <w:r>
+        <w:rPr>
+          <w:rFonts w:ascii="Times New Roman" w:eastAsia="Times New Roman" w:hAnsi="Times New Roman" w:cs="Times New Roman"/>
+          <w:sz w:val="24"/>
+          <w:szCs w:val="24"/>
+        </w:rPr>
+        <w:t>: 10.1109/BigDataCongress.2017.85.</w:t>
+      </w:r>
+    </w:p>
+    <w:p>
+      <w:pPr>
+        <w:spacing w:line="480" w:lineRule="auto"/>
+        <w:rPr>
+          <w:rFonts w:ascii="Times New Roman" w:hAnsi="Times New Roman"/>
+          <w:sz w:val="24"/>
+          <w:szCs w:val="24"/>
+        </w:rPr>
+      </w:pPr>
+      <w:r>
+        <w:rPr>
+          <w:rFonts w:ascii="Times New Roman" w:hAnsi="Times New Roman"/>
+          <w:sz w:val="24"/>
+          <w:szCs w:val="24"/>
+        </w:rPr>
+        <w:br/>
+      </w:r>
+    </w:p>
+    <w:p>
+      <w:pPr>
+        <w:spacing w:line="480" w:lineRule="auto"/>
+        <w:rPr>
+          <w:rFonts w:ascii="Times New Roman" w:hAnsi="Times New Roman"/>
+          <w:sz w:val="24"/>
+          <w:szCs w:val="24"/>
+        </w:rPr>
+      </w:pPr>
+      <w:r>
+        <w:rPr>
+          <w:rFonts w:ascii="Times New Roman" w:eastAsia="Times New Roman" w:hAnsi="Times New Roman" w:cs="Times New Roman"/>
+          <w:color w:val="333333"/>
+          <w:sz w:val="24"/>
+          <w:szCs w:val="24"/>
+        </w:rPr>
+        <w:t xml:space="preserve">A. </w:t>
+      </w:r>
+      <w:proofErr w:type="spellStart"/>
+      <w:r>
+        <w:rPr>
+          <w:rFonts w:ascii="Times New Roman" w:eastAsia="Times New Roman" w:hAnsi="Times New Roman" w:cs="Times New Roman"/>
+          <w:color w:val="333333"/>
+          <w:sz w:val="24"/>
+          <w:szCs w:val="24"/>
+        </w:rPr>
+        <w:t>Beikverdi</w:t>
+      </w:r>
+      <w:proofErr w:type="spellEnd"/>
+      <w:r>
+        <w:rPr>
+          <w:rFonts w:ascii="Times New Roman" w:eastAsia="Times New Roman" w:hAnsi="Times New Roman" w:cs="Times New Roman"/>
+          <w:color w:val="333333"/>
+          <w:sz w:val="24"/>
+          <w:szCs w:val="24"/>
+        </w:rPr>
+        <w:t xml:space="preserve"> and J. Song. 2015"Trend of centralization in Bitcoin's distributed network" 2015 IEEE/ACIS 16th International Conference on Software Engineering, Artificial Intelligence, Networking and Parallel/Distributed Computing (SNPD), 2015, pp. 1-6, </w:t>
+      </w:r>
+      <w:proofErr w:type="spellStart"/>
+      <w:r>
+        <w:rPr>
+          <w:rFonts w:ascii="Times New Roman" w:eastAsia="Times New Roman" w:hAnsi="Times New Roman" w:cs="Times New Roman"/>
+          <w:color w:val="333333"/>
+          <w:sz w:val="24"/>
+          <w:szCs w:val="24"/>
+        </w:rPr>
+        <w:t>doi</w:t>
+      </w:r>
+      <w:proofErr w:type="spellEnd"/>
+      <w:r>
+        <w:rPr>
+          <w:rFonts w:ascii="Times New Roman" w:eastAsia="Times New Roman" w:hAnsi="Times New Roman" w:cs="Times New Roman"/>
+          <w:color w:val="333333"/>
+          <w:sz w:val="24"/>
+          <w:szCs w:val="24"/>
+        </w:rPr>
+        <w:t>: 10.1109/SNPD.2015.7176229.</w:t>
+      </w:r>
+    </w:p>
+    <w:p>
+      <w:pPr>
+        <w:spacing w:line="480" w:lineRule="auto"/>
+        <w:rPr>
+          <w:rFonts w:ascii="Times New Roman" w:eastAsia="Times New Roman" w:hAnsi="Times New Roman" w:cs="Times New Roman"/>
+          <w:sz w:val="24"/>
+          <w:szCs w:val="24"/>
+        </w:rPr>
+      </w:pPr>
+    </w:p>
+    <w:p>
+      <w:pPr>
+        <w:spacing w:line="480" w:lineRule="auto"/>
+        <w:rPr>
+          <w:rFonts w:ascii="Times New Roman" w:hAnsi="Times New Roman"/>
+          <w:sz w:val="24"/>
+          <w:szCs w:val="24"/>
+        </w:rPr>
+      </w:pPr>
+      <w:r>
+        <w:rPr>
+          <w:rFonts w:ascii="Times New Roman" w:eastAsia="Times New Roman" w:hAnsi="Times New Roman" w:cs="Times New Roman"/>
+          <w:sz w:val="24"/>
+          <w:szCs w:val="24"/>
+        </w:rPr>
+        <w:t xml:space="preserve">X. Yang, Y. </w:t>
+      </w:r>
+      <w:proofErr w:type="gramStart"/>
+      <w:r>
+        <w:rPr>
+          <w:rFonts w:ascii="Times New Roman" w:eastAsia="Times New Roman" w:hAnsi="Times New Roman" w:cs="Times New Roman"/>
+          <w:sz w:val="24"/>
+          <w:szCs w:val="24"/>
+        </w:rPr>
+        <w:t>Chen</w:t>
+      </w:r>
+      <w:proofErr w:type="gramEnd"/>
+      <w:r>
+        <w:rPr>
+          <w:rFonts w:ascii="Times New Roman" w:eastAsia="Times New Roman" w:hAnsi="Times New Roman" w:cs="Times New Roman"/>
+          <w:sz w:val="24"/>
+          <w:szCs w:val="24"/>
+        </w:rPr>
+        <w:t xml:space="preserve"> and X. Chen, </w:t>
+      </w:r>
+      <w:r>
+        <w:rPr>
+          <w:rFonts w:ascii="Times New Roman" w:eastAsia="Times New Roman" w:hAnsi="Times New Roman" w:cs="Times New Roman"/>
+          <w:i/>
+          <w:iCs/>
+          <w:sz w:val="24"/>
+          <w:szCs w:val="24"/>
+        </w:rPr>
+        <w:t xml:space="preserve">2019 </w:t>
+      </w:r>
+      <w:r>
+        <w:rPr>
+          <w:rFonts w:ascii="Times New Roman" w:eastAsia="Times New Roman" w:hAnsi="Times New Roman" w:cs="Times New Roman"/>
+          <w:sz w:val="24"/>
+          <w:szCs w:val="24"/>
+        </w:rPr>
+        <w:t xml:space="preserve">"Effective Scheme against 51% Attack on Proof-of-Work Blockchain with History Weighted Information" </w:t>
+      </w:r>
+      <w:r>
+        <w:rPr>
+          <w:rFonts w:ascii="Times New Roman" w:eastAsia="Times New Roman" w:hAnsi="Times New Roman" w:cs="Times New Roman"/>
+          <w:i/>
+          <w:iCs/>
+          <w:sz w:val="24"/>
+          <w:szCs w:val="24"/>
+        </w:rPr>
         <w:t>IEEE International Conference on Blockchain (Blockchain)</w:t>
       </w:r>
       <w:r>
@@ -2311,7 +4505,25 @@
           <w:sz w:val="24"/>
           <w:szCs w:val="24"/>
         </w:rPr>
-        <w:t>, 2019, pp. 261-265, doi: 10.1109/Blockchain.2019.00041.</w:t>
+        <w:t xml:space="preserve">, 2019, pp. 261-265, </w:t>
+      </w:r>
+      <w:proofErr w:type="spellStart"/>
+      <w:r>
+        <w:rPr>
+          <w:rFonts w:ascii="Times New Roman" w:eastAsia="Times New Roman" w:hAnsi="Times New Roman" w:cs="Times New Roman"/>
+          <w:sz w:val="24"/>
+          <w:szCs w:val="24"/>
+        </w:rPr>
+        <w:t>doi</w:t>
+      </w:r>
+      <w:proofErr w:type="spellEnd"/>
+      <w:r>
+        <w:rPr>
+          <w:rFonts w:ascii="Times New Roman" w:eastAsia="Times New Roman" w:hAnsi="Times New Roman" w:cs="Times New Roman"/>
+          <w:sz w:val="24"/>
+          <w:szCs w:val="24"/>
+        </w:rPr>
+        <w:t>: 10.1109/Blockchain.2019.00041.</w:t>
       </w:r>
     </w:p>
     <w:p>
@@ -2409,7 +4621,61 @@
           <w:sz w:val="24"/>
           <w:szCs w:val="24"/>
         </w:rPr>
-        <w:t xml:space="preserve">H. Knudsen, J. Li, J. S. Notland, P. H. Haro and T. B. Ræder, "High-Performance Asynchronous Byzantine Fault Tolerance Consensus Protocol," </w:t>
+        <w:t xml:space="preserve">H. Knudsen, J. Li, J. S. </w:t>
+      </w:r>
+      <w:proofErr w:type="spellStart"/>
+      <w:r>
+        <w:rPr>
+          <w:rFonts w:ascii="Times New Roman" w:eastAsia="Times New Roman" w:hAnsi="Times New Roman" w:cs="Times New Roman"/>
+          <w:sz w:val="24"/>
+          <w:szCs w:val="24"/>
+        </w:rPr>
+        <w:t>Notland</w:t>
+      </w:r>
+      <w:proofErr w:type="spellEnd"/>
+      <w:r>
+        <w:rPr>
+          <w:rFonts w:ascii="Times New Roman" w:eastAsia="Times New Roman" w:hAnsi="Times New Roman" w:cs="Times New Roman"/>
+          <w:sz w:val="24"/>
+          <w:szCs w:val="24"/>
+        </w:rPr>
+        <w:t xml:space="preserve">, P. H. </w:t>
+      </w:r>
+      <w:proofErr w:type="spellStart"/>
+      <w:r>
+        <w:rPr>
+          <w:rFonts w:ascii="Times New Roman" w:eastAsia="Times New Roman" w:hAnsi="Times New Roman" w:cs="Times New Roman"/>
+          <w:sz w:val="24"/>
+          <w:szCs w:val="24"/>
+        </w:rPr>
+        <w:t>Haro</w:t>
+      </w:r>
+      <w:proofErr w:type="spellEnd"/>
+      <w:r>
+        <w:rPr>
+          <w:rFonts w:ascii="Times New Roman" w:eastAsia="Times New Roman" w:hAnsi="Times New Roman" w:cs="Times New Roman"/>
+          <w:sz w:val="24"/>
+          <w:szCs w:val="24"/>
+        </w:rPr>
+        <w:t xml:space="preserve"> and T. B. </w:t>
+      </w:r>
+      <w:proofErr w:type="spellStart"/>
+      <w:r>
+        <w:rPr>
+          <w:rFonts w:ascii="Times New Roman" w:eastAsia="Times New Roman" w:hAnsi="Times New Roman" w:cs="Times New Roman"/>
+          <w:sz w:val="24"/>
+          <w:szCs w:val="24"/>
+        </w:rPr>
+        <w:t>Ræder</w:t>
+      </w:r>
+      <w:proofErr w:type="spellEnd"/>
+      <w:r>
+        <w:rPr>
+          <w:rFonts w:ascii="Times New Roman" w:eastAsia="Times New Roman" w:hAnsi="Times New Roman" w:cs="Times New Roman"/>
+          <w:sz w:val="24"/>
+          <w:szCs w:val="24"/>
+        </w:rPr>
+        <w:t xml:space="preserve">, "High-Performance Asynchronous Byzantine Fault Tolerance Consensus Protocol," </w:t>
       </w:r>
       <w:r>
         <w:rPr>
@@ -2427,7 +4693,25 @@
           <w:sz w:val="24"/>
           <w:szCs w:val="24"/>
         </w:rPr>
-        <w:t>, 2021, pp. 476-483, doi: 10.1109/Blockchain53845.2021.00073.</w:t>
+        <w:t xml:space="preserve">, 2021, pp. 476-483, </w:t>
+      </w:r>
+      <w:proofErr w:type="spellStart"/>
+      <w:r>
+        <w:rPr>
+          <w:rFonts w:ascii="Times New Roman" w:eastAsia="Times New Roman" w:hAnsi="Times New Roman" w:cs="Times New Roman"/>
+          <w:sz w:val="24"/>
+          <w:szCs w:val="24"/>
+        </w:rPr>
+        <w:t>doi</w:t>
+      </w:r>
+      <w:proofErr w:type="spellEnd"/>
+      <w:r>
+        <w:rPr>
+          <w:rFonts w:ascii="Times New Roman" w:eastAsia="Times New Roman" w:hAnsi="Times New Roman" w:cs="Times New Roman"/>
+          <w:sz w:val="24"/>
+          <w:szCs w:val="24"/>
+        </w:rPr>
+        <w:t>: 10.1109/Blockchain53845.2021.00073.</w:t>
       </w:r>
     </w:p>
     <w:p>
@@ -2555,7 +4839,61 @@
           <w:sz w:val="24"/>
           <w:szCs w:val="24"/>
         </w:rPr>
-        <w:t xml:space="preserve">C. Cachin and J. A. Poritz, "Secure INtrusion-Tolerant Replication on the Internet," </w:t>
+        <w:t xml:space="preserve">C. </w:t>
+      </w:r>
+      <w:proofErr w:type="spellStart"/>
+      <w:r>
+        <w:rPr>
+          <w:rFonts w:ascii="Times New Roman" w:eastAsia="Times New Roman" w:hAnsi="Times New Roman" w:cs="Times New Roman"/>
+          <w:sz w:val="24"/>
+          <w:szCs w:val="24"/>
+        </w:rPr>
+        <w:t>Cachin</w:t>
+      </w:r>
+      <w:proofErr w:type="spellEnd"/>
+      <w:r>
+        <w:rPr>
+          <w:rFonts w:ascii="Times New Roman" w:eastAsia="Times New Roman" w:hAnsi="Times New Roman" w:cs="Times New Roman"/>
+          <w:sz w:val="24"/>
+          <w:szCs w:val="24"/>
+        </w:rPr>
+        <w:t xml:space="preserve"> and J. A. </w:t>
+      </w:r>
+      <w:proofErr w:type="spellStart"/>
+      <w:r>
+        <w:rPr>
+          <w:rFonts w:ascii="Times New Roman" w:eastAsia="Times New Roman" w:hAnsi="Times New Roman" w:cs="Times New Roman"/>
+          <w:sz w:val="24"/>
+          <w:szCs w:val="24"/>
+        </w:rPr>
+        <w:t>Poritz</w:t>
+      </w:r>
+      <w:proofErr w:type="spellEnd"/>
+      <w:r>
+        <w:rPr>
+          <w:rFonts w:ascii="Times New Roman" w:eastAsia="Times New Roman" w:hAnsi="Times New Roman" w:cs="Times New Roman"/>
+          <w:sz w:val="24"/>
+          <w:szCs w:val="24"/>
+        </w:rPr>
+        <w:t xml:space="preserve">, "Secure </w:t>
+      </w:r>
+      <w:proofErr w:type="spellStart"/>
+      <w:r>
+        <w:rPr>
+          <w:rFonts w:ascii="Times New Roman" w:eastAsia="Times New Roman" w:hAnsi="Times New Roman" w:cs="Times New Roman"/>
+          <w:sz w:val="24"/>
+          <w:szCs w:val="24"/>
+        </w:rPr>
+        <w:t>INtrusion</w:t>
+      </w:r>
+      <w:proofErr w:type="spellEnd"/>
+      <w:r>
+        <w:rPr>
+          <w:rFonts w:ascii="Times New Roman" w:eastAsia="Times New Roman" w:hAnsi="Times New Roman" w:cs="Times New Roman"/>
+          <w:sz w:val="24"/>
+          <w:szCs w:val="24"/>
+        </w:rPr>
+        <w:t xml:space="preserve">-Tolerant Replication on the Internet," </w:t>
       </w:r>
       <w:r>
         <w:rPr>
@@ -2573,7 +4911,25 @@
           <w:sz w:val="24"/>
           <w:szCs w:val="24"/>
         </w:rPr>
-        <w:t>, 2002, pp. 167-176, doi: 10.1109/DSN.2002.1028897.</w:t>
+        <w:t xml:space="preserve">, 2002, pp. 167-176, </w:t>
+      </w:r>
+      <w:proofErr w:type="spellStart"/>
+      <w:r>
+        <w:rPr>
+          <w:rFonts w:ascii="Times New Roman" w:eastAsia="Times New Roman" w:hAnsi="Times New Roman" w:cs="Times New Roman"/>
+          <w:sz w:val="24"/>
+          <w:szCs w:val="24"/>
+        </w:rPr>
+        <w:t>doi</w:t>
+      </w:r>
+      <w:proofErr w:type="spellEnd"/>
+      <w:r>
+        <w:rPr>
+          <w:rFonts w:ascii="Times New Roman" w:eastAsia="Times New Roman" w:hAnsi="Times New Roman" w:cs="Times New Roman"/>
+          <w:sz w:val="24"/>
+          <w:szCs w:val="24"/>
+        </w:rPr>
+        <w:t>: 10.1109/DSN.2002.1028897.</w:t>
       </w:r>
     </w:p>
     <w:p>
@@ -2602,129 +4958,417 @@
           <w:szCs w:val="24"/>
         </w:rPr>
         <w:lastRenderedPageBreak/>
-        <w:t>S. Müller, A. Penzkofer, N. Polyanskii, J. Theis, W. Sanders and H. Moog, "Tangle 2.0 Leaderless Nakamoto Consensus on the Heaviest DAG," in IEEE Access, vol. 10, pp. 105807-105842, 2022, doi: 10.1109/ACCESS.2022.3211422.</w:t>
-      </w:r>
-    </w:p>
-    <w:p>
-      <w:pPr>
-        <w:spacing w:line="480" w:lineRule="auto"/>
-        <w:rPr>
-          <w:rFonts w:ascii="Times New Roman" w:eastAsia="Times New Roman" w:hAnsi="Times New Roman" w:cs="Times New Roman"/>
-          <w:sz w:val="24"/>
-          <w:szCs w:val="24"/>
-        </w:rPr>
-      </w:pPr>
-    </w:p>
-    <w:p>
-      <w:pPr>
-        <w:spacing w:line="480" w:lineRule="auto"/>
-        <w:rPr>
-          <w:rFonts w:ascii="Times New Roman" w:hAnsi="Times New Roman"/>
-          <w:sz w:val="24"/>
-          <w:szCs w:val="24"/>
-        </w:rPr>
-      </w:pPr>
-      <w:r>
-        <w:rPr>
-          <w:rFonts w:ascii="Times New Roman" w:eastAsia="Times New Roman" w:hAnsi="Times New Roman" w:cs="Times New Roman"/>
-          <w:sz w:val="24"/>
-          <w:szCs w:val="24"/>
-        </w:rPr>
-        <w:t>H. Liu, H. Zhang, B. Chen and A. W. Roscoe, "Committable: A Decentralised and Trustless Open-Source Protocol," 2022 IEEE International Conference on Blockchain and Cryptocurrency (ICBC), 2022, pp. 1-2, doi: 10.1109/ICBC54727.2022.9805541.</w:t>
-      </w:r>
-    </w:p>
-    <w:p>
-      <w:pPr>
-        <w:spacing w:line="480" w:lineRule="auto"/>
-        <w:rPr>
-          <w:rFonts w:ascii="Times New Roman" w:eastAsia="Times New Roman" w:hAnsi="Times New Roman" w:cs="Times New Roman"/>
-          <w:sz w:val="24"/>
-          <w:szCs w:val="24"/>
-        </w:rPr>
-      </w:pPr>
-    </w:p>
-    <w:p>
-      <w:pPr>
-        <w:spacing w:line="480" w:lineRule="auto"/>
-        <w:rPr>
-          <w:rFonts w:ascii="Times New Roman" w:hAnsi="Times New Roman"/>
-          <w:sz w:val="24"/>
-          <w:szCs w:val="24"/>
-        </w:rPr>
-      </w:pPr>
-      <w:r>
-        <w:rPr>
-          <w:rFonts w:ascii="Times New Roman" w:eastAsia="Times New Roman" w:hAnsi="Times New Roman" w:cs="Times New Roman"/>
-          <w:sz w:val="24"/>
-          <w:szCs w:val="24"/>
-        </w:rPr>
-        <w:t>L. Baird and A. Luykx, "The Hashgraph Protocol: Efficient Asynchronous BFT for High-Throughput Distributed Ledgers," 2020 International Conference on Omni-layer Intelligent Systems (COINS), 2020, pp. 1-7, doi: 10.1109/COINS49042.2020.9191430.</w:t>
-      </w:r>
-    </w:p>
-    <w:p>
-      <w:pPr>
-        <w:spacing w:line="480" w:lineRule="auto"/>
-        <w:rPr>
-          <w:rFonts w:ascii="Times New Roman" w:eastAsia="Times New Roman" w:hAnsi="Times New Roman" w:cs="Times New Roman"/>
-          <w:sz w:val="24"/>
-          <w:szCs w:val="24"/>
-        </w:rPr>
-      </w:pPr>
-    </w:p>
-    <w:p>
-      <w:pPr>
-        <w:spacing w:line="480" w:lineRule="auto"/>
-        <w:rPr>
-          <w:rFonts w:ascii="Times New Roman" w:hAnsi="Times New Roman"/>
-          <w:sz w:val="24"/>
-          <w:szCs w:val="24"/>
-        </w:rPr>
-      </w:pPr>
-      <w:r>
-        <w:rPr>
-          <w:rFonts w:ascii="Times New Roman" w:eastAsia="Times New Roman" w:hAnsi="Times New Roman" w:cs="Times New Roman"/>
-          <w:sz w:val="24"/>
-          <w:szCs w:val="24"/>
-        </w:rPr>
-        <w:t>L. Ambrosini, M. Piškorec and C. J. Tessone, "Visualization of Blockchain Consensus Degradation," 2022 IEEE International Conference on Blockchain and Cryptocurrency (ICBC), 2022, pp. 1-2, doi: 10.1109/ICBC54727.2022.9805498.</w:t>
-      </w:r>
-    </w:p>
-    <w:p>
-      <w:pPr>
-        <w:spacing w:line="480" w:lineRule="auto"/>
-        <w:rPr>
-          <w:rFonts w:ascii="Times New Roman" w:eastAsia="Times New Roman" w:hAnsi="Times New Roman" w:cs="Times New Roman"/>
-          <w:sz w:val="24"/>
-          <w:szCs w:val="24"/>
-        </w:rPr>
-      </w:pPr>
-    </w:p>
-    <w:p>
-      <w:pPr>
-        <w:spacing w:line="480" w:lineRule="auto"/>
-        <w:rPr>
-          <w:rFonts w:ascii="Times New Roman" w:eastAsia="Times New Roman" w:hAnsi="Times New Roman" w:cs="Times New Roman"/>
-          <w:sz w:val="24"/>
-          <w:szCs w:val="24"/>
-        </w:rPr>
-      </w:pPr>
-    </w:p>
-    <w:p>
-      <w:pPr>
-        <w:spacing w:line="480" w:lineRule="auto"/>
-        <w:rPr>
-          <w:rFonts w:ascii="Times New Roman" w:hAnsi="Times New Roman"/>
-          <w:sz w:val="24"/>
-          <w:szCs w:val="24"/>
-        </w:rPr>
-      </w:pPr>
-      <w:r>
-        <w:rPr>
-          <w:rFonts w:ascii="Times New Roman" w:eastAsia="Times New Roman" w:hAnsi="Times New Roman" w:cs="Times New Roman"/>
-          <w:sz w:val="24"/>
-          <w:szCs w:val="24"/>
-        </w:rPr>
-        <w:t>H. Wang, Z. Wu, Y. Li, Z. Yan and J. Ma, "Architecture Design and Application of distributed power trading System based on blockchain Asynchronous Consensus," 2021 4th International Conference on Advanced Electronic Materials, Computers and Software Engineering (AEMCSE), 2021, pp. 35-41, doi: 10.1109/AEMCSE51986.2021.00015.</w:t>
+        <w:t xml:space="preserve">S. Müller, A. </w:t>
+      </w:r>
+      <w:proofErr w:type="spellStart"/>
+      <w:r>
+        <w:rPr>
+          <w:rFonts w:ascii="Times New Roman" w:eastAsia="Times New Roman" w:hAnsi="Times New Roman" w:cs="Times New Roman"/>
+          <w:sz w:val="24"/>
+          <w:szCs w:val="24"/>
+        </w:rPr>
+        <w:t>Penzkofer</w:t>
+      </w:r>
+      <w:proofErr w:type="spellEnd"/>
+      <w:r>
+        <w:rPr>
+          <w:rFonts w:ascii="Times New Roman" w:eastAsia="Times New Roman" w:hAnsi="Times New Roman" w:cs="Times New Roman"/>
+          <w:sz w:val="24"/>
+          <w:szCs w:val="24"/>
+        </w:rPr>
+        <w:t xml:space="preserve">, N. </w:t>
+      </w:r>
+      <w:proofErr w:type="spellStart"/>
+      <w:r>
+        <w:rPr>
+          <w:rFonts w:ascii="Times New Roman" w:eastAsia="Times New Roman" w:hAnsi="Times New Roman" w:cs="Times New Roman"/>
+          <w:sz w:val="24"/>
+          <w:szCs w:val="24"/>
+        </w:rPr>
+        <w:t>Polyanskii</w:t>
+      </w:r>
+      <w:proofErr w:type="spellEnd"/>
+      <w:r>
+        <w:rPr>
+          <w:rFonts w:ascii="Times New Roman" w:eastAsia="Times New Roman" w:hAnsi="Times New Roman" w:cs="Times New Roman"/>
+          <w:sz w:val="24"/>
+          <w:szCs w:val="24"/>
+        </w:rPr>
+        <w:t xml:space="preserve">, J. Theis, W. </w:t>
+      </w:r>
+      <w:proofErr w:type="gramStart"/>
+      <w:r>
+        <w:rPr>
+          <w:rFonts w:ascii="Times New Roman" w:eastAsia="Times New Roman" w:hAnsi="Times New Roman" w:cs="Times New Roman"/>
+          <w:sz w:val="24"/>
+          <w:szCs w:val="24"/>
+        </w:rPr>
+        <w:t>Sanders</w:t>
+      </w:r>
+      <w:proofErr w:type="gramEnd"/>
+      <w:r>
+        <w:rPr>
+          <w:rFonts w:ascii="Times New Roman" w:eastAsia="Times New Roman" w:hAnsi="Times New Roman" w:cs="Times New Roman"/>
+          <w:sz w:val="24"/>
+          <w:szCs w:val="24"/>
+        </w:rPr>
+        <w:t xml:space="preserve"> and H. Moog, "Tangle 2.0 Leaderless Nakamoto Consensus on the Heaviest DAG," in IEEE Access, vol. 10, pp. 105807-105842, 2022, </w:t>
+      </w:r>
+      <w:proofErr w:type="spellStart"/>
+      <w:r>
+        <w:rPr>
+          <w:rFonts w:ascii="Times New Roman" w:eastAsia="Times New Roman" w:hAnsi="Times New Roman" w:cs="Times New Roman"/>
+          <w:sz w:val="24"/>
+          <w:szCs w:val="24"/>
+        </w:rPr>
+        <w:t>doi</w:t>
+      </w:r>
+      <w:proofErr w:type="spellEnd"/>
+      <w:r>
+        <w:rPr>
+          <w:rFonts w:ascii="Times New Roman" w:eastAsia="Times New Roman" w:hAnsi="Times New Roman" w:cs="Times New Roman"/>
+          <w:sz w:val="24"/>
+          <w:szCs w:val="24"/>
+        </w:rPr>
+        <w:t>: 10.1109/ACCESS.2022.3211422.</w:t>
+      </w:r>
+    </w:p>
+    <w:p>
+      <w:pPr>
+        <w:spacing w:line="480" w:lineRule="auto"/>
+        <w:rPr>
+          <w:rFonts w:ascii="Times New Roman" w:eastAsia="Times New Roman" w:hAnsi="Times New Roman" w:cs="Times New Roman"/>
+          <w:sz w:val="24"/>
+          <w:szCs w:val="24"/>
+        </w:rPr>
+      </w:pPr>
+    </w:p>
+    <w:p>
+      <w:pPr>
+        <w:spacing w:line="480" w:lineRule="auto"/>
+        <w:rPr>
+          <w:rFonts w:ascii="Times New Roman" w:hAnsi="Times New Roman"/>
+          <w:sz w:val="24"/>
+          <w:szCs w:val="24"/>
+        </w:rPr>
+      </w:pPr>
+      <w:r>
+        <w:rPr>
+          <w:rFonts w:ascii="Times New Roman" w:eastAsia="Times New Roman" w:hAnsi="Times New Roman" w:cs="Times New Roman"/>
+          <w:sz w:val="24"/>
+          <w:szCs w:val="24"/>
+        </w:rPr>
+        <w:t xml:space="preserve">H. Liu, H. Zhang, B. </w:t>
+      </w:r>
+      <w:proofErr w:type="gramStart"/>
+      <w:r>
+        <w:rPr>
+          <w:rFonts w:ascii="Times New Roman" w:eastAsia="Times New Roman" w:hAnsi="Times New Roman" w:cs="Times New Roman"/>
+          <w:sz w:val="24"/>
+          <w:szCs w:val="24"/>
+        </w:rPr>
+        <w:t>Chen</w:t>
+      </w:r>
+      <w:proofErr w:type="gramEnd"/>
+      <w:r>
+        <w:rPr>
+          <w:rFonts w:ascii="Times New Roman" w:eastAsia="Times New Roman" w:hAnsi="Times New Roman" w:cs="Times New Roman"/>
+          <w:sz w:val="24"/>
+          <w:szCs w:val="24"/>
+        </w:rPr>
+        <w:t xml:space="preserve"> and A. W. Roscoe, "Committable: A </w:t>
+      </w:r>
+      <w:proofErr w:type="spellStart"/>
+      <w:r>
+        <w:rPr>
+          <w:rFonts w:ascii="Times New Roman" w:eastAsia="Times New Roman" w:hAnsi="Times New Roman" w:cs="Times New Roman"/>
+          <w:sz w:val="24"/>
+          <w:szCs w:val="24"/>
+        </w:rPr>
+        <w:t>Decentralised</w:t>
+      </w:r>
+      <w:proofErr w:type="spellEnd"/>
+      <w:r>
+        <w:rPr>
+          <w:rFonts w:ascii="Times New Roman" w:eastAsia="Times New Roman" w:hAnsi="Times New Roman" w:cs="Times New Roman"/>
+          <w:sz w:val="24"/>
+          <w:szCs w:val="24"/>
+        </w:rPr>
+        <w:t xml:space="preserve"> and Trustless Open-Source Protocol," 2022 IEEE International Conference on Blockchain and Cryptocurrency (ICBC), 2022, pp. 1-2, </w:t>
+      </w:r>
+      <w:proofErr w:type="spellStart"/>
+      <w:r>
+        <w:rPr>
+          <w:rFonts w:ascii="Times New Roman" w:eastAsia="Times New Roman" w:hAnsi="Times New Roman" w:cs="Times New Roman"/>
+          <w:sz w:val="24"/>
+          <w:szCs w:val="24"/>
+        </w:rPr>
+        <w:t>doi</w:t>
+      </w:r>
+      <w:proofErr w:type="spellEnd"/>
+      <w:r>
+        <w:rPr>
+          <w:rFonts w:ascii="Times New Roman" w:eastAsia="Times New Roman" w:hAnsi="Times New Roman" w:cs="Times New Roman"/>
+          <w:sz w:val="24"/>
+          <w:szCs w:val="24"/>
+        </w:rPr>
+        <w:t>: 10.1109/ICBC54727.2022.9805541.</w:t>
+      </w:r>
+    </w:p>
+    <w:p>
+      <w:pPr>
+        <w:spacing w:line="480" w:lineRule="auto"/>
+        <w:rPr>
+          <w:rFonts w:ascii="Times New Roman" w:eastAsia="Times New Roman" w:hAnsi="Times New Roman" w:cs="Times New Roman"/>
+          <w:sz w:val="24"/>
+          <w:szCs w:val="24"/>
+        </w:rPr>
+      </w:pPr>
+    </w:p>
+    <w:p>
+      <w:pPr>
+        <w:spacing w:line="480" w:lineRule="auto"/>
+        <w:rPr>
+          <w:rFonts w:ascii="Times New Roman" w:hAnsi="Times New Roman"/>
+          <w:sz w:val="24"/>
+          <w:szCs w:val="24"/>
+        </w:rPr>
+      </w:pPr>
+      <w:r>
+        <w:rPr>
+          <w:rFonts w:ascii="Times New Roman" w:eastAsia="Times New Roman" w:hAnsi="Times New Roman" w:cs="Times New Roman"/>
+          <w:sz w:val="24"/>
+          <w:szCs w:val="24"/>
+        </w:rPr>
+        <w:t xml:space="preserve">L. Baird and A. </w:t>
+      </w:r>
+      <w:proofErr w:type="spellStart"/>
+      <w:r>
+        <w:rPr>
+          <w:rFonts w:ascii="Times New Roman" w:eastAsia="Times New Roman" w:hAnsi="Times New Roman" w:cs="Times New Roman"/>
+          <w:sz w:val="24"/>
+          <w:szCs w:val="24"/>
+        </w:rPr>
+        <w:t>Luykx</w:t>
+      </w:r>
+      <w:proofErr w:type="spellEnd"/>
+      <w:r>
+        <w:rPr>
+          <w:rFonts w:ascii="Times New Roman" w:eastAsia="Times New Roman" w:hAnsi="Times New Roman" w:cs="Times New Roman"/>
+          <w:sz w:val="24"/>
+          <w:szCs w:val="24"/>
+        </w:rPr>
+        <w:t xml:space="preserve">, "The </w:t>
+      </w:r>
+      <w:proofErr w:type="spellStart"/>
+      <w:r>
+        <w:rPr>
+          <w:rFonts w:ascii="Times New Roman" w:eastAsia="Times New Roman" w:hAnsi="Times New Roman" w:cs="Times New Roman"/>
+          <w:sz w:val="24"/>
+          <w:szCs w:val="24"/>
+        </w:rPr>
+        <w:t>Hashgraph</w:t>
+      </w:r>
+      <w:proofErr w:type="spellEnd"/>
+      <w:r>
+        <w:rPr>
+          <w:rFonts w:ascii="Times New Roman" w:eastAsia="Times New Roman" w:hAnsi="Times New Roman" w:cs="Times New Roman"/>
+          <w:sz w:val="24"/>
+          <w:szCs w:val="24"/>
+        </w:rPr>
+        <w:t xml:space="preserve"> Protocol: Efficient Asynchronous BFT for High-Throughput Distributed Ledgers," 2020 International Conference on Omni-layer Intelligent Systems (COINS), 2020, pp. 1-7, </w:t>
+      </w:r>
+      <w:proofErr w:type="spellStart"/>
+      <w:r>
+        <w:rPr>
+          <w:rFonts w:ascii="Times New Roman" w:eastAsia="Times New Roman" w:hAnsi="Times New Roman" w:cs="Times New Roman"/>
+          <w:sz w:val="24"/>
+          <w:szCs w:val="24"/>
+        </w:rPr>
+        <w:t>doi</w:t>
+      </w:r>
+      <w:proofErr w:type="spellEnd"/>
+      <w:r>
+        <w:rPr>
+          <w:rFonts w:ascii="Times New Roman" w:eastAsia="Times New Roman" w:hAnsi="Times New Roman" w:cs="Times New Roman"/>
+          <w:sz w:val="24"/>
+          <w:szCs w:val="24"/>
+        </w:rPr>
+        <w:t>: 10.1109/COINS49042.2020.9191430.</w:t>
+      </w:r>
+    </w:p>
+    <w:p>
+      <w:pPr>
+        <w:spacing w:line="480" w:lineRule="auto"/>
+        <w:rPr>
+          <w:rFonts w:ascii="Times New Roman" w:eastAsia="Times New Roman" w:hAnsi="Times New Roman" w:cs="Times New Roman"/>
+          <w:sz w:val="24"/>
+          <w:szCs w:val="24"/>
+        </w:rPr>
+      </w:pPr>
+    </w:p>
+    <w:p>
+      <w:pPr>
+        <w:spacing w:line="480" w:lineRule="auto"/>
+        <w:rPr>
+          <w:rFonts w:ascii="Times New Roman" w:hAnsi="Times New Roman"/>
+          <w:sz w:val="24"/>
+          <w:szCs w:val="24"/>
+        </w:rPr>
+      </w:pPr>
+      <w:r>
+        <w:rPr>
+          <w:rFonts w:ascii="Times New Roman" w:eastAsia="Times New Roman" w:hAnsi="Times New Roman" w:cs="Times New Roman"/>
+          <w:sz w:val="24"/>
+          <w:szCs w:val="24"/>
+        </w:rPr>
+        <w:t xml:space="preserve">L. </w:t>
+      </w:r>
+      <w:proofErr w:type="spellStart"/>
+      <w:r>
+        <w:rPr>
+          <w:rFonts w:ascii="Times New Roman" w:eastAsia="Times New Roman" w:hAnsi="Times New Roman" w:cs="Times New Roman"/>
+          <w:sz w:val="24"/>
+          <w:szCs w:val="24"/>
+        </w:rPr>
+        <w:t>Ambrosini</w:t>
+      </w:r>
+      <w:proofErr w:type="spellEnd"/>
+      <w:r>
+        <w:rPr>
+          <w:rFonts w:ascii="Times New Roman" w:eastAsia="Times New Roman" w:hAnsi="Times New Roman" w:cs="Times New Roman"/>
+          <w:sz w:val="24"/>
+          <w:szCs w:val="24"/>
+        </w:rPr>
+        <w:t xml:space="preserve">, M. </w:t>
+      </w:r>
+      <w:proofErr w:type="spellStart"/>
+      <w:r>
+        <w:rPr>
+          <w:rFonts w:ascii="Times New Roman" w:eastAsia="Times New Roman" w:hAnsi="Times New Roman" w:cs="Times New Roman"/>
+          <w:sz w:val="24"/>
+          <w:szCs w:val="24"/>
+        </w:rPr>
+        <w:t>Piškorec</w:t>
+      </w:r>
+      <w:proofErr w:type="spellEnd"/>
+      <w:r>
+        <w:rPr>
+          <w:rFonts w:ascii="Times New Roman" w:eastAsia="Times New Roman" w:hAnsi="Times New Roman" w:cs="Times New Roman"/>
+          <w:sz w:val="24"/>
+          <w:szCs w:val="24"/>
+        </w:rPr>
+        <w:t xml:space="preserve"> and C. J. </w:t>
+      </w:r>
+      <w:proofErr w:type="spellStart"/>
+      <w:r>
+        <w:rPr>
+          <w:rFonts w:ascii="Times New Roman" w:eastAsia="Times New Roman" w:hAnsi="Times New Roman" w:cs="Times New Roman"/>
+          <w:sz w:val="24"/>
+          <w:szCs w:val="24"/>
+        </w:rPr>
+        <w:t>Tessone</w:t>
+      </w:r>
+      <w:proofErr w:type="spellEnd"/>
+      <w:r>
+        <w:rPr>
+          <w:rFonts w:ascii="Times New Roman" w:eastAsia="Times New Roman" w:hAnsi="Times New Roman" w:cs="Times New Roman"/>
+          <w:sz w:val="24"/>
+          <w:szCs w:val="24"/>
+        </w:rPr>
+        <w:t xml:space="preserve">, "Visualization of Blockchain Consensus Degradation," 2022 IEEE International Conference on Blockchain and Cryptocurrency (ICBC), 2022, pp. 1-2, </w:t>
+      </w:r>
+      <w:proofErr w:type="spellStart"/>
+      <w:r>
+        <w:rPr>
+          <w:rFonts w:ascii="Times New Roman" w:eastAsia="Times New Roman" w:hAnsi="Times New Roman" w:cs="Times New Roman"/>
+          <w:sz w:val="24"/>
+          <w:szCs w:val="24"/>
+        </w:rPr>
+        <w:t>doi</w:t>
+      </w:r>
+      <w:proofErr w:type="spellEnd"/>
+      <w:r>
+        <w:rPr>
+          <w:rFonts w:ascii="Times New Roman" w:eastAsia="Times New Roman" w:hAnsi="Times New Roman" w:cs="Times New Roman"/>
+          <w:sz w:val="24"/>
+          <w:szCs w:val="24"/>
+        </w:rPr>
+        <w:t>: 10.1109/ICBC54727.2022.9805498.</w:t>
+      </w:r>
+    </w:p>
+    <w:p>
+      <w:pPr>
+        <w:spacing w:line="480" w:lineRule="auto"/>
+        <w:rPr>
+          <w:rFonts w:ascii="Times New Roman" w:eastAsia="Times New Roman" w:hAnsi="Times New Roman" w:cs="Times New Roman"/>
+          <w:sz w:val="24"/>
+          <w:szCs w:val="24"/>
+        </w:rPr>
+      </w:pPr>
+    </w:p>
+    <w:p>
+      <w:pPr>
+        <w:spacing w:line="480" w:lineRule="auto"/>
+        <w:rPr>
+          <w:rFonts w:ascii="Times New Roman" w:eastAsia="Times New Roman" w:hAnsi="Times New Roman" w:cs="Times New Roman"/>
+          <w:sz w:val="24"/>
+          <w:szCs w:val="24"/>
+        </w:rPr>
+      </w:pPr>
+    </w:p>
+    <w:p>
+      <w:pPr>
+        <w:spacing w:line="480" w:lineRule="auto"/>
+        <w:rPr>
+          <w:rFonts w:ascii="Times New Roman" w:hAnsi="Times New Roman"/>
+          <w:sz w:val="24"/>
+          <w:szCs w:val="24"/>
+        </w:rPr>
+      </w:pPr>
+      <w:r>
+        <w:rPr>
+          <w:rFonts w:ascii="Times New Roman" w:eastAsia="Times New Roman" w:hAnsi="Times New Roman" w:cs="Times New Roman"/>
+          <w:sz w:val="24"/>
+          <w:szCs w:val="24"/>
+        </w:rPr>
+        <w:t xml:space="preserve">H. Wang, Z. Wu, Y. Li, Z. </w:t>
+      </w:r>
+      <w:proofErr w:type="gramStart"/>
+      <w:r>
+        <w:rPr>
+          <w:rFonts w:ascii="Times New Roman" w:eastAsia="Times New Roman" w:hAnsi="Times New Roman" w:cs="Times New Roman"/>
+          <w:sz w:val="24"/>
+          <w:szCs w:val="24"/>
+        </w:rPr>
+        <w:t>Yan</w:t>
+      </w:r>
+      <w:proofErr w:type="gramEnd"/>
+      <w:r>
+        <w:rPr>
+          <w:rFonts w:ascii="Times New Roman" w:eastAsia="Times New Roman" w:hAnsi="Times New Roman" w:cs="Times New Roman"/>
+          <w:sz w:val="24"/>
+          <w:szCs w:val="24"/>
+        </w:rPr>
+        <w:t xml:space="preserve"> and J. Ma, "Architecture Design and Application of distributed power trading System based on blockchain Asynchronous Consensus," 2021 4th International Conference on Advanced Electronic Materials, Computers and Software Engineering (AEMCSE), 2021, pp. 35-41, </w:t>
+      </w:r>
+      <w:proofErr w:type="spellStart"/>
+      <w:r>
+        <w:rPr>
+          <w:rFonts w:ascii="Times New Roman" w:eastAsia="Times New Roman" w:hAnsi="Times New Roman" w:cs="Times New Roman"/>
+          <w:sz w:val="24"/>
+          <w:szCs w:val="24"/>
+        </w:rPr>
+        <w:t>doi</w:t>
+      </w:r>
+      <w:proofErr w:type="spellEnd"/>
+      <w:r>
+        <w:rPr>
+          <w:rFonts w:ascii="Times New Roman" w:eastAsia="Times New Roman" w:hAnsi="Times New Roman" w:cs="Times New Roman"/>
+          <w:sz w:val="24"/>
+          <w:szCs w:val="24"/>
+        </w:rPr>
+        <w:t>: 10.1109/AEMCSE51986.2021.00015.</w:t>
       </w:r>
     </w:p>
     <w:p>
@@ -2751,7 +5395,25 @@
           <w:sz w:val="24"/>
           <w:szCs w:val="24"/>
         </w:rPr>
-        <w:t>S. Ai, D. Hu, T. Zhang, Y. Jiang, C. Rong and J. Cao, "Blockchain based Power Transaction Asynchronous Settlement System," 2020 IEEE 91st Vehicular Technology Conference (VTC2020-Spring), 2020, pp. 1-6, doi: 10.1109/VTC2020-Spring48590.2020.9129593.</w:t>
+        <w:t xml:space="preserve">S. Ai, D. Hu, T. Zhang, Y. Jiang, C. Rong and J. Cao, "Blockchain based Power Transaction Asynchronous Settlement System," 2020 IEEE 91st Vehicular Technology Conference (VTC2020-Spring), 2020, pp. 1-6, </w:t>
+      </w:r>
+      <w:proofErr w:type="spellStart"/>
+      <w:r>
+        <w:rPr>
+          <w:rFonts w:ascii="Times New Roman" w:eastAsia="Times New Roman" w:hAnsi="Times New Roman" w:cs="Times New Roman"/>
+          <w:sz w:val="24"/>
+          <w:szCs w:val="24"/>
+        </w:rPr>
+        <w:t>doi</w:t>
+      </w:r>
+      <w:proofErr w:type="spellEnd"/>
+      <w:r>
+        <w:rPr>
+          <w:rFonts w:ascii="Times New Roman" w:eastAsia="Times New Roman" w:hAnsi="Times New Roman" w:cs="Times New Roman"/>
+          <w:sz w:val="24"/>
+          <w:szCs w:val="24"/>
+        </w:rPr>
+        <w:t>: 10.1109/VTC2020-Spring48590.2020.9129593.</w:t>
       </w:r>
     </w:p>
     <w:p>
@@ -3239,7 +5901,15 @@
           <w:sz w:val="24"/>
           <w:szCs w:val="24"/>
         </w:rPr>
-        <w:t>Date of Submission: November 6</w:t>
+        <w:t xml:space="preserve">Date of Submission: November </w:t>
+      </w:r>
+      <w:r>
+        <w:rPr>
+          <w:rFonts w:ascii="Times New Roman" w:eastAsia="Times New Roman" w:hAnsi="Times New Roman" w:cs="Times New Roman"/>
+          <w:sz w:val="24"/>
+          <w:szCs w:val="24"/>
+        </w:rPr>
+        <w:t>27</w:t>
       </w:r>
       <w:r>
         <w:rPr>
@@ -3274,7 +5944,15 @@
           <w:sz w:val="24"/>
           <w:szCs w:val="24"/>
         </w:rPr>
-        <w:t>Purpose and Title of Submission: Assignment #1 Research Problem and Theory Review in Cybersecurity Management Paper</w:t>
+        <w:t>Purpose and Title of Submission: Assignment #</w:t>
+      </w:r>
+      <w:r>
+        <w:rPr>
+          <w:rFonts w:ascii="Times New Roman" w:eastAsia="Times New Roman" w:hAnsi="Times New Roman" w:cs="Times New Roman"/>
+          <w:sz w:val="24"/>
+          <w:szCs w:val="24"/>
+        </w:rPr>
+        <w:t>2 Pre-Idea Paper “Defending Against Centralization via Asynchronicity.”</w:t>
       </w:r>
     </w:p>
     <w:p>
@@ -3653,6 +6331,7 @@
     <w:lsdException w:name="HTML Sample" w:semiHidden="1" w:unhideWhenUsed="1"/>
     <w:lsdException w:name="HTML Typewriter" w:semiHidden="1" w:unhideWhenUsed="1"/>
     <w:lsdException w:name="HTML Variable" w:semiHidden="1" w:unhideWhenUsed="1"/>
+    <w:lsdException w:name="Normal Table" w:semiHidden="1" w:unhideWhenUsed="1"/>
     <w:lsdException w:name="annotation subject" w:semiHidden="1" w:unhideWhenUsed="1"/>
     <w:lsdException w:name="No List" w:semiHidden="1" w:unhideWhenUsed="1"/>
     <w:lsdException w:name="Outline List 1" w:semiHidden="1" w:unhideWhenUsed="1"/>
@@ -3695,8 +6374,11 @@
     <w:lsdException w:name="Table Contemporary" w:semiHidden="1" w:unhideWhenUsed="1"/>
     <w:lsdException w:name="Table Elegant" w:semiHidden="1" w:unhideWhenUsed="1"/>
     <w:lsdException w:name="Table Professional" w:semiHidden="1" w:unhideWhenUsed="1"/>
+    <w:lsdException w:name="Table Subtle 1" w:semiHidden="1" w:unhideWhenUsed="1"/>
     <w:lsdException w:name="Table Subtle 2" w:semiHidden="1" w:unhideWhenUsed="1"/>
     <w:lsdException w:name="Table Web 1" w:semiHidden="1" w:unhideWhenUsed="1"/>
+    <w:lsdException w:name="Table Web 2" w:semiHidden="1" w:unhideWhenUsed="1"/>
+    <w:lsdException w:name="Table Web 3" w:semiHidden="1" w:unhideWhenUsed="1"/>
     <w:lsdException w:name="Balloon Text" w:semiHidden="1" w:unhideWhenUsed="1"/>
     <w:lsdException w:name="Table Grid" w:uiPriority="39"/>
     <w:lsdException w:name="Table Theme" w:semiHidden="1" w:unhideWhenUsed="1"/>

</xml_diff>

<commit_message>
roman numerals on correct pages
</commit_message>
<xml_diff>
--- a/phd/ResearchSeminarCyberSecISEC700/Webb_Assignment_2/Webb_Assignment_2.docx
+++ b/phd/ResearchSeminarCyberSecISEC700/Webb_Assignment_2/Webb_Assignment_2.docx
@@ -7,7 +7,8 @@
         <w:spacing w:line="480" w:lineRule="auto"/>
         <w:jc w:val="center"/>
         <w:rPr>
-          <w:rFonts w:ascii="Times New Roman" w:eastAsia="Times New Roman" w:hAnsi="Times New Roman" w:cs="Times New Roman"/>
+          <w:rStyle w:val="textlayer--absolute"/>
+          <w:rFonts w:ascii="Times New Roman" w:hAnsi="Times New Roman" w:cs="Times New Roman"/>
           <w:sz w:val="24"/>
           <w:szCs w:val="24"/>
         </w:rPr>
@@ -309,64 +310,46 @@
     </w:p>
     <w:p>
       <w:pPr>
-        <w:spacing w:line="480" w:lineRule="auto"/>
-        <w:jc w:val="center"/>
-        <w:rPr>
-          <w:rFonts w:ascii="Times New Roman" w:eastAsia="Times New Roman" w:hAnsi="Times New Roman" w:cs="Times New Roman"/>
-          <w:sz w:val="24"/>
-          <w:szCs w:val="24"/>
-        </w:rPr>
-      </w:pPr>
-    </w:p>
-    <w:p>
-      <w:pPr>
-        <w:spacing w:line="480" w:lineRule="auto"/>
-        <w:jc w:val="center"/>
-        <w:rPr>
-          <w:rFonts w:ascii="Times New Roman" w:eastAsia="Times New Roman" w:hAnsi="Times New Roman" w:cs="Times New Roman"/>
-          <w:sz w:val="24"/>
-          <w:szCs w:val="24"/>
-        </w:rPr>
-      </w:pPr>
-    </w:p>
-    <w:p>
-      <w:pPr>
-        <w:spacing w:line="480" w:lineRule="auto"/>
-        <w:rPr>
-          <w:rFonts w:ascii="Times New Roman" w:eastAsia="Times New Roman" w:hAnsi="Times New Roman" w:cs="Times New Roman"/>
-          <w:sz w:val="24"/>
-          <w:szCs w:val="24"/>
-        </w:rPr>
-      </w:pPr>
-    </w:p>
-    <w:p>
-      <w:pPr>
-        <w:spacing w:line="480" w:lineRule="auto"/>
-        <w:rPr>
-          <w:rFonts w:ascii="Times New Roman" w:eastAsia="Times New Roman" w:hAnsi="Times New Roman" w:cs="Times New Roman"/>
-          <w:sz w:val="24"/>
-          <w:szCs w:val="24"/>
-        </w:rPr>
-      </w:pPr>
-    </w:p>
-    <w:p>
-      <w:pPr>
-        <w:spacing w:line="480" w:lineRule="auto"/>
-        <w:rPr>
-          <w:rFonts w:ascii="Times New Roman" w:eastAsia="Times New Roman" w:hAnsi="Times New Roman" w:cs="Times New Roman"/>
-          <w:sz w:val="24"/>
-          <w:szCs w:val="24"/>
-        </w:rPr>
-      </w:pPr>
-    </w:p>
-    <w:p>
-      <w:pPr>
-        <w:spacing w:line="480" w:lineRule="auto"/>
-        <w:rPr>
-          <w:rFonts w:ascii="Times New Roman" w:eastAsia="Times New Roman" w:hAnsi="Times New Roman" w:cs="Times New Roman"/>
-          <w:sz w:val="24"/>
-          <w:szCs w:val="24"/>
-        </w:rPr>
+        <w:spacing w:after="0" w:line="240" w:lineRule="auto"/>
+        <w:rPr>
+          <w:rStyle w:val="textlayer--absolute"/>
+          <w:rFonts w:ascii="Times New Roman" w:hAnsi="Times New Roman" w:cs="Times New Roman"/>
+          <w:sz w:val="24"/>
+          <w:szCs w:val="24"/>
+        </w:rPr>
+      </w:pPr>
+      <w:r>
+        <w:rPr>
+          <w:rStyle w:val="textlayer--absolute"/>
+          <w:rFonts w:ascii="Times New Roman" w:hAnsi="Times New Roman" w:cs="Times New Roman"/>
+          <w:sz w:val="24"/>
+          <w:szCs w:val="24"/>
+        </w:rPr>
+        <w:br w:type="page"/>
+      </w:r>
+    </w:p>
+    <w:p>
+      <w:pPr>
+        <w:spacing w:line="480" w:lineRule="auto"/>
+        <w:rPr>
+          <w:rStyle w:val="textlayer--absolute"/>
+          <w:rFonts w:ascii="Times New Roman" w:hAnsi="Times New Roman" w:cs="Times New Roman"/>
+          <w:sz w:val="24"/>
+          <w:szCs w:val="24"/>
+        </w:rPr>
+        <w:sectPr>
+          <w:headerReference w:type="default" r:id="rId7"/>
+          <w:footerReference w:type="even" r:id="rId8"/>
+          <w:footerReference w:type="default" r:id="rId9"/>
+          <w:footerReference w:type="first" r:id="rId10"/>
+          <w:pgSz w:w="12240" w:h="15840"/>
+          <w:pgMar w:top="1440" w:right="1440" w:bottom="1440" w:left="1440" w:header="720" w:footer="720" w:gutter="0"/>
+          <w:pgNumType w:fmt="lowerRoman" w:start="1"/>
+          <w:cols w:space="720"/>
+          <w:formProt w:val="0"/>
+          <w:titlePg/>
+          <w:docGrid w:linePitch="360" w:charSpace="4096"/>
+        </w:sectPr>
       </w:pPr>
     </w:p>
     <w:p>
@@ -1439,33 +1422,31 @@
           <w:szCs w:val="24"/>
           <w:highlight w:val="white"/>
         </w:rPr>
-        <w:t xml:space="preserve"> and T. B. </w:t>
-      </w:r>
-      <w:proofErr w:type="spellStart"/>
-      <w:r>
-        <w:rPr>
-          <w:rFonts w:ascii="Times New Roman" w:eastAsia="Times New Roman" w:hAnsi="Times New Roman" w:cs="Times New Roman"/>
-          <w:b/>
-          <w:bCs/>
-          <w:color w:val="000000"/>
-          <w:sz w:val="24"/>
-          <w:szCs w:val="24"/>
-          <w:highlight w:val="white"/>
-        </w:rPr>
-        <w:t>Ræder</w:t>
-      </w:r>
-      <w:proofErr w:type="spellEnd"/>
-      <w:r>
-        <w:rPr>
-          <w:rFonts w:ascii="Times New Roman" w:eastAsia="Times New Roman" w:hAnsi="Times New Roman" w:cs="Times New Roman"/>
-          <w:b/>
-          <w:bCs/>
-          <w:color w:val="000000"/>
-          <w:sz w:val="24"/>
-          <w:szCs w:val="24"/>
-          <w:highlight w:val="white"/>
-        </w:rPr>
-        <w:t>)</w:t>
+        <w:t xml:space="preserve"> and T. B. R</w:t>
+      </w:r>
+      <w:r>
+        <w:rPr>
+          <w:rFonts w:ascii="Times New Roman" w:eastAsia="Times New Roman" w:hAnsi="Times New Roman" w:cs="Times New Roman"/>
+          <w:b/>
+          <w:bCs/>
+          <w:color w:val="000000"/>
+          <w:sz w:val="24"/>
+          <w:szCs w:val="24"/>
+          <w:highlight w:val="white"/>
+        </w:rPr>
+        <w:t>aed</w:t>
+      </w:r>
+      <w:r>
+        <w:rPr>
+          <w:rFonts w:ascii="Times New Roman" w:eastAsia="Times New Roman" w:hAnsi="Times New Roman" w:cs="Times New Roman"/>
+          <w:b/>
+          <w:bCs/>
+          <w:color w:val="000000"/>
+          <w:sz w:val="24"/>
+          <w:szCs w:val="24"/>
+          <w:highlight w:val="white"/>
+        </w:rPr>
+        <w:t>er)</w:t>
       </w:r>
     </w:p>
     <w:p>
@@ -4215,7 +4196,7 @@
         <w:lastRenderedPageBreak/>
         <w:t xml:space="preserve">Association for Computing Machinery, New York, NY, USA, 128–134. </w:t>
       </w:r>
-      <w:hyperlink r:id="rId6">
+      <w:hyperlink r:id="rId11">
         <w:r>
           <w:rPr>
             <w:rStyle w:val="Hyperlink"/>
@@ -4557,7 +4538,7 @@
         <w:lastRenderedPageBreak/>
         <w:t xml:space="preserve">USA, 31–42. </w:t>
       </w:r>
-      <w:hyperlink r:id="rId7">
+      <w:hyperlink r:id="rId12">
         <w:r>
           <w:rPr>
             <w:rStyle w:val="Hyperlink"/>
@@ -5829,7 +5810,7 @@
                     </pic:cNvPicPr>
                   </pic:nvPicPr>
                   <pic:blipFill>
-                    <a:blip r:embed="rId8"/>
+                    <a:blip r:embed="rId13"/>
                     <a:stretch>
                       <a:fillRect/>
                     </a:stretch>
@@ -6045,10 +6026,9 @@
     </w:p>
     <w:p/>
     <w:sectPr>
-      <w:headerReference w:type="default" r:id="rId9"/>
-      <w:footerReference w:type="default" r:id="rId10"/>
       <w:pgSz w:w="12240" w:h="15840"/>
       <w:pgMar w:top="1440" w:right="1440" w:bottom="1440" w:left="1440" w:header="720" w:footer="720" w:gutter="0"/>
+      <w:pgNumType w:fmt="lowerRoman" w:start="1"/>
       <w:cols w:space="720"/>
       <w:formProt w:val="0"/>
       <w:docGrid w:linePitch="360" w:charSpace="4096"/>
@@ -6084,6 +6064,139 @@
 
 <file path=word/footer1.xml><?xml version="1.0" encoding="utf-8"?>
 <w:ftr xmlns:wpc="http://schemas.microsoft.com/office/word/2010/wordprocessingCanvas" xmlns:cx="http://schemas.microsoft.com/office/drawing/2014/chartex" xmlns:cx1="http://schemas.microsoft.com/office/drawing/2015/9/8/chartex" xmlns:cx2="http://schemas.microsoft.com/office/drawing/2015/10/21/chartex" xmlns:cx3="http://schemas.microsoft.com/office/drawing/2016/5/9/chartex" xmlns:cx4="http://schemas.microsoft.com/office/drawing/2016/5/10/chartex" xmlns:cx5="http://schemas.microsoft.com/office/drawing/2016/5/11/chartex" xmlns:cx6="http://schemas.microsoft.com/office/drawing/2016/5/12/chartex" xmlns:cx7="http://schemas.microsoft.com/office/drawing/2016/5/13/chartex" xmlns:cx8="http://schemas.microsoft.com/office/drawing/2016/5/14/chartex" xmlns:mc="http://schemas.openxmlformats.org/markup-compatibility/2006" xmlns:aink="http://schemas.microsoft.com/office/drawing/2016/ink" xmlns:am3d="http://schemas.microsoft.com/office/drawing/2017/model3d" xmlns:o="urn:schemas-microsoft-com:office:office" xmlns:oel="http://schemas.microsoft.com/office/2019/extlst" xmlns:r="http://schemas.openxmlformats.org/officeDocument/2006/relationships" xmlns:m="http://schemas.openxmlformats.org/officeDocument/2006/math" xmlns:v="urn:schemas-microsoft-com:vml" xmlns:wp14="http://schemas.microsoft.com/office/word/2010/wordprocessingDrawing" xmlns:wp="http://schemas.openxmlformats.org/drawingml/2006/wordprocessingDrawing" xmlns:w10="urn:schemas-microsoft-com:office:word" xmlns:w="http://schemas.openxmlformats.org/wordprocessingml/2006/main" xmlns:w14="http://schemas.microsoft.com/office/word/2010/wordml" xmlns:w15="http://schemas.microsoft.com/office/word/2012/wordml" xmlns:w16cex="http://schemas.microsoft.com/office/word/2018/wordml/cex" xmlns:w16cid="http://schemas.microsoft.com/office/word/2016/wordml/cid" xmlns:w16="http://schemas.microsoft.com/office/word/2018/wordml" xmlns:w16sdtdh="http://schemas.microsoft.com/office/word/2020/wordml/sdtdatahash" xmlns:w16se="http://schemas.microsoft.com/office/word/2015/wordml/symex" xmlns:wpg="http://schemas.microsoft.com/office/word/2010/wordprocessingGroup" xmlns:wpi="http://schemas.microsoft.com/office/word/2010/wordprocessingInk" xmlns:wne="http://schemas.microsoft.com/office/word/2006/wordml" xmlns:wps="http://schemas.microsoft.com/office/word/2010/wordprocessingShape" mc:Ignorable="w14 w15 w16se w16cid w16 w16cex w16sdtdh wp14">
+  <w:sdt>
+    <w:sdtPr>
+      <w:rPr>
+        <w:rStyle w:val="PageNumber"/>
+      </w:rPr>
+      <w:id w:val="-685288298"/>
+      <w:docPartObj>
+        <w:docPartGallery w:val="Page Numbers (Bottom of Page)"/>
+        <w:docPartUnique/>
+      </w:docPartObj>
+    </w:sdtPr>
+    <w:sdtContent>
+      <w:p>
+        <w:pPr>
+          <w:pStyle w:val="Footer"/>
+          <w:framePr w:wrap="none" w:vAnchor="text" w:hAnchor="margin" w:xAlign="center" w:y="1"/>
+          <w:rPr>
+            <w:rStyle w:val="PageNumber"/>
+          </w:rPr>
+        </w:pPr>
+        <w:r>
+          <w:rPr>
+            <w:rStyle w:val="PageNumber"/>
+          </w:rPr>
+          <w:fldChar w:fldCharType="begin"/>
+        </w:r>
+        <w:r>
+          <w:rPr>
+            <w:rStyle w:val="PageNumber"/>
+          </w:rPr>
+          <w:instrText xml:space="preserve"> PAGE </w:instrText>
+        </w:r>
+        <w:r>
+          <w:rPr>
+            <w:rStyle w:val="PageNumber"/>
+          </w:rPr>
+          <w:fldChar w:fldCharType="separate"/>
+        </w:r>
+        <w:r>
+          <w:rPr>
+            <w:rStyle w:val="PageNumber"/>
+            <w:noProof/>
+          </w:rPr>
+          <w:t>ii</w:t>
+        </w:r>
+        <w:r>
+          <w:rPr>
+            <w:rStyle w:val="PageNumber"/>
+          </w:rPr>
+          <w:fldChar w:fldCharType="end"/>
+        </w:r>
+      </w:p>
+    </w:sdtContent>
+  </w:sdt>
+  <w:p>
+    <w:pPr>
+      <w:pStyle w:val="Footer"/>
+      <w:tabs>
+        <w:tab w:val="clear" w:pos="4680"/>
+        <w:tab w:val="clear" w:pos="9360"/>
+      </w:tabs>
+      <w:jc w:val="center"/>
+      <w:rPr>
+        <w:caps/>
+        <w:noProof/>
+        <w:color w:val="4472C4" w:themeColor="accent1"/>
+      </w:rPr>
+    </w:pPr>
+  </w:p>
+  <w:p>
+    <w:pPr>
+      <w:pStyle w:val="Footer"/>
+    </w:pPr>
+  </w:p>
+</w:ftr>
+</file>
+
+<file path=word/footer2.xml><?xml version="1.0" encoding="utf-8"?>
+<w:ftr xmlns:wpc="http://schemas.microsoft.com/office/word/2010/wordprocessingCanvas" xmlns:cx="http://schemas.microsoft.com/office/drawing/2014/chartex" xmlns:cx1="http://schemas.microsoft.com/office/drawing/2015/9/8/chartex" xmlns:cx2="http://schemas.microsoft.com/office/drawing/2015/10/21/chartex" xmlns:cx3="http://schemas.microsoft.com/office/drawing/2016/5/9/chartex" xmlns:cx4="http://schemas.microsoft.com/office/drawing/2016/5/10/chartex" xmlns:cx5="http://schemas.microsoft.com/office/drawing/2016/5/11/chartex" xmlns:cx6="http://schemas.microsoft.com/office/drawing/2016/5/12/chartex" xmlns:cx7="http://schemas.microsoft.com/office/drawing/2016/5/13/chartex" xmlns:cx8="http://schemas.microsoft.com/office/drawing/2016/5/14/chartex" xmlns:mc="http://schemas.openxmlformats.org/markup-compatibility/2006" xmlns:aink="http://schemas.microsoft.com/office/drawing/2016/ink" xmlns:am3d="http://schemas.microsoft.com/office/drawing/2017/model3d" xmlns:o="urn:schemas-microsoft-com:office:office" xmlns:oel="http://schemas.microsoft.com/office/2019/extlst" xmlns:r="http://schemas.openxmlformats.org/officeDocument/2006/relationships" xmlns:m="http://schemas.openxmlformats.org/officeDocument/2006/math" xmlns:v="urn:schemas-microsoft-com:vml" xmlns:wp14="http://schemas.microsoft.com/office/word/2010/wordprocessingDrawing" xmlns:wp="http://schemas.openxmlformats.org/drawingml/2006/wordprocessingDrawing" xmlns:w10="urn:schemas-microsoft-com:office:word" xmlns:w="http://schemas.openxmlformats.org/wordprocessingml/2006/main" xmlns:w14="http://schemas.microsoft.com/office/word/2010/wordml" xmlns:w15="http://schemas.microsoft.com/office/word/2012/wordml" xmlns:w16cex="http://schemas.microsoft.com/office/word/2018/wordml/cex" xmlns:w16cid="http://schemas.microsoft.com/office/word/2016/wordml/cid" xmlns:w16="http://schemas.microsoft.com/office/word/2018/wordml" xmlns:w16sdtdh="http://schemas.microsoft.com/office/word/2020/wordml/sdtdatahash" xmlns:w16se="http://schemas.microsoft.com/office/word/2015/wordml/symex" xmlns:wpg="http://schemas.microsoft.com/office/word/2010/wordprocessingGroup" xmlns:wpi="http://schemas.microsoft.com/office/word/2010/wordprocessingInk" xmlns:wne="http://schemas.microsoft.com/office/word/2006/wordml" xmlns:wps="http://schemas.microsoft.com/office/word/2010/wordprocessingShape" mc:Ignorable="w14 w15 w16se w16cid w16 w16cex w16sdtdh wp14">
+  <w:sdt>
+    <w:sdtPr>
+      <w:rPr>
+        <w:rStyle w:val="PageNumber"/>
+      </w:rPr>
+      <w:id w:val="-293609442"/>
+      <w:docPartObj>
+        <w:docPartGallery w:val="Page Numbers (Bottom of Page)"/>
+        <w:docPartUnique/>
+      </w:docPartObj>
+    </w:sdtPr>
+    <w:sdtContent>
+      <w:p>
+        <w:pPr>
+          <w:pStyle w:val="Footer"/>
+          <w:framePr w:wrap="none" w:vAnchor="text" w:hAnchor="margin" w:xAlign="center" w:y="1"/>
+          <w:rPr>
+            <w:rStyle w:val="PageNumber"/>
+          </w:rPr>
+        </w:pPr>
+        <w:r>
+          <w:rPr>
+            <w:rStyle w:val="PageNumber"/>
+          </w:rPr>
+          <w:fldChar w:fldCharType="begin"/>
+        </w:r>
+        <w:r>
+          <w:rPr>
+            <w:rStyle w:val="PageNumber"/>
+          </w:rPr>
+          <w:instrText xml:space="preserve"> PAGE </w:instrText>
+        </w:r>
+        <w:r>
+          <w:rPr>
+            <w:rStyle w:val="PageNumber"/>
+          </w:rPr>
+          <w:fldChar w:fldCharType="separate"/>
+        </w:r>
+        <w:r>
+          <w:rPr>
+            <w:rStyle w:val="PageNumber"/>
+            <w:noProof/>
+          </w:rPr>
+          <w:t>iii</w:t>
+        </w:r>
+        <w:r>
+          <w:rPr>
+            <w:rStyle w:val="PageNumber"/>
+          </w:rPr>
+          <w:fldChar w:fldCharType="end"/>
+        </w:r>
+      </w:p>
+    </w:sdtContent>
+  </w:sdt>
   <w:tbl>
     <w:tblPr>
       <w:tblW w:w="9359" w:type="dxa"/>
@@ -6134,6 +6247,17 @@
   <w:p>
     <w:pPr>
       <w:pStyle w:val="Footer"/>
+    </w:pPr>
+  </w:p>
+</w:ftr>
+</file>
+
+<file path=word/footer3.xml><?xml version="1.0" encoding="utf-8"?>
+<w:ftr xmlns:wpc="http://schemas.microsoft.com/office/word/2010/wordprocessingCanvas" xmlns:cx="http://schemas.microsoft.com/office/drawing/2014/chartex" xmlns:cx1="http://schemas.microsoft.com/office/drawing/2015/9/8/chartex" xmlns:cx2="http://schemas.microsoft.com/office/drawing/2015/10/21/chartex" xmlns:cx3="http://schemas.microsoft.com/office/drawing/2016/5/9/chartex" xmlns:cx4="http://schemas.microsoft.com/office/drawing/2016/5/10/chartex" xmlns:cx5="http://schemas.microsoft.com/office/drawing/2016/5/11/chartex" xmlns:cx6="http://schemas.microsoft.com/office/drawing/2016/5/12/chartex" xmlns:cx7="http://schemas.microsoft.com/office/drawing/2016/5/13/chartex" xmlns:cx8="http://schemas.microsoft.com/office/drawing/2016/5/14/chartex" xmlns:mc="http://schemas.openxmlformats.org/markup-compatibility/2006" xmlns:aink="http://schemas.microsoft.com/office/drawing/2016/ink" xmlns:am3d="http://schemas.microsoft.com/office/drawing/2017/model3d" xmlns:o="urn:schemas-microsoft-com:office:office" xmlns:oel="http://schemas.microsoft.com/office/2019/extlst" xmlns:r="http://schemas.openxmlformats.org/officeDocument/2006/relationships" xmlns:m="http://schemas.openxmlformats.org/officeDocument/2006/math" xmlns:v="urn:schemas-microsoft-com:vml" xmlns:wp14="http://schemas.microsoft.com/office/word/2010/wordprocessingDrawing" xmlns:wp="http://schemas.openxmlformats.org/drawingml/2006/wordprocessingDrawing" xmlns:w10="urn:schemas-microsoft-com:office:word" xmlns:w="http://schemas.openxmlformats.org/wordprocessingml/2006/main" xmlns:w14="http://schemas.microsoft.com/office/word/2010/wordml" xmlns:w15="http://schemas.microsoft.com/office/word/2012/wordml" xmlns:w16cex="http://schemas.microsoft.com/office/word/2018/wordml/cex" xmlns:w16cid="http://schemas.microsoft.com/office/word/2016/wordml/cid" xmlns:w16="http://schemas.microsoft.com/office/word/2018/wordml" xmlns:w16sdtdh="http://schemas.microsoft.com/office/word/2020/wordml/sdtdatahash" xmlns:w16se="http://schemas.microsoft.com/office/word/2015/wordml/symex" xmlns:wpg="http://schemas.microsoft.com/office/word/2010/wordprocessingGroup" xmlns:wpi="http://schemas.microsoft.com/office/word/2010/wordprocessingInk" xmlns:wne="http://schemas.microsoft.com/office/word/2006/wordml" xmlns:wps="http://schemas.microsoft.com/office/word/2010/wordprocessingShape" mc:Ignorable="w14 w15 w16se w16cid w16 w16cex w16sdtdh wp14">
+  <w:p>
+    <w:pPr>
+      <w:pStyle w:val="Footer"/>
+      <w:jc w:val="center"/>
     </w:pPr>
   </w:p>
 </w:ftr>
@@ -6851,6 +6975,14 @@
     <w:basedOn w:val="DefaultParagraphFont"/>
     <w:rsid w:val="00E2413D"/>
   </w:style>
+  <w:style w:type="character" w:styleId="PageNumber">
+    <w:name w:val="page number"/>
+    <w:basedOn w:val="DefaultParagraphFont"/>
+    <w:uiPriority w:val="99"/>
+    <w:semiHidden/>
+    <w:unhideWhenUsed/>
+    <w:rsid w:val="00D60FD7"/>
+  </w:style>
 </w:styles>
 </file>
 
@@ -7113,4 +7245,16 @@
     </a:ext>
   </a:extLst>
 </a:theme>
+</file>
+
+<file path=customXml/item1.xml><?xml version="1.0" encoding="utf-8"?>
+<b:Sources xmlns:b="http://schemas.openxmlformats.org/officeDocument/2006/bibliography" xmlns="http://schemas.openxmlformats.org/officeDocument/2006/bibliography" SelectedStyle="/APASixthEditionOfficeOnline.xsl" StyleName="APA" Version="6"/>
+</file>
+
+<file path=customXml/itemProps1.xml><?xml version="1.0" encoding="utf-8"?>
+<ds:datastoreItem xmlns:ds="http://schemas.openxmlformats.org/officeDocument/2006/customXml" ds:itemID="{3C4DA016-986A-CA4D-BA7F-E7820B73F7E0}">
+  <ds:schemaRefs>
+    <ds:schemaRef ds:uri="http://schemas.openxmlformats.org/officeDocument/2006/bibliography"/>
+  </ds:schemaRefs>
+</ds:datastoreItem>
 </file>
</xml_diff>

<commit_message>
Added lvl1 and lvl2 headers.
</commit_message>
<xml_diff>
--- a/phd/ResearchSeminarCyberSecISEC700/Webb_Assignment_2/Webb_Assignment_2.docx
+++ b/phd/ResearchSeminarCyberSecISEC700/Webb_Assignment_2/Webb_Assignment_2.docx
@@ -338,10 +338,11 @@
           <w:szCs w:val="24"/>
         </w:rPr>
         <w:sectPr>
-          <w:headerReference w:type="default" r:id="rId7"/>
-          <w:footerReference w:type="even" r:id="rId8"/>
-          <w:footerReference w:type="default" r:id="rId9"/>
-          <w:footerReference w:type="first" r:id="rId10"/>
+          <w:headerReference w:type="even" r:id="rId7"/>
+          <w:headerReference w:type="default" r:id="rId8"/>
+          <w:footerReference w:type="even" r:id="rId9"/>
+          <w:footerReference w:type="default" r:id="rId10"/>
+          <w:footerReference w:type="first" r:id="rId11"/>
           <w:pgSz w:w="12240" w:h="15840"/>
           <w:pgMar w:top="1440" w:right="1440" w:bottom="1440" w:left="1440" w:header="720" w:footer="720" w:gutter="0"/>
           <w:pgNumType w:fmt="lowerRoman" w:start="1"/>
@@ -357,13 +358,6 @@
         <w:pStyle w:val="Heading2"/>
         <w:spacing w:line="480" w:lineRule="auto"/>
         <w:rPr>
-          <w:rFonts w:ascii="Times New Roman" w:hAnsi="Times New Roman"/>
-          <w:sz w:val="24"/>
-          <w:szCs w:val="24"/>
-        </w:rPr>
-      </w:pPr>
-      <w:r>
-        <w:rPr>
           <w:rFonts w:ascii="Times New Roman" w:eastAsia="Times New Roman" w:hAnsi="Times New Roman" w:cs="Times New Roman"/>
           <w:b/>
           <w:bCs/>
@@ -371,19 +365,148 @@
           <w:szCs w:val="24"/>
           <w:u w:val="single"/>
         </w:rPr>
-        <w:lastRenderedPageBreak/>
-        <w:t>Problem Statement</w:t>
-      </w:r>
-    </w:p>
-    <w:p>
-      <w:pPr>
-        <w:spacing w:line="480" w:lineRule="auto"/>
-        <w:rPr>
-          <w:rFonts w:ascii="Times New Roman" w:hAnsi="Times New Roman"/>
-          <w:sz w:val="24"/>
-          <w:szCs w:val="24"/>
-        </w:rPr>
-      </w:pPr>
+      </w:pPr>
+    </w:p>
+    <w:p>
+      <w:pPr>
+        <w:pStyle w:val="Heading2"/>
+        <w:spacing w:line="480" w:lineRule="auto"/>
+        <w:rPr>
+          <w:rFonts w:ascii="Times New Roman" w:eastAsia="Times New Roman" w:hAnsi="Times New Roman" w:cs="Times New Roman"/>
+          <w:b/>
+          <w:bCs/>
+          <w:sz w:val="24"/>
+          <w:szCs w:val="24"/>
+          <w:u w:val="single"/>
+        </w:rPr>
+      </w:pPr>
+    </w:p>
+    <w:p>
+      <w:pPr>
+        <w:pStyle w:val="Heading2"/>
+        <w:spacing w:line="240" w:lineRule="auto"/>
+        <w:rPr>
+          <w:rFonts w:ascii="Times New Roman" w:eastAsia="Times New Roman" w:hAnsi="Times New Roman" w:cs="Times New Roman"/>
+          <w:b/>
+          <w:bCs/>
+          <w:sz w:val="24"/>
+          <w:szCs w:val="24"/>
+          <w:u w:val="single"/>
+        </w:rPr>
+      </w:pPr>
+    </w:p>
+    <w:p>
+      <w:pPr>
+        <w:pStyle w:val="Heading2"/>
+        <w:spacing w:line="480" w:lineRule="auto"/>
+        <w:jc w:val="center"/>
+        <w:rPr>
+          <w:rFonts w:ascii="Times New Roman" w:eastAsia="Times New Roman" w:hAnsi="Times New Roman" w:cs="Times New Roman"/>
+          <w:b/>
+          <w:bCs/>
+          <w:color w:val="000000" w:themeColor="text1"/>
+          <w:sz w:val="28"/>
+          <w:szCs w:val="28"/>
+        </w:rPr>
+      </w:pPr>
+      <w:r>
+        <w:rPr>
+          <w:rFonts w:ascii="Times New Roman" w:eastAsia="Times New Roman" w:hAnsi="Times New Roman" w:cs="Times New Roman"/>
+          <w:b/>
+          <w:bCs/>
+          <w:color w:val="000000" w:themeColor="text1"/>
+          <w:sz w:val="28"/>
+          <w:szCs w:val="28"/>
+        </w:rPr>
+        <w:t>Chapter 1</w:t>
+      </w:r>
+    </w:p>
+    <w:p>
+      <w:pPr>
+        <w:jc w:val="center"/>
+        <w:rPr>
+          <w:rFonts w:ascii="Times New Roman" w:hAnsi="Times New Roman" w:cs="Times New Roman"/>
+          <w:b/>
+          <w:bCs/>
+          <w:color w:val="000000" w:themeColor="text1"/>
+          <w:sz w:val="28"/>
+          <w:szCs w:val="28"/>
+        </w:rPr>
+      </w:pPr>
+      <w:r>
+        <w:rPr>
+          <w:rFonts w:ascii="Times New Roman" w:hAnsi="Times New Roman" w:cs="Times New Roman"/>
+          <w:b/>
+          <w:bCs/>
+          <w:color w:val="000000" w:themeColor="text1"/>
+          <w:sz w:val="28"/>
+          <w:szCs w:val="28"/>
+        </w:rPr>
+        <w:t>Research Problem</w:t>
+      </w:r>
+    </w:p>
+    <w:p>
+      <w:pPr>
+        <w:jc w:val="center"/>
+        <w:rPr>
+          <w:rFonts w:ascii="Times New Roman" w:hAnsi="Times New Roman" w:cs="Times New Roman"/>
+          <w:color w:val="000000" w:themeColor="text1"/>
+          <w:sz w:val="28"/>
+          <w:szCs w:val="28"/>
+        </w:rPr>
+      </w:pPr>
+    </w:p>
+    <w:p>
+      <w:pPr>
+        <w:jc w:val="center"/>
+        <w:rPr>
+          <w:rFonts w:ascii="Times New Roman" w:hAnsi="Times New Roman" w:cs="Times New Roman"/>
+          <w:color w:val="000000" w:themeColor="text1"/>
+          <w:sz w:val="28"/>
+          <w:szCs w:val="28"/>
+        </w:rPr>
+      </w:pPr>
+    </w:p>
+    <w:p>
+      <w:pPr>
+        <w:rPr>
+          <w:rFonts w:ascii="Times New Roman" w:hAnsi="Times New Roman" w:cs="Times New Roman"/>
+          <w:b/>
+          <w:bCs/>
+          <w:color w:val="000000" w:themeColor="text1"/>
+          <w:sz w:val="24"/>
+          <w:szCs w:val="24"/>
+        </w:rPr>
+      </w:pPr>
+      <w:r>
+        <w:rPr>
+          <w:rFonts w:ascii="Times New Roman" w:hAnsi="Times New Roman" w:cs="Times New Roman"/>
+          <w:b/>
+          <w:bCs/>
+          <w:color w:val="000000" w:themeColor="text1"/>
+          <w:sz w:val="24"/>
+          <w:szCs w:val="24"/>
+        </w:rPr>
+        <w:t>Researching the Problem of Centralization</w:t>
+      </w:r>
+    </w:p>
+    <w:p>
+      <w:pPr>
+        <w:rPr>
+          <w:rFonts w:ascii="Times New Roman" w:hAnsi="Times New Roman"/>
+          <w:sz w:val="24"/>
+          <w:szCs w:val="24"/>
+        </w:rPr>
+      </w:pPr>
+      <w:r>
+        <w:rPr>
+          <w:rFonts w:ascii="Times New Roman" w:hAnsi="Times New Roman" w:cs="Times New Roman"/>
+          <w:color w:val="000000" w:themeColor="text1"/>
+          <w:sz w:val="28"/>
+          <w:szCs w:val="28"/>
+        </w:rPr>
+        <w:tab/>
+      </w:r>
       <w:r>
         <w:rPr>
           <w:rFonts w:ascii="Times New Roman" w:eastAsia="Times New Roman" w:hAnsi="Times New Roman" w:cs="Times New Roman"/>
@@ -392,7 +515,6 @@
           <w:szCs w:val="24"/>
           <w:highlight w:val="white"/>
         </w:rPr>
-        <w:tab/>
         <w:t xml:space="preserve">The research problem that the study will address is how to defend against centralization in blockchain technology with a focus in Asynchronous Byzantine Fault Tolerance (aBFT) protocols. To properly address how to defend against centralization in blockchain, </w:t>
       </w:r>
       <w:r>
@@ -723,6 +845,7 @@
           <w:sz w:val="24"/>
           <w:szCs w:val="24"/>
         </w:rPr>
+        <w:lastRenderedPageBreak/>
         <w:tab/>
         <w:t xml:space="preserve">The next theory to be discussed is the Fischer </w:t>
       </w:r>
@@ -770,273 +893,1409 @@
           <w:szCs w:val="24"/>
           <w:highlight w:val="white"/>
         </w:rPr>
-        <w:t xml:space="preserve">an asynchronous network where messages may be delayed but not lost, there is no consensus algorithm that is guaranteed to terminate in every execution for all starting conditions, if at least </w:t>
-      </w:r>
-      <w:r>
-        <w:rPr>
-          <w:rFonts w:ascii="Times New Roman" w:eastAsia="Times New Roman" w:hAnsi="Times New Roman" w:cs="Times New Roman"/>
-          <w:color w:val="000000"/>
-          <w:sz w:val="24"/>
-          <w:szCs w:val="24"/>
-          <w:highlight w:val="white"/>
+        <w:t>an asynchronous network where messages may be delayed but not lost, there is no consensus algorithm that is guaranteed to terminate in every execution for all starting conditions, if at least one node may experience failure.”</w:t>
+      </w:r>
+      <w:r>
+        <w:rPr>
+          <w:rFonts w:ascii="Times New Roman" w:eastAsia="Times New Roman" w:hAnsi="Times New Roman" w:cs="Times New Roman"/>
+          <w:b/>
+          <w:bCs/>
+          <w:color w:val="000000"/>
+          <w:sz w:val="24"/>
+          <w:szCs w:val="24"/>
+          <w:highlight w:val="white"/>
+        </w:rPr>
+        <w:t xml:space="preserve"> (Fischer, Lynch, and Paterson, 1985) </w:t>
+      </w:r>
+      <w:r>
+        <w:rPr>
+          <w:rFonts w:ascii="Times New Roman" w:eastAsia="Times New Roman" w:hAnsi="Times New Roman" w:cs="Times New Roman"/>
+          <w:color w:val="000000"/>
+          <w:sz w:val="24"/>
+          <w:szCs w:val="24"/>
+          <w:highlight w:val="white"/>
+        </w:rPr>
+        <w:t xml:space="preserve">The FLP theorem </w:t>
+      </w:r>
+      <w:proofErr w:type="gramStart"/>
+      <w:r>
+        <w:rPr>
+          <w:rFonts w:ascii="Times New Roman" w:eastAsia="Times New Roman" w:hAnsi="Times New Roman" w:cs="Times New Roman"/>
+          <w:color w:val="000000"/>
+          <w:sz w:val="24"/>
+          <w:szCs w:val="24"/>
+          <w:highlight w:val="white"/>
+        </w:rPr>
+        <w:t>is  an</w:t>
+      </w:r>
+      <w:proofErr w:type="gramEnd"/>
+      <w:r>
+        <w:rPr>
+          <w:rFonts w:ascii="Times New Roman" w:eastAsia="Times New Roman" w:hAnsi="Times New Roman" w:cs="Times New Roman"/>
+          <w:color w:val="000000"/>
+          <w:sz w:val="24"/>
+          <w:szCs w:val="24"/>
+          <w:highlight w:val="white"/>
+        </w:rPr>
+        <w:t xml:space="preserve"> important theorem in </w:t>
+      </w:r>
+      <w:r>
+        <w:rPr>
+          <w:rFonts w:ascii="Times New Roman" w:eastAsia="Times New Roman" w:hAnsi="Times New Roman" w:cs="Times New Roman"/>
+          <w:color w:val="000000"/>
+          <w:sz w:val="24"/>
+          <w:szCs w:val="24"/>
+          <w:highlight w:val="white"/>
+        </w:rPr>
+        <w:t>asynchronous consensus</w:t>
+      </w:r>
+      <w:r>
+        <w:rPr>
+          <w:rFonts w:ascii="Times New Roman" w:eastAsia="Times New Roman" w:hAnsi="Times New Roman" w:cs="Times New Roman"/>
+          <w:color w:val="000000"/>
+          <w:sz w:val="24"/>
+          <w:szCs w:val="24"/>
+          <w:highlight w:val="white"/>
+        </w:rPr>
+        <w:t xml:space="preserve"> and can be seen referenced in other research articles such </w:t>
+      </w:r>
+      <w:r>
+        <w:rPr>
+          <w:rFonts w:ascii="Times New Roman" w:eastAsia="Times New Roman" w:hAnsi="Times New Roman" w:cs="Times New Roman"/>
+          <w:color w:val="000000"/>
+          <w:sz w:val="24"/>
+          <w:szCs w:val="24"/>
+          <w:highlight w:val="white"/>
+        </w:rPr>
+        <w:t xml:space="preserve">as </w:t>
+      </w:r>
+      <w:r>
+        <w:rPr>
+          <w:rFonts w:ascii="Times New Roman" w:eastAsia="Times New Roman" w:hAnsi="Times New Roman" w:cs="Times New Roman"/>
+          <w:color w:val="000000"/>
+          <w:sz w:val="24"/>
+          <w:szCs w:val="24"/>
+          <w:highlight w:val="white"/>
+        </w:rPr>
+        <w:t xml:space="preserve">the works  </w:t>
+      </w:r>
+      <w:r>
+        <w:rPr>
+          <w:rFonts w:ascii="Times New Roman" w:eastAsia="Times New Roman" w:hAnsi="Times New Roman" w:cs="Times New Roman"/>
+          <w:color w:val="000000"/>
+          <w:sz w:val="24"/>
+          <w:szCs w:val="24"/>
+          <w:highlight w:val="white"/>
+        </w:rPr>
+        <w:t xml:space="preserve">of </w:t>
+      </w:r>
+      <w:r>
+        <w:rPr>
+          <w:rFonts w:ascii="Times New Roman" w:eastAsia="Times New Roman" w:hAnsi="Times New Roman" w:cs="Times New Roman"/>
+          <w:b/>
+          <w:bCs/>
+          <w:color w:val="000000"/>
+          <w:sz w:val="24"/>
+          <w:szCs w:val="24"/>
+          <w:highlight w:val="white"/>
+        </w:rPr>
+        <w:t xml:space="preserve">(Kaushal, </w:t>
+      </w:r>
+      <w:proofErr w:type="spellStart"/>
+      <w:r>
+        <w:rPr>
+          <w:rFonts w:ascii="Times New Roman" w:eastAsia="Times New Roman" w:hAnsi="Times New Roman" w:cs="Times New Roman"/>
+          <w:b/>
+          <w:bCs/>
+          <w:color w:val="000000"/>
+          <w:sz w:val="24"/>
+          <w:szCs w:val="24"/>
+          <w:highlight w:val="white"/>
+        </w:rPr>
+        <w:t>Bagga</w:t>
+      </w:r>
+      <w:proofErr w:type="spellEnd"/>
+      <w:r>
+        <w:rPr>
+          <w:rFonts w:ascii="Times New Roman" w:eastAsia="Times New Roman" w:hAnsi="Times New Roman" w:cs="Times New Roman"/>
+          <w:b/>
+          <w:bCs/>
+          <w:color w:val="000000"/>
+          <w:sz w:val="24"/>
+          <w:szCs w:val="24"/>
+          <w:highlight w:val="white"/>
+        </w:rPr>
+        <w:t xml:space="preserve">, and R. </w:t>
+      </w:r>
+      <w:proofErr w:type="spellStart"/>
+      <w:r>
+        <w:rPr>
+          <w:rFonts w:ascii="Times New Roman" w:eastAsia="Times New Roman" w:hAnsi="Times New Roman" w:cs="Times New Roman"/>
+          <w:b/>
+          <w:bCs/>
+          <w:color w:val="000000"/>
+          <w:sz w:val="24"/>
+          <w:szCs w:val="24"/>
+          <w:highlight w:val="white"/>
+        </w:rPr>
+        <w:t>Sobti</w:t>
+      </w:r>
+      <w:proofErr w:type="spellEnd"/>
+      <w:r>
+        <w:rPr>
+          <w:rFonts w:ascii="Times New Roman" w:eastAsia="Times New Roman" w:hAnsi="Times New Roman" w:cs="Times New Roman"/>
+          <w:b/>
+          <w:bCs/>
+          <w:color w:val="000000"/>
+          <w:sz w:val="24"/>
+          <w:szCs w:val="24"/>
+          <w:highlight w:val="white"/>
+        </w:rPr>
+        <w:t xml:space="preserve">. 2017) </w:t>
+      </w:r>
+      <w:r>
+        <w:rPr>
+          <w:rFonts w:ascii="Times New Roman" w:eastAsia="Times New Roman" w:hAnsi="Times New Roman" w:cs="Times New Roman"/>
+          <w:color w:val="000000"/>
+          <w:sz w:val="24"/>
+          <w:szCs w:val="24"/>
+          <w:highlight w:val="white"/>
+        </w:rPr>
+        <w:t xml:space="preserve">that </w:t>
+      </w:r>
+      <w:r>
+        <w:rPr>
+          <w:rFonts w:ascii="Times New Roman" w:eastAsia="Times New Roman" w:hAnsi="Times New Roman" w:cs="Times New Roman"/>
+          <w:color w:val="000000"/>
+          <w:sz w:val="24"/>
+          <w:szCs w:val="24"/>
+          <w:highlight w:val="white"/>
+        </w:rPr>
+        <w:t>propose</w:t>
+      </w:r>
+      <w:r>
+        <w:rPr>
+          <w:rFonts w:ascii="Times New Roman" w:eastAsia="Times New Roman" w:hAnsi="Times New Roman" w:cs="Times New Roman"/>
+          <w:b/>
+          <w:bCs/>
+          <w:color w:val="000000"/>
+          <w:sz w:val="24"/>
+          <w:szCs w:val="24"/>
+          <w:highlight w:val="white"/>
+        </w:rPr>
+        <w:t xml:space="preserve"> “</w:t>
+      </w:r>
+      <w:r>
+        <w:rPr>
+          <w:rFonts w:ascii="Times New Roman" w:eastAsia="Times New Roman" w:hAnsi="Times New Roman" w:cs="Times New Roman"/>
+          <w:color w:val="000000"/>
+          <w:sz w:val="24"/>
+          <w:szCs w:val="24"/>
+          <w:highlight w:val="white"/>
+        </w:rPr>
+        <w:t>The consensus in a decentralized environment raises serious issues. In literature, there are some impossibility results in distributed consensus like Byzantine’s Generals’ Problem, and Fischer Lynch Paterson impossibility of distributed consensus with one faulty process.”  The FLP theorem is specifically important to</w:t>
+      </w:r>
+      <w:r>
+        <w:rPr>
+          <w:rFonts w:ascii="Times New Roman" w:eastAsia="Times New Roman" w:hAnsi="Times New Roman" w:cs="Times New Roman"/>
+          <w:color w:val="000000"/>
+          <w:sz w:val="24"/>
+          <w:szCs w:val="24"/>
+          <w:highlight w:val="white"/>
+        </w:rPr>
+        <w:t xml:space="preserve"> asynchronous consensus </w:t>
+      </w:r>
+      <w:r>
+        <w:rPr>
+          <w:rFonts w:ascii="Times New Roman" w:eastAsia="Times New Roman" w:hAnsi="Times New Roman" w:cs="Times New Roman"/>
+          <w:color w:val="000000"/>
+          <w:sz w:val="24"/>
+          <w:szCs w:val="24"/>
+          <w:highlight w:val="white"/>
+        </w:rPr>
+        <w:t>protocols because FLP was the base problem</w:t>
+      </w:r>
+      <w:r>
+        <w:rPr>
+          <w:rFonts w:ascii="Times New Roman" w:eastAsia="Times New Roman" w:hAnsi="Times New Roman" w:cs="Times New Roman"/>
+          <w:color w:val="000000"/>
+          <w:sz w:val="24"/>
+          <w:szCs w:val="24"/>
+          <w:highlight w:val="white"/>
+        </w:rPr>
+        <w:t xml:space="preserve"> to be solved</w:t>
+      </w:r>
+      <w:r>
+        <w:rPr>
+          <w:rFonts w:ascii="Times New Roman" w:eastAsia="Times New Roman" w:hAnsi="Times New Roman" w:cs="Times New Roman"/>
+          <w:color w:val="000000"/>
+          <w:sz w:val="24"/>
+          <w:szCs w:val="24"/>
+          <w:highlight w:val="white"/>
+        </w:rPr>
+        <w:t xml:space="preserve"> for The Honey Badger (</w:t>
+      </w:r>
+      <w:proofErr w:type="gramStart"/>
+      <w:r>
+        <w:rPr>
+          <w:rFonts w:ascii="Times New Roman" w:eastAsia="Times New Roman" w:hAnsi="Times New Roman" w:cs="Times New Roman"/>
+          <w:color w:val="000000"/>
+          <w:sz w:val="24"/>
+          <w:szCs w:val="24"/>
+          <w:highlight w:val="white"/>
+        </w:rPr>
+        <w:t>HoneyBadgerBFT)</w:t>
+      </w:r>
+      <w:r>
+        <w:rPr>
+          <w:rFonts w:ascii="Times New Roman" w:eastAsia="Times New Roman" w:hAnsi="Times New Roman" w:cs="Times New Roman"/>
+          <w:b/>
+          <w:bCs/>
+          <w:color w:val="000000"/>
+          <w:sz w:val="24"/>
+          <w:szCs w:val="24"/>
+          <w:highlight w:val="white"/>
+        </w:rPr>
+        <w:t xml:space="preserve"> </w:t>
+      </w:r>
+      <w:r>
+        <w:rPr>
+          <w:rFonts w:ascii="Times New Roman" w:eastAsia="Times New Roman" w:hAnsi="Times New Roman" w:cs="Times New Roman"/>
+          <w:color w:val="000000"/>
+          <w:sz w:val="24"/>
+          <w:szCs w:val="24"/>
+          <w:highlight w:val="white"/>
+        </w:rPr>
+        <w:t xml:space="preserve"> protocol</w:t>
+      </w:r>
+      <w:r>
+        <w:rPr>
+          <w:rFonts w:ascii="Times New Roman" w:eastAsia="Times New Roman" w:hAnsi="Times New Roman" w:cs="Times New Roman"/>
+          <w:color w:val="000000"/>
+          <w:sz w:val="24"/>
+          <w:szCs w:val="24"/>
+          <w:highlight w:val="white"/>
+        </w:rPr>
+        <w:t>s</w:t>
+      </w:r>
+      <w:proofErr w:type="gramEnd"/>
+      <w:r>
+        <w:rPr>
+          <w:rFonts w:ascii="Times New Roman" w:eastAsia="Times New Roman" w:hAnsi="Times New Roman" w:cs="Times New Roman"/>
+          <w:color w:val="000000"/>
+          <w:sz w:val="24"/>
+          <w:szCs w:val="24"/>
+          <w:highlight w:val="white"/>
+        </w:rPr>
+        <w:t xml:space="preserve"> </w:t>
+      </w:r>
+      <w:r>
+        <w:rPr>
+          <w:rFonts w:ascii="Times New Roman" w:eastAsia="Times New Roman" w:hAnsi="Times New Roman" w:cs="Times New Roman"/>
+          <w:color w:val="000000"/>
+          <w:sz w:val="24"/>
+          <w:szCs w:val="24"/>
+          <w:highlight w:val="white"/>
+        </w:rPr>
+        <w:t>innovating its atomic broadcasting.</w:t>
+      </w:r>
+      <w:r>
+        <w:rPr>
+          <w:rFonts w:ascii="Times New Roman" w:eastAsia="Times New Roman" w:hAnsi="Times New Roman" w:cs="Times New Roman"/>
+          <w:b/>
+          <w:bCs/>
+          <w:color w:val="000000"/>
+          <w:sz w:val="24"/>
+          <w:szCs w:val="24"/>
+          <w:highlight w:val="white"/>
+        </w:rPr>
+        <w:t xml:space="preserve">(Andrew Miller, Yu Xia, Kyle Croman, Elaine Shi, and Dawn Song. </w:t>
+      </w:r>
+      <w:proofErr w:type="gramStart"/>
+      <w:r>
+        <w:rPr>
+          <w:rFonts w:ascii="Times New Roman" w:eastAsia="Times New Roman" w:hAnsi="Times New Roman" w:cs="Times New Roman"/>
+          <w:b/>
+          <w:bCs/>
+          <w:color w:val="000000"/>
+          <w:sz w:val="24"/>
+          <w:szCs w:val="24"/>
+          <w:highlight w:val="white"/>
+        </w:rPr>
+        <w:t>2016. )</w:t>
+      </w:r>
+      <w:proofErr w:type="gramEnd"/>
+      <w:r>
+        <w:rPr>
+          <w:rFonts w:ascii="Times New Roman" w:eastAsia="Times New Roman" w:hAnsi="Times New Roman" w:cs="Times New Roman"/>
+          <w:b/>
+          <w:bCs/>
+          <w:color w:val="000000"/>
+          <w:sz w:val="24"/>
+          <w:szCs w:val="24"/>
+          <w:highlight w:val="white"/>
+        </w:rPr>
+        <w:t xml:space="preserve"> </w:t>
+      </w:r>
+      <w:r>
+        <w:rPr>
+          <w:rFonts w:ascii="Times New Roman" w:eastAsia="Times New Roman" w:hAnsi="Times New Roman" w:cs="Times New Roman"/>
+          <w:color w:val="000000"/>
+          <w:sz w:val="24"/>
+          <w:szCs w:val="24"/>
+          <w:highlight w:val="white"/>
+        </w:rPr>
+        <w:t xml:space="preserve">The HoneyBadgerBFT protocol is accepted in academic research as major breakthrough in practical asynchronous BFT algorithms </w:t>
+      </w:r>
+      <w:r>
+        <w:rPr>
+          <w:rFonts w:ascii="Times New Roman" w:eastAsia="Times New Roman" w:hAnsi="Times New Roman" w:cs="Times New Roman"/>
+          <w:b/>
+          <w:bCs/>
+          <w:color w:val="000000"/>
+          <w:sz w:val="24"/>
+          <w:szCs w:val="24"/>
+          <w:highlight w:val="white"/>
+        </w:rPr>
+        <w:t xml:space="preserve">(Knudsen et al., 2021) </w:t>
+      </w:r>
+      <w:r>
+        <w:rPr>
+          <w:rFonts w:ascii="Times New Roman" w:eastAsia="Times New Roman" w:hAnsi="Times New Roman" w:cs="Times New Roman"/>
+          <w:color w:val="000000"/>
+          <w:sz w:val="24"/>
+          <w:szCs w:val="24"/>
+          <w:highlight w:val="white"/>
+        </w:rPr>
+        <w:t xml:space="preserve">The FLP theorem from 1985 influencing the conception of the HoneyBadgerBFT in 2016 is important to defending against centralization in blockchain because it shows that aBFT </w:t>
+      </w:r>
+      <w:r>
+        <w:rPr>
+          <w:rFonts w:ascii="Times New Roman" w:eastAsia="Times New Roman" w:hAnsi="Times New Roman" w:cs="Times New Roman"/>
+          <w:color w:val="000000"/>
+          <w:sz w:val="24"/>
+          <w:szCs w:val="24"/>
+          <w:highlight w:val="white"/>
+        </w:rPr>
+        <w:t>consensus is</w:t>
+      </w:r>
+      <w:r>
+        <w:rPr>
+          <w:rFonts w:ascii="Times New Roman" w:eastAsia="Times New Roman" w:hAnsi="Times New Roman" w:cs="Times New Roman"/>
+          <w:color w:val="000000"/>
+          <w:sz w:val="24"/>
+          <w:szCs w:val="24"/>
+          <w:highlight w:val="white"/>
+        </w:rPr>
+        <w:t xml:space="preserve"> just now starting to be develope</w:t>
+      </w:r>
+      <w:r>
+        <w:rPr>
+          <w:rFonts w:ascii="Times New Roman" w:eastAsia="Times New Roman" w:hAnsi="Times New Roman" w:cs="Times New Roman"/>
+          <w:color w:val="000000"/>
+          <w:sz w:val="24"/>
+          <w:szCs w:val="24"/>
+          <w:highlight w:val="white"/>
+        </w:rPr>
+        <w:t>d</w:t>
+      </w:r>
+      <w:r>
+        <w:rPr>
+          <w:rFonts w:ascii="Times New Roman" w:eastAsia="Times New Roman" w:hAnsi="Times New Roman" w:cs="Times New Roman"/>
+          <w:color w:val="000000"/>
+          <w:sz w:val="24"/>
+          <w:szCs w:val="24"/>
+          <w:highlight w:val="white"/>
+        </w:rPr>
+        <w:t>.</w:t>
+      </w:r>
+      <w:r>
+        <w:rPr>
+          <w:rFonts w:ascii="Times New Roman" w:eastAsia="Times New Roman" w:hAnsi="Times New Roman" w:cs="Times New Roman"/>
+          <w:b/>
+          <w:bCs/>
+          <w:color w:val="000000"/>
+          <w:sz w:val="24"/>
+          <w:szCs w:val="24"/>
+          <w:highlight w:val="white"/>
+        </w:rPr>
+        <w:t>(</w:t>
+      </w:r>
+      <w:proofErr w:type="spellStart"/>
+      <w:r>
+        <w:rPr>
+          <w:rFonts w:ascii="Times New Roman" w:eastAsia="Times New Roman" w:hAnsi="Times New Roman" w:cs="Times New Roman"/>
+          <w:b/>
+          <w:bCs/>
+          <w:color w:val="000000"/>
+          <w:sz w:val="24"/>
+          <w:szCs w:val="24"/>
+          <w:highlight w:val="white"/>
+        </w:rPr>
+        <w:t>Duan,Reiter</w:t>
+      </w:r>
+      <w:proofErr w:type="spellEnd"/>
+      <w:r>
+        <w:rPr>
+          <w:rFonts w:ascii="Times New Roman" w:eastAsia="Times New Roman" w:hAnsi="Times New Roman" w:cs="Times New Roman"/>
+          <w:b/>
+          <w:bCs/>
+          <w:color w:val="000000"/>
+          <w:sz w:val="24"/>
+          <w:szCs w:val="24"/>
+          <w:highlight w:val="white"/>
+        </w:rPr>
+        <w:t>, and Zhang, 2018)</w:t>
+      </w:r>
+    </w:p>
+    <w:p>
+      <w:pPr>
+        <w:spacing w:line="480" w:lineRule="auto"/>
+        <w:rPr>
+          <w:rFonts w:ascii="Times New Roman" w:eastAsia="Times New Roman" w:hAnsi="Times New Roman" w:cs="Times New Roman"/>
+          <w:b/>
+          <w:bCs/>
+          <w:color w:val="000000"/>
+          <w:sz w:val="24"/>
+          <w:szCs w:val="24"/>
+        </w:rPr>
+      </w:pPr>
+      <w:r>
+        <w:rPr>
+          <w:rFonts w:ascii="Times New Roman" w:eastAsia="Times New Roman" w:hAnsi="Times New Roman" w:cs="Times New Roman"/>
+          <w:b/>
+          <w:bCs/>
+          <w:color w:val="000000"/>
+          <w:sz w:val="24"/>
+          <w:szCs w:val="24"/>
+          <w:highlight w:val="white"/>
+        </w:rPr>
+        <w:tab/>
+      </w:r>
+      <w:r>
+        <w:rPr>
+          <w:rFonts w:ascii="Times New Roman" w:eastAsia="Times New Roman" w:hAnsi="Times New Roman" w:cs="Times New Roman"/>
+          <w:color w:val="000000"/>
+          <w:sz w:val="24"/>
+          <w:szCs w:val="24"/>
+          <w:highlight w:val="white"/>
+        </w:rPr>
+        <w:t xml:space="preserve">The problem of centralization is blockchain is that it can create vulnerabilities in the distributed system whit the impact potentially being Denial of Service (DoS) attacks and falsified </w:t>
+      </w:r>
+      <w:proofErr w:type="gramStart"/>
+      <w:r>
+        <w:rPr>
+          <w:rFonts w:ascii="Times New Roman" w:eastAsia="Times New Roman" w:hAnsi="Times New Roman" w:cs="Times New Roman"/>
+          <w:color w:val="000000"/>
+          <w:sz w:val="24"/>
+          <w:szCs w:val="24"/>
+          <w:highlight w:val="white"/>
+        </w:rPr>
+        <w:t>records.</w:t>
+      </w:r>
+      <w:r>
+        <w:rPr>
+          <w:rFonts w:ascii="Times New Roman" w:eastAsia="Times New Roman" w:hAnsi="Times New Roman" w:cs="Times New Roman"/>
+          <w:b/>
+          <w:bCs/>
+          <w:color w:val="000000"/>
+          <w:sz w:val="24"/>
+          <w:szCs w:val="24"/>
+          <w:highlight w:val="white"/>
+        </w:rPr>
+        <w:t>(</w:t>
+      </w:r>
+      <w:proofErr w:type="gramEnd"/>
+      <w:r>
+        <w:rPr>
+          <w:rFonts w:ascii="Times New Roman" w:eastAsia="Times New Roman" w:hAnsi="Times New Roman" w:cs="Times New Roman"/>
+          <w:b/>
+          <w:bCs/>
+          <w:color w:val="000000"/>
+          <w:sz w:val="24"/>
+          <w:szCs w:val="24"/>
+          <w:highlight w:val="white"/>
+        </w:rPr>
+        <w:t xml:space="preserve">Q. Lin, C. Li, X. Zhao and X. Chen, 2021) </w:t>
+      </w:r>
+      <w:r>
+        <w:rPr>
+          <w:rFonts w:ascii="Times New Roman" w:eastAsia="Times New Roman" w:hAnsi="Times New Roman" w:cs="Times New Roman"/>
+          <w:color w:val="000000"/>
+          <w:sz w:val="24"/>
+          <w:szCs w:val="24"/>
+          <w:highlight w:val="white"/>
+        </w:rPr>
+        <w:t>Because of the potential impact to security mentioned above it is important to defend against centralization in blockchain systems. The current gap in knowledge being that blockchain systems have high costs and low throughput or they gain advantages in those categories by giving up decentralization.</w:t>
+      </w:r>
+      <w:r>
+        <w:rPr>
+          <w:rFonts w:ascii="Times New Roman" w:eastAsia="Times New Roman" w:hAnsi="Times New Roman" w:cs="Times New Roman"/>
+          <w:b/>
+          <w:bCs/>
+          <w:color w:val="000000"/>
+          <w:sz w:val="24"/>
+          <w:szCs w:val="24"/>
+          <w:highlight w:val="white"/>
+        </w:rPr>
+        <w:t xml:space="preserve">( </w:t>
+      </w:r>
+      <w:r>
+        <w:rPr>
+          <w:rFonts w:ascii="Times New Roman" w:eastAsia="Times New Roman" w:hAnsi="Times New Roman" w:cs="Times New Roman"/>
+          <w:b/>
+          <w:bCs/>
+          <w:color w:val="000000"/>
+          <w:sz w:val="24"/>
+          <w:szCs w:val="24"/>
+          <w:highlight w:val="white"/>
+          <w:u w:val="single"/>
+        </w:rPr>
+        <w:t xml:space="preserve">Y. Jia, C. Xu, Z. Wu, Z. </w:t>
+      </w:r>
+      <w:r>
+        <w:rPr>
+          <w:rFonts w:ascii="Times New Roman" w:eastAsia="Times New Roman" w:hAnsi="Times New Roman" w:cs="Times New Roman"/>
+          <w:b/>
+          <w:bCs/>
+          <w:color w:val="000000"/>
+          <w:sz w:val="24"/>
+          <w:szCs w:val="24"/>
+          <w:highlight w:val="white"/>
+          <w:u w:val="single"/>
         </w:rPr>
         <w:lastRenderedPageBreak/>
-        <w:t>one node may experience failure.”</w:t>
-      </w:r>
-      <w:r>
-        <w:rPr>
-          <w:rFonts w:ascii="Times New Roman" w:eastAsia="Times New Roman" w:hAnsi="Times New Roman" w:cs="Times New Roman"/>
-          <w:b/>
-          <w:bCs/>
-          <w:color w:val="000000"/>
-          <w:sz w:val="24"/>
-          <w:szCs w:val="24"/>
-          <w:highlight w:val="white"/>
-        </w:rPr>
-        <w:t xml:space="preserve"> (Fischer, Lynch, and Paterson, 1985) </w:t>
-      </w:r>
-      <w:r>
-        <w:rPr>
-          <w:rFonts w:ascii="Times New Roman" w:eastAsia="Times New Roman" w:hAnsi="Times New Roman" w:cs="Times New Roman"/>
-          <w:color w:val="000000"/>
-          <w:sz w:val="24"/>
-          <w:szCs w:val="24"/>
-          <w:highlight w:val="white"/>
-        </w:rPr>
-        <w:t xml:space="preserve">The FLP theorem </w:t>
+        <w:t xml:space="preserve">Feng, Y. Chen and S. Yang, </w:t>
+      </w:r>
+      <w:r>
+        <w:rPr>
+          <w:rFonts w:ascii="Times New Roman" w:eastAsia="Times New Roman" w:hAnsi="Times New Roman" w:cs="Times New Roman"/>
+          <w:b/>
+          <w:bCs/>
+          <w:color w:val="000000"/>
+          <w:sz w:val="24"/>
+          <w:szCs w:val="24"/>
+          <w:highlight w:val="white"/>
+        </w:rPr>
+        <w:t xml:space="preserve">) </w:t>
+      </w:r>
+      <w:r>
+        <w:rPr>
+          <w:rFonts w:ascii="Times New Roman" w:eastAsia="Times New Roman" w:hAnsi="Times New Roman" w:cs="Times New Roman"/>
+          <w:color w:val="000000"/>
+          <w:sz w:val="24"/>
+          <w:szCs w:val="24"/>
+          <w:highlight w:val="white"/>
+        </w:rPr>
+        <w:t xml:space="preserve">This is particularly true with aBFT protocols such as the HoneyBadgerBFT that are considered to have  a high run time overhead and low scalability </w:t>
+      </w:r>
+      <w:r>
+        <w:rPr>
+          <w:rFonts w:ascii="Times New Roman" w:eastAsia="Times New Roman" w:hAnsi="Times New Roman" w:cs="Times New Roman"/>
+          <w:b/>
+          <w:bCs/>
+          <w:color w:val="000000"/>
+          <w:sz w:val="24"/>
+          <w:szCs w:val="24"/>
+          <w:highlight w:val="white"/>
+        </w:rPr>
+        <w:t xml:space="preserve">(H. Knudsen, J. Li, J. S. </w:t>
+      </w:r>
+      <w:proofErr w:type="spellStart"/>
+      <w:r>
+        <w:rPr>
+          <w:rFonts w:ascii="Times New Roman" w:eastAsia="Times New Roman" w:hAnsi="Times New Roman" w:cs="Times New Roman"/>
+          <w:b/>
+          <w:bCs/>
+          <w:color w:val="000000"/>
+          <w:sz w:val="24"/>
+          <w:szCs w:val="24"/>
+          <w:highlight w:val="white"/>
+        </w:rPr>
+        <w:t>Notland</w:t>
+      </w:r>
+      <w:proofErr w:type="spellEnd"/>
+      <w:r>
+        <w:rPr>
+          <w:rFonts w:ascii="Times New Roman" w:eastAsia="Times New Roman" w:hAnsi="Times New Roman" w:cs="Times New Roman"/>
+          <w:b/>
+          <w:bCs/>
+          <w:color w:val="000000"/>
+          <w:sz w:val="24"/>
+          <w:szCs w:val="24"/>
+          <w:highlight w:val="white"/>
+        </w:rPr>
+        <w:t xml:space="preserve">, P. H. </w:t>
+      </w:r>
+      <w:proofErr w:type="spellStart"/>
+      <w:r>
+        <w:rPr>
+          <w:rFonts w:ascii="Times New Roman" w:eastAsia="Times New Roman" w:hAnsi="Times New Roman" w:cs="Times New Roman"/>
+          <w:b/>
+          <w:bCs/>
+          <w:color w:val="000000"/>
+          <w:sz w:val="24"/>
+          <w:szCs w:val="24"/>
+          <w:highlight w:val="white"/>
+        </w:rPr>
+        <w:t>Haro</w:t>
+      </w:r>
+      <w:proofErr w:type="spellEnd"/>
+      <w:r>
+        <w:rPr>
+          <w:rFonts w:ascii="Times New Roman" w:eastAsia="Times New Roman" w:hAnsi="Times New Roman" w:cs="Times New Roman"/>
+          <w:b/>
+          <w:bCs/>
+          <w:color w:val="000000"/>
+          <w:sz w:val="24"/>
+          <w:szCs w:val="24"/>
+          <w:highlight w:val="white"/>
+        </w:rPr>
+        <w:t xml:space="preserve"> and T. B. R</w:t>
+      </w:r>
+      <w:r>
+        <w:rPr>
+          <w:rFonts w:ascii="Times New Roman" w:eastAsia="Times New Roman" w:hAnsi="Times New Roman" w:cs="Times New Roman"/>
+          <w:b/>
+          <w:bCs/>
+          <w:color w:val="000000"/>
+          <w:sz w:val="24"/>
+          <w:szCs w:val="24"/>
+          <w:highlight w:val="white"/>
+        </w:rPr>
+        <w:t>aed</w:t>
+      </w:r>
+      <w:r>
+        <w:rPr>
+          <w:rFonts w:ascii="Times New Roman" w:eastAsia="Times New Roman" w:hAnsi="Times New Roman" w:cs="Times New Roman"/>
+          <w:b/>
+          <w:bCs/>
+          <w:color w:val="000000"/>
+          <w:sz w:val="24"/>
+          <w:szCs w:val="24"/>
+          <w:highlight w:val="white"/>
+        </w:rPr>
+        <w:t>er)</w:t>
+      </w:r>
+    </w:p>
+    <w:p>
+      <w:pPr>
+        <w:spacing w:line="480" w:lineRule="auto"/>
+        <w:rPr>
+          <w:rFonts w:ascii="Times New Roman" w:eastAsia="Times New Roman" w:hAnsi="Times New Roman" w:cs="Times New Roman"/>
+          <w:b/>
+          <w:bCs/>
+          <w:color w:val="000000"/>
+          <w:sz w:val="24"/>
+          <w:szCs w:val="24"/>
+        </w:rPr>
+      </w:pPr>
+    </w:p>
+    <w:p>
+      <w:pPr>
+        <w:spacing w:line="480" w:lineRule="auto"/>
+        <w:rPr>
+          <w:rFonts w:ascii="Times New Roman" w:eastAsia="Times New Roman" w:hAnsi="Times New Roman" w:cs="Times New Roman"/>
+          <w:b/>
+          <w:bCs/>
+          <w:color w:val="000000"/>
+          <w:sz w:val="24"/>
+          <w:szCs w:val="24"/>
+        </w:rPr>
+      </w:pPr>
+    </w:p>
+    <w:p>
+      <w:pPr>
+        <w:spacing w:line="480" w:lineRule="auto"/>
+        <w:rPr>
+          <w:rFonts w:ascii="Times New Roman" w:eastAsia="Times New Roman" w:hAnsi="Times New Roman" w:cs="Times New Roman"/>
+          <w:b/>
+          <w:bCs/>
+          <w:color w:val="000000"/>
+          <w:sz w:val="24"/>
+          <w:szCs w:val="24"/>
+        </w:rPr>
+      </w:pPr>
+    </w:p>
+    <w:p>
+      <w:pPr>
+        <w:spacing w:line="480" w:lineRule="auto"/>
+        <w:rPr>
+          <w:rFonts w:ascii="Times New Roman" w:eastAsia="Times New Roman" w:hAnsi="Times New Roman" w:cs="Times New Roman"/>
+          <w:b/>
+          <w:bCs/>
+          <w:color w:val="000000"/>
+          <w:sz w:val="24"/>
+          <w:szCs w:val="24"/>
+        </w:rPr>
+      </w:pPr>
+    </w:p>
+    <w:p>
+      <w:pPr>
+        <w:spacing w:line="480" w:lineRule="auto"/>
+        <w:rPr>
+          <w:rFonts w:ascii="Times New Roman" w:eastAsia="Times New Roman" w:hAnsi="Times New Roman" w:cs="Times New Roman"/>
+          <w:b/>
+          <w:bCs/>
+          <w:color w:val="000000"/>
+          <w:sz w:val="24"/>
+          <w:szCs w:val="24"/>
+        </w:rPr>
+      </w:pPr>
+    </w:p>
+    <w:p>
+      <w:pPr>
+        <w:spacing w:line="480" w:lineRule="auto"/>
+        <w:rPr>
+          <w:rFonts w:ascii="Times New Roman" w:eastAsia="Times New Roman" w:hAnsi="Times New Roman" w:cs="Times New Roman"/>
+          <w:b/>
+          <w:bCs/>
+          <w:color w:val="000000"/>
+          <w:sz w:val="24"/>
+          <w:szCs w:val="24"/>
+        </w:rPr>
+      </w:pPr>
+    </w:p>
+    <w:p>
+      <w:pPr>
+        <w:spacing w:line="480" w:lineRule="auto"/>
+        <w:rPr>
+          <w:rFonts w:ascii="Times New Roman" w:eastAsia="Times New Roman" w:hAnsi="Times New Roman" w:cs="Times New Roman"/>
+          <w:b/>
+          <w:bCs/>
+          <w:color w:val="000000"/>
+          <w:sz w:val="24"/>
+          <w:szCs w:val="24"/>
+        </w:rPr>
+      </w:pPr>
+    </w:p>
+    <w:p>
+      <w:pPr>
+        <w:spacing w:line="480" w:lineRule="auto"/>
+        <w:rPr>
+          <w:rFonts w:ascii="Times New Roman" w:eastAsia="Times New Roman" w:hAnsi="Times New Roman" w:cs="Times New Roman"/>
+          <w:b/>
+          <w:bCs/>
+          <w:color w:val="000000"/>
+          <w:sz w:val="24"/>
+          <w:szCs w:val="24"/>
+        </w:rPr>
+      </w:pPr>
+    </w:p>
+    <w:p>
+      <w:pPr>
+        <w:spacing w:line="480" w:lineRule="auto"/>
+        <w:rPr>
+          <w:rFonts w:ascii="Times New Roman" w:eastAsia="Times New Roman" w:hAnsi="Times New Roman" w:cs="Times New Roman"/>
+          <w:b/>
+          <w:bCs/>
+          <w:color w:val="000000"/>
+          <w:sz w:val="24"/>
+          <w:szCs w:val="24"/>
+        </w:rPr>
+      </w:pPr>
+    </w:p>
+    <w:p>
+      <w:pPr>
+        <w:spacing w:line="480" w:lineRule="auto"/>
+        <w:rPr>
+          <w:rFonts w:ascii="Times New Roman" w:eastAsia="Times New Roman" w:hAnsi="Times New Roman" w:cs="Times New Roman"/>
+          <w:b/>
+          <w:bCs/>
+          <w:color w:val="000000"/>
+          <w:sz w:val="24"/>
+          <w:szCs w:val="24"/>
+        </w:rPr>
+      </w:pPr>
+    </w:p>
+    <w:p>
+      <w:pPr>
+        <w:spacing w:line="480" w:lineRule="auto"/>
+        <w:rPr>
+          <w:rFonts w:ascii="Times New Roman" w:eastAsia="Times New Roman" w:hAnsi="Times New Roman" w:cs="Times New Roman"/>
+          <w:b/>
+          <w:bCs/>
+          <w:color w:val="000000"/>
+          <w:sz w:val="24"/>
+          <w:szCs w:val="24"/>
+        </w:rPr>
+      </w:pPr>
+    </w:p>
+    <w:p>
+      <w:pPr>
+        <w:spacing w:line="480" w:lineRule="auto"/>
+        <w:rPr>
+          <w:rFonts w:ascii="Times New Roman" w:eastAsia="Times New Roman" w:hAnsi="Times New Roman" w:cs="Times New Roman"/>
+          <w:b/>
+          <w:bCs/>
+          <w:color w:val="000000"/>
+          <w:sz w:val="24"/>
+          <w:szCs w:val="24"/>
+        </w:rPr>
+      </w:pPr>
+    </w:p>
+    <w:p>
+      <w:pPr>
+        <w:spacing w:line="480" w:lineRule="auto"/>
+        <w:rPr>
+          <w:rFonts w:ascii="Times New Roman" w:eastAsia="Times New Roman" w:hAnsi="Times New Roman" w:cs="Times New Roman"/>
+          <w:b/>
+          <w:bCs/>
+          <w:color w:val="000000"/>
+          <w:sz w:val="24"/>
+          <w:szCs w:val="24"/>
+        </w:rPr>
+      </w:pPr>
+    </w:p>
+    <w:p>
+      <w:pPr>
+        <w:spacing w:line="480" w:lineRule="auto"/>
+        <w:rPr>
+          <w:rFonts w:ascii="Times New Roman" w:eastAsia="Times New Roman" w:hAnsi="Times New Roman" w:cs="Times New Roman"/>
+          <w:b/>
+          <w:bCs/>
+          <w:color w:val="000000"/>
+          <w:sz w:val="24"/>
+          <w:szCs w:val="24"/>
+        </w:rPr>
+      </w:pPr>
+    </w:p>
+    <w:p>
+      <w:pPr>
+        <w:spacing w:line="480" w:lineRule="auto"/>
+        <w:rPr>
+          <w:rFonts w:ascii="Times New Roman" w:eastAsia="Times New Roman" w:hAnsi="Times New Roman" w:cs="Times New Roman"/>
+          <w:b/>
+          <w:bCs/>
+          <w:color w:val="000000"/>
+          <w:sz w:val="24"/>
+          <w:szCs w:val="24"/>
+        </w:rPr>
+      </w:pPr>
+    </w:p>
+    <w:p>
+      <w:pPr>
+        <w:spacing w:line="480" w:lineRule="auto"/>
+        <w:rPr>
+          <w:rFonts w:ascii="Times New Roman" w:eastAsia="Times New Roman" w:hAnsi="Times New Roman" w:cs="Times New Roman"/>
+          <w:b/>
+          <w:bCs/>
+          <w:color w:val="000000"/>
+          <w:sz w:val="24"/>
+          <w:szCs w:val="24"/>
+        </w:rPr>
+      </w:pPr>
+    </w:p>
+    <w:p>
+      <w:pPr>
+        <w:pStyle w:val="Heading2"/>
+        <w:spacing w:line="480" w:lineRule="auto"/>
+        <w:rPr>
+          <w:rFonts w:ascii="Times New Roman" w:eastAsia="Times New Roman" w:hAnsi="Times New Roman" w:cs="Times New Roman"/>
+          <w:b/>
+          <w:bCs/>
+          <w:sz w:val="24"/>
+          <w:szCs w:val="24"/>
+          <w:u w:val="single"/>
+        </w:rPr>
+      </w:pPr>
+    </w:p>
+    <w:p>
+      <w:pPr>
+        <w:pStyle w:val="Heading2"/>
+        <w:spacing w:line="480" w:lineRule="auto"/>
+        <w:rPr>
+          <w:rFonts w:ascii="Times New Roman" w:eastAsia="Times New Roman" w:hAnsi="Times New Roman" w:cs="Times New Roman"/>
+          <w:b/>
+          <w:bCs/>
+          <w:sz w:val="24"/>
+          <w:szCs w:val="24"/>
+          <w:u w:val="single"/>
+        </w:rPr>
+      </w:pPr>
+    </w:p>
+    <w:p>
+      <w:pPr>
+        <w:pStyle w:val="Heading2"/>
+        <w:spacing w:line="240" w:lineRule="auto"/>
+        <w:rPr>
+          <w:rFonts w:ascii="Times New Roman" w:eastAsia="Times New Roman" w:hAnsi="Times New Roman" w:cs="Times New Roman"/>
+          <w:b/>
+          <w:bCs/>
+          <w:sz w:val="24"/>
+          <w:szCs w:val="24"/>
+          <w:u w:val="single"/>
+        </w:rPr>
+      </w:pPr>
+    </w:p>
+    <w:p>
+      <w:pPr>
+        <w:pStyle w:val="Heading2"/>
+        <w:spacing w:line="480" w:lineRule="auto"/>
+        <w:jc w:val="center"/>
+        <w:rPr>
+          <w:rFonts w:ascii="Times New Roman" w:eastAsia="Times New Roman" w:hAnsi="Times New Roman" w:cs="Times New Roman"/>
+          <w:b/>
+          <w:bCs/>
+          <w:color w:val="000000" w:themeColor="text1"/>
+          <w:sz w:val="28"/>
+          <w:szCs w:val="28"/>
+        </w:rPr>
+      </w:pPr>
+      <w:r>
+        <w:rPr>
+          <w:rFonts w:ascii="Times New Roman" w:eastAsia="Times New Roman" w:hAnsi="Times New Roman" w:cs="Times New Roman"/>
+          <w:b/>
+          <w:bCs/>
+          <w:color w:val="000000" w:themeColor="text1"/>
+          <w:sz w:val="28"/>
+          <w:szCs w:val="28"/>
+        </w:rPr>
+        <w:t xml:space="preserve">Chapter </w:t>
+      </w:r>
+      <w:r>
+        <w:rPr>
+          <w:rFonts w:ascii="Times New Roman" w:eastAsia="Times New Roman" w:hAnsi="Times New Roman" w:cs="Times New Roman"/>
+          <w:b/>
+          <w:bCs/>
+          <w:color w:val="000000" w:themeColor="text1"/>
+          <w:sz w:val="28"/>
+          <w:szCs w:val="28"/>
+        </w:rPr>
+        <w:t>2</w:t>
+      </w:r>
+    </w:p>
+    <w:p>
+      <w:pPr>
+        <w:jc w:val="center"/>
+        <w:rPr>
+          <w:rFonts w:ascii="Times New Roman" w:hAnsi="Times New Roman" w:cs="Times New Roman"/>
+          <w:b/>
+          <w:bCs/>
+          <w:color w:val="000000" w:themeColor="text1"/>
+          <w:sz w:val="28"/>
+          <w:szCs w:val="28"/>
+        </w:rPr>
+      </w:pPr>
+      <w:r>
+        <w:rPr>
+          <w:rFonts w:ascii="Times New Roman" w:hAnsi="Times New Roman" w:cs="Times New Roman"/>
+          <w:b/>
+          <w:bCs/>
+          <w:color w:val="000000" w:themeColor="text1"/>
+          <w:sz w:val="28"/>
+          <w:szCs w:val="28"/>
+        </w:rPr>
+        <w:t xml:space="preserve">Research </w:t>
+      </w:r>
+      <w:r>
+        <w:rPr>
+          <w:rFonts w:ascii="Times New Roman" w:hAnsi="Times New Roman" w:cs="Times New Roman"/>
+          <w:b/>
+          <w:bCs/>
+          <w:color w:val="000000" w:themeColor="text1"/>
+          <w:sz w:val="28"/>
+          <w:szCs w:val="28"/>
+        </w:rPr>
+        <w:t>Goals</w:t>
+      </w:r>
+    </w:p>
+    <w:p>
+      <w:pPr>
+        <w:jc w:val="center"/>
+        <w:rPr>
+          <w:rFonts w:ascii="Times New Roman" w:hAnsi="Times New Roman" w:cs="Times New Roman"/>
+          <w:color w:val="000000" w:themeColor="text1"/>
+          <w:sz w:val="28"/>
+          <w:szCs w:val="28"/>
+        </w:rPr>
+      </w:pPr>
+    </w:p>
+    <w:p>
+      <w:pPr>
+        <w:spacing w:line="480" w:lineRule="auto"/>
+        <w:rPr>
+          <w:rFonts w:ascii="Times New Roman" w:hAnsi="Times New Roman"/>
+          <w:sz w:val="24"/>
+          <w:szCs w:val="24"/>
+        </w:rPr>
+      </w:pPr>
+    </w:p>
+    <w:p>
+      <w:pPr>
+        <w:spacing w:line="480" w:lineRule="auto"/>
+        <w:rPr>
+          <w:rFonts w:ascii="Times New Roman" w:hAnsi="Times New Roman"/>
+          <w:b/>
+          <w:bCs/>
+          <w:color w:val="000000" w:themeColor="text1"/>
+          <w:sz w:val="24"/>
+          <w:szCs w:val="24"/>
+        </w:rPr>
+      </w:pPr>
+      <w:r>
+        <w:rPr>
+          <w:rFonts w:ascii="Times New Roman" w:eastAsia="Times New Roman" w:hAnsi="Times New Roman" w:cs="Times New Roman"/>
+          <w:b/>
+          <w:bCs/>
+          <w:color w:val="000000" w:themeColor="text1"/>
+          <w:sz w:val="24"/>
+          <w:szCs w:val="24"/>
+        </w:rPr>
+        <w:t>Goals of Defending Against Centralization Research</w:t>
+      </w:r>
+    </w:p>
+    <w:p>
+      <w:pPr>
+        <w:spacing w:line="480" w:lineRule="auto"/>
+        <w:ind w:firstLine="720"/>
+        <w:rPr>
+          <w:rFonts w:ascii="Times New Roman" w:hAnsi="Times New Roman"/>
+          <w:sz w:val="24"/>
+          <w:szCs w:val="24"/>
+        </w:rPr>
+      </w:pPr>
+      <w:r>
+        <w:rPr>
+          <w:rFonts w:ascii="Times New Roman" w:hAnsi="Times New Roman"/>
+          <w:sz w:val="24"/>
+          <w:szCs w:val="24"/>
+          <w:highlight w:val="white"/>
+        </w:rPr>
+        <w:t xml:space="preserve">The main goal of this research paper is to better understand how </w:t>
+      </w:r>
+      <w:r>
+        <w:rPr>
+          <w:rFonts w:ascii="Times New Roman" w:hAnsi="Times New Roman"/>
+          <w:sz w:val="24"/>
+          <w:szCs w:val="24"/>
+          <w:highlight w:val="white"/>
+        </w:rPr>
+        <w:t>to defend</w:t>
+      </w:r>
+      <w:r>
+        <w:rPr>
+          <w:rFonts w:ascii="Times New Roman" w:hAnsi="Times New Roman"/>
+          <w:sz w:val="24"/>
+          <w:szCs w:val="24"/>
+          <w:highlight w:val="white"/>
+        </w:rPr>
+        <w:t xml:space="preserve"> against the manifestation of centralization in blockchain technology with a focus in </w:t>
+      </w:r>
+      <w:r>
+        <w:rPr>
+          <w:rFonts w:ascii="Times New Roman" w:hAnsi="Times New Roman"/>
+          <w:color w:val="000000"/>
+          <w:sz w:val="24"/>
+          <w:szCs w:val="24"/>
+          <w:highlight w:val="white"/>
+        </w:rPr>
+        <w:t>asynchronous</w:t>
+      </w:r>
+      <w:r>
+        <w:rPr>
+          <w:rFonts w:ascii="Times New Roman" w:hAnsi="Times New Roman"/>
+          <w:color w:val="000000"/>
+          <w:sz w:val="24"/>
+          <w:szCs w:val="24"/>
+          <w:highlight w:val="white"/>
+        </w:rPr>
+        <w:t xml:space="preserve"> </w:t>
+      </w:r>
+      <w:r>
+        <w:rPr>
+          <w:rFonts w:ascii="Times New Roman" w:hAnsi="Times New Roman"/>
+          <w:sz w:val="24"/>
+          <w:szCs w:val="24"/>
+          <w:highlight w:val="white"/>
+        </w:rPr>
+        <w:t xml:space="preserve">implementations.  The need for the </w:t>
+      </w:r>
+      <w:r>
+        <w:rPr>
+          <w:rFonts w:ascii="Times New Roman" w:hAnsi="Times New Roman"/>
+          <w:color w:val="000000"/>
+          <w:sz w:val="24"/>
+          <w:szCs w:val="24"/>
+          <w:highlight w:val="white"/>
+        </w:rPr>
+        <w:t>dissertation</w:t>
+      </w:r>
+      <w:r>
+        <w:rPr>
+          <w:rFonts w:ascii="Times New Roman" w:hAnsi="Times New Roman"/>
+          <w:sz w:val="24"/>
+          <w:szCs w:val="24"/>
+          <w:highlight w:val="white"/>
+        </w:rPr>
+        <w:t xml:space="preserve"> work is expressed in the following research studies. The first need is the ability to create solutions to the </w:t>
+      </w:r>
+      <w:r>
+        <w:rPr>
+          <w:rFonts w:ascii="Times New Roman" w:hAnsi="Times New Roman"/>
+          <w:color w:val="000000"/>
+          <w:sz w:val="24"/>
+          <w:szCs w:val="24"/>
+          <w:highlight w:val="white"/>
+        </w:rPr>
+        <w:t>BGP</w:t>
+      </w:r>
+      <w:r>
+        <w:rPr>
+          <w:rFonts w:ascii="Times New Roman" w:hAnsi="Times New Roman"/>
+          <w:sz w:val="24"/>
+          <w:szCs w:val="24"/>
+          <w:highlight w:val="white"/>
+        </w:rPr>
+        <w:t xml:space="preserve"> and Blockchain Trilemma. These problems are the underlying architecture arguments to </w:t>
+      </w:r>
+      <w:r>
+        <w:rPr>
+          <w:rFonts w:ascii="Times New Roman" w:hAnsi="Times New Roman"/>
+          <w:color w:val="000000"/>
+          <w:sz w:val="24"/>
+          <w:szCs w:val="24"/>
+          <w:highlight w:val="white"/>
+        </w:rPr>
+        <w:t xml:space="preserve">blockchain </w:t>
+      </w:r>
+      <w:r>
+        <w:rPr>
+          <w:rFonts w:ascii="Times New Roman" w:hAnsi="Times New Roman"/>
+          <w:b/>
+          <w:bCs/>
+          <w:color w:val="000000"/>
+          <w:sz w:val="24"/>
+          <w:szCs w:val="24"/>
+          <w:highlight w:val="white"/>
+        </w:rPr>
+        <w:t xml:space="preserve">(BGP ref, and Blockchain Trilemma ref) </w:t>
+      </w:r>
+      <w:r>
+        <w:rPr>
+          <w:rFonts w:ascii="Times New Roman" w:hAnsi="Times New Roman"/>
+          <w:color w:val="000000"/>
+          <w:sz w:val="24"/>
+          <w:szCs w:val="24"/>
+          <w:highlight w:val="white"/>
+        </w:rPr>
+        <w:t xml:space="preserve">By addressing these </w:t>
+      </w:r>
+      <w:r>
+        <w:rPr>
+          <w:rFonts w:ascii="Times New Roman" w:hAnsi="Times New Roman"/>
+          <w:color w:val="000000"/>
+          <w:sz w:val="24"/>
+          <w:szCs w:val="24"/>
+          <w:highlight w:val="white"/>
+        </w:rPr>
+        <w:t>issues blockchain</w:t>
+      </w:r>
+      <w:r>
+        <w:rPr>
+          <w:rFonts w:ascii="Times New Roman" w:hAnsi="Times New Roman"/>
+          <w:color w:val="000000"/>
+          <w:sz w:val="24"/>
+          <w:szCs w:val="24"/>
+          <w:highlight w:val="white"/>
+        </w:rPr>
+        <w:t xml:space="preserve"> can better defend against centralization. </w:t>
+      </w:r>
+      <w:r>
+        <w:rPr>
+          <w:rFonts w:ascii="Times New Roman" w:hAnsi="Times New Roman"/>
+          <w:b/>
+          <w:bCs/>
+          <w:color w:val="000000"/>
+          <w:sz w:val="24"/>
+          <w:szCs w:val="24"/>
+          <w:highlight w:val="white"/>
+        </w:rPr>
+        <w:t xml:space="preserve"> (BTC centralized ref.) </w:t>
+      </w:r>
+      <w:r>
+        <w:rPr>
+          <w:rFonts w:ascii="Times New Roman" w:hAnsi="Times New Roman"/>
+          <w:color w:val="000000"/>
+          <w:sz w:val="24"/>
+          <w:szCs w:val="24"/>
+          <w:highlight w:val="white"/>
+        </w:rPr>
+        <w:t xml:space="preserve">The dissertation builds upon the BGP and Blockchain Trilemma problems by getting a better understanding of how to solve the two problems with a focus in </w:t>
+      </w:r>
+      <w:r>
+        <w:rPr>
+          <w:rFonts w:ascii="Times New Roman" w:hAnsi="Times New Roman"/>
+          <w:color w:val="000000"/>
+          <w:sz w:val="24"/>
+          <w:szCs w:val="24"/>
+          <w:highlight w:val="white"/>
+        </w:rPr>
+        <w:t>asynchronicity</w:t>
+      </w:r>
+      <w:r>
+        <w:rPr>
+          <w:rFonts w:ascii="Times New Roman" w:hAnsi="Times New Roman"/>
+          <w:color w:val="000000"/>
+          <w:sz w:val="24"/>
+          <w:szCs w:val="24"/>
+          <w:highlight w:val="white"/>
+        </w:rPr>
+        <w:t xml:space="preserve">. The second need for </w:t>
       </w:r>
       <w:proofErr w:type="gramStart"/>
       <w:r>
         <w:rPr>
-          <w:rFonts w:ascii="Times New Roman" w:eastAsia="Times New Roman" w:hAnsi="Times New Roman" w:cs="Times New Roman"/>
-          <w:color w:val="000000"/>
-          <w:sz w:val="24"/>
-          <w:szCs w:val="24"/>
-          <w:highlight w:val="white"/>
-        </w:rPr>
-        <w:t>is  an</w:t>
+          <w:rFonts w:ascii="Times New Roman" w:hAnsi="Times New Roman"/>
+          <w:color w:val="000000"/>
+          <w:sz w:val="24"/>
+          <w:szCs w:val="24"/>
+          <w:highlight w:val="white"/>
+        </w:rPr>
+        <w:t>the  dissertation</w:t>
       </w:r>
       <w:proofErr w:type="gramEnd"/>
       <w:r>
         <w:rPr>
-          <w:rFonts w:ascii="Times New Roman" w:eastAsia="Times New Roman" w:hAnsi="Times New Roman" w:cs="Times New Roman"/>
-          <w:color w:val="000000"/>
-          <w:sz w:val="24"/>
-          <w:szCs w:val="24"/>
-          <w:highlight w:val="white"/>
-        </w:rPr>
-        <w:t xml:space="preserve"> important theorem in </w:t>
-      </w:r>
-      <w:r>
-        <w:rPr>
-          <w:rFonts w:ascii="Times New Roman" w:eastAsia="Times New Roman" w:hAnsi="Times New Roman" w:cs="Times New Roman"/>
-          <w:color w:val="000000"/>
-          <w:sz w:val="24"/>
-          <w:szCs w:val="24"/>
-          <w:highlight w:val="white"/>
-        </w:rPr>
-        <w:t>asynchronous consensus</w:t>
-      </w:r>
-      <w:r>
-        <w:rPr>
-          <w:rFonts w:ascii="Times New Roman" w:eastAsia="Times New Roman" w:hAnsi="Times New Roman" w:cs="Times New Roman"/>
-          <w:color w:val="000000"/>
-          <w:sz w:val="24"/>
-          <w:szCs w:val="24"/>
-          <w:highlight w:val="white"/>
-        </w:rPr>
-        <w:t xml:space="preserve"> and can be seen referenced in other research articles such </w:t>
-      </w:r>
-      <w:r>
-        <w:rPr>
-          <w:rFonts w:ascii="Times New Roman" w:eastAsia="Times New Roman" w:hAnsi="Times New Roman" w:cs="Times New Roman"/>
-          <w:color w:val="000000"/>
-          <w:sz w:val="24"/>
-          <w:szCs w:val="24"/>
-          <w:highlight w:val="white"/>
-        </w:rPr>
-        <w:t xml:space="preserve">as </w:t>
-      </w:r>
-      <w:r>
-        <w:rPr>
-          <w:rFonts w:ascii="Times New Roman" w:eastAsia="Times New Roman" w:hAnsi="Times New Roman" w:cs="Times New Roman"/>
-          <w:color w:val="000000"/>
-          <w:sz w:val="24"/>
-          <w:szCs w:val="24"/>
-          <w:highlight w:val="white"/>
-        </w:rPr>
-        <w:t xml:space="preserve">the works  </w:t>
-      </w:r>
-      <w:r>
-        <w:rPr>
-          <w:rFonts w:ascii="Times New Roman" w:eastAsia="Times New Roman" w:hAnsi="Times New Roman" w:cs="Times New Roman"/>
-          <w:color w:val="000000"/>
-          <w:sz w:val="24"/>
-          <w:szCs w:val="24"/>
-          <w:highlight w:val="white"/>
-        </w:rPr>
-        <w:t xml:space="preserve">of </w:t>
-      </w:r>
-      <w:r>
-        <w:rPr>
-          <w:rFonts w:ascii="Times New Roman" w:eastAsia="Times New Roman" w:hAnsi="Times New Roman" w:cs="Times New Roman"/>
-          <w:b/>
-          <w:bCs/>
-          <w:color w:val="000000"/>
-          <w:sz w:val="24"/>
-          <w:szCs w:val="24"/>
-          <w:highlight w:val="white"/>
-        </w:rPr>
-        <w:t xml:space="preserve">(Kaushal, </w:t>
-      </w:r>
-      <w:proofErr w:type="spellStart"/>
-      <w:r>
-        <w:rPr>
-          <w:rFonts w:ascii="Times New Roman" w:eastAsia="Times New Roman" w:hAnsi="Times New Roman" w:cs="Times New Roman"/>
-          <w:b/>
-          <w:bCs/>
-          <w:color w:val="000000"/>
-          <w:sz w:val="24"/>
-          <w:szCs w:val="24"/>
-          <w:highlight w:val="white"/>
-        </w:rPr>
-        <w:t>Bagga</w:t>
-      </w:r>
-      <w:proofErr w:type="spellEnd"/>
-      <w:r>
-        <w:rPr>
-          <w:rFonts w:ascii="Times New Roman" w:eastAsia="Times New Roman" w:hAnsi="Times New Roman" w:cs="Times New Roman"/>
-          <w:b/>
-          <w:bCs/>
-          <w:color w:val="000000"/>
-          <w:sz w:val="24"/>
-          <w:szCs w:val="24"/>
-          <w:highlight w:val="white"/>
-        </w:rPr>
-        <w:t xml:space="preserve">, and R. </w:t>
-      </w:r>
-      <w:proofErr w:type="spellStart"/>
-      <w:r>
-        <w:rPr>
-          <w:rFonts w:ascii="Times New Roman" w:eastAsia="Times New Roman" w:hAnsi="Times New Roman" w:cs="Times New Roman"/>
-          <w:b/>
-          <w:bCs/>
-          <w:color w:val="000000"/>
-          <w:sz w:val="24"/>
-          <w:szCs w:val="24"/>
-          <w:highlight w:val="white"/>
-        </w:rPr>
-        <w:t>Sobti</w:t>
-      </w:r>
-      <w:proofErr w:type="spellEnd"/>
-      <w:r>
-        <w:rPr>
-          <w:rFonts w:ascii="Times New Roman" w:eastAsia="Times New Roman" w:hAnsi="Times New Roman" w:cs="Times New Roman"/>
-          <w:b/>
-          <w:bCs/>
-          <w:color w:val="000000"/>
-          <w:sz w:val="24"/>
-          <w:szCs w:val="24"/>
-          <w:highlight w:val="white"/>
-        </w:rPr>
-        <w:t xml:space="preserve">. 2017) </w:t>
-      </w:r>
-      <w:r>
-        <w:rPr>
-          <w:rFonts w:ascii="Times New Roman" w:eastAsia="Times New Roman" w:hAnsi="Times New Roman" w:cs="Times New Roman"/>
-          <w:color w:val="000000"/>
-          <w:sz w:val="24"/>
-          <w:szCs w:val="24"/>
-          <w:highlight w:val="white"/>
-        </w:rPr>
-        <w:t xml:space="preserve">that </w:t>
-      </w:r>
-      <w:r>
-        <w:rPr>
-          <w:rFonts w:ascii="Times New Roman" w:eastAsia="Times New Roman" w:hAnsi="Times New Roman" w:cs="Times New Roman"/>
-          <w:color w:val="000000"/>
-          <w:sz w:val="24"/>
-          <w:szCs w:val="24"/>
-          <w:highlight w:val="white"/>
-        </w:rPr>
-        <w:t>propose</w:t>
-      </w:r>
-      <w:r>
-        <w:rPr>
-          <w:rFonts w:ascii="Times New Roman" w:eastAsia="Times New Roman" w:hAnsi="Times New Roman" w:cs="Times New Roman"/>
-          <w:b/>
-          <w:bCs/>
-          <w:color w:val="000000"/>
-          <w:sz w:val="24"/>
-          <w:szCs w:val="24"/>
-          <w:highlight w:val="white"/>
-        </w:rPr>
-        <w:t xml:space="preserve"> “</w:t>
-      </w:r>
-      <w:r>
-        <w:rPr>
-          <w:rFonts w:ascii="Times New Roman" w:eastAsia="Times New Roman" w:hAnsi="Times New Roman" w:cs="Times New Roman"/>
-          <w:color w:val="000000"/>
-          <w:sz w:val="24"/>
-          <w:szCs w:val="24"/>
-          <w:highlight w:val="white"/>
-        </w:rPr>
-        <w:t>The consensus in a decentralized environment raises serious issues. In literature, there are some impossibility results in distributed consensus like Byzantine’s Generals’ Problem, and Fischer Lynch Paterson impossibility of distributed consensus with one faulty process.”  The FLP theorem is specifically important to</w:t>
-      </w:r>
-      <w:r>
-        <w:rPr>
-          <w:rFonts w:ascii="Times New Roman" w:eastAsia="Times New Roman" w:hAnsi="Times New Roman" w:cs="Times New Roman"/>
-          <w:color w:val="000000"/>
-          <w:sz w:val="24"/>
-          <w:szCs w:val="24"/>
-          <w:highlight w:val="white"/>
-        </w:rPr>
-        <w:t xml:space="preserve"> asynchronous consensus </w:t>
-      </w:r>
-      <w:r>
-        <w:rPr>
-          <w:rFonts w:ascii="Times New Roman" w:eastAsia="Times New Roman" w:hAnsi="Times New Roman" w:cs="Times New Roman"/>
-          <w:color w:val="000000"/>
-          <w:sz w:val="24"/>
-          <w:szCs w:val="24"/>
-          <w:highlight w:val="white"/>
-        </w:rPr>
-        <w:t>protocols because FLP was the base problem</w:t>
-      </w:r>
-      <w:r>
-        <w:rPr>
-          <w:rFonts w:ascii="Times New Roman" w:eastAsia="Times New Roman" w:hAnsi="Times New Roman" w:cs="Times New Roman"/>
-          <w:color w:val="000000"/>
-          <w:sz w:val="24"/>
-          <w:szCs w:val="24"/>
-          <w:highlight w:val="white"/>
-        </w:rPr>
-        <w:t xml:space="preserve"> to be solved</w:t>
-      </w:r>
-      <w:r>
-        <w:rPr>
-          <w:rFonts w:ascii="Times New Roman" w:eastAsia="Times New Roman" w:hAnsi="Times New Roman" w:cs="Times New Roman"/>
-          <w:color w:val="000000"/>
-          <w:sz w:val="24"/>
-          <w:szCs w:val="24"/>
-          <w:highlight w:val="white"/>
-        </w:rPr>
-        <w:t xml:space="preserve"> for The Honey Badger (</w:t>
+          <w:rFonts w:ascii="Times New Roman" w:hAnsi="Times New Roman"/>
+          <w:color w:val="000000"/>
+          <w:sz w:val="24"/>
+          <w:szCs w:val="24"/>
+          <w:highlight w:val="white"/>
+        </w:rPr>
+        <w:t xml:space="preserve"> work is to build upon and create implementations that argue the FLP theorem. The FLP theorem argues the issues </w:t>
       </w:r>
       <w:proofErr w:type="gramStart"/>
       <w:r>
         <w:rPr>
-          <w:rFonts w:ascii="Times New Roman" w:eastAsia="Times New Roman" w:hAnsi="Times New Roman" w:cs="Times New Roman"/>
-          <w:color w:val="000000"/>
-          <w:sz w:val="24"/>
-          <w:szCs w:val="24"/>
-          <w:highlight w:val="white"/>
-        </w:rPr>
-        <w:t>HoneyBadgerBFT)</w:t>
-      </w:r>
-      <w:r>
-        <w:rPr>
-          <w:rFonts w:ascii="Times New Roman" w:eastAsia="Times New Roman" w:hAnsi="Times New Roman" w:cs="Times New Roman"/>
+          <w:rFonts w:ascii="Times New Roman" w:hAnsi="Times New Roman"/>
+          <w:color w:val="000000"/>
+          <w:sz w:val="24"/>
+          <w:szCs w:val="24"/>
+          <w:highlight w:val="white"/>
+        </w:rPr>
+        <w:t>of  consensus</w:t>
+      </w:r>
+      <w:proofErr w:type="gramEnd"/>
+      <w:r>
+        <w:rPr>
+          <w:rFonts w:ascii="Times New Roman" w:hAnsi="Times New Roman"/>
+          <w:color w:val="000000"/>
+          <w:sz w:val="24"/>
+          <w:szCs w:val="24"/>
+          <w:highlight w:val="white"/>
+        </w:rPr>
+        <w:t xml:space="preserve"> with asynchronicity (</w:t>
+      </w:r>
+      <w:r>
+        <w:rPr>
+          <w:rFonts w:ascii="Times New Roman" w:hAnsi="Times New Roman"/>
+          <w:b/>
+          <w:bCs/>
+          <w:color w:val="000000"/>
+          <w:sz w:val="24"/>
+          <w:szCs w:val="24"/>
+          <w:highlight w:val="white"/>
+        </w:rPr>
+        <w:t xml:space="preserve">FLP ref) . </w:t>
+      </w:r>
+      <w:r>
+        <w:rPr>
+          <w:rFonts w:ascii="Times New Roman" w:hAnsi="Times New Roman"/>
+          <w:color w:val="000000"/>
+          <w:sz w:val="24"/>
+          <w:szCs w:val="24"/>
+          <w:highlight w:val="white"/>
+        </w:rPr>
+        <w:t xml:space="preserve">By understanding and addressing the FLP theorem issue aBFT </w:t>
+      </w:r>
+      <w:r>
+        <w:rPr>
+          <w:rFonts w:ascii="Times New Roman" w:hAnsi="Times New Roman"/>
+          <w:color w:val="000000"/>
+          <w:sz w:val="24"/>
+          <w:szCs w:val="24"/>
+          <w:highlight w:val="white"/>
+        </w:rPr>
+        <w:t>consensus</w:t>
+      </w:r>
+      <w:r>
+        <w:rPr>
+          <w:rFonts w:ascii="Times New Roman" w:hAnsi="Times New Roman"/>
+          <w:color w:val="000000"/>
+          <w:sz w:val="24"/>
+          <w:szCs w:val="24"/>
+          <w:highlight w:val="white"/>
+        </w:rPr>
+        <w:t xml:space="preserve"> becomes </w:t>
+      </w:r>
+      <w:r>
+        <w:rPr>
+          <w:rFonts w:ascii="Times New Roman" w:hAnsi="Times New Roman"/>
+          <w:color w:val="000000"/>
+          <w:sz w:val="24"/>
+          <w:szCs w:val="24"/>
+          <w:highlight w:val="white"/>
+        </w:rPr>
+        <w:t>stronger and</w:t>
+      </w:r>
+      <w:r>
+        <w:rPr>
+          <w:rFonts w:ascii="Times New Roman" w:hAnsi="Times New Roman"/>
+          <w:color w:val="000000"/>
+          <w:sz w:val="24"/>
+          <w:szCs w:val="24"/>
+          <w:highlight w:val="white"/>
+        </w:rPr>
+        <w:t xml:space="preserve"> an example of this is supported by the implementation of the HoneyBadgerBFT protocol</w:t>
+      </w:r>
+      <w:r>
+        <w:rPr>
+          <w:rFonts w:ascii="Times New Roman" w:hAnsi="Times New Roman"/>
+          <w:color w:val="000000"/>
+          <w:sz w:val="24"/>
+          <w:szCs w:val="24"/>
+          <w:highlight w:val="white"/>
+        </w:rPr>
+        <w:t xml:space="preserve"> arguing the FLP and Blockchain Trilemma in </w:t>
+      </w:r>
+      <w:proofErr w:type="gramStart"/>
+      <w:r>
+        <w:rPr>
+          <w:rFonts w:ascii="Times New Roman" w:hAnsi="Times New Roman"/>
+          <w:color w:val="000000"/>
+          <w:sz w:val="24"/>
+          <w:szCs w:val="24"/>
+          <w:highlight w:val="white"/>
+        </w:rPr>
+        <w:t>2016</w:t>
+      </w:r>
+      <w:r>
+        <w:rPr>
+          <w:rFonts w:ascii="Times New Roman" w:hAnsi="Times New Roman"/>
+          <w:color w:val="000000"/>
+          <w:sz w:val="24"/>
+          <w:szCs w:val="24"/>
+          <w:highlight w:val="white"/>
+        </w:rPr>
+        <w:t>.</w:t>
+      </w:r>
+      <w:r>
+        <w:rPr>
+          <w:rFonts w:ascii="Times New Roman" w:hAnsi="Times New Roman"/>
+          <w:b/>
+          <w:bCs/>
+          <w:color w:val="000000"/>
+          <w:sz w:val="24"/>
+          <w:szCs w:val="24"/>
+          <w:highlight w:val="white"/>
+        </w:rPr>
+        <w:t>(</w:t>
+      </w:r>
+      <w:proofErr w:type="gramEnd"/>
+      <w:r>
+        <w:rPr>
+          <w:rFonts w:ascii="Times New Roman" w:hAnsi="Times New Roman"/>
           <w:b/>
           <w:bCs/>
           <w:color w:val="000000"/>
@@ -1046,301 +2305,23 @@
         </w:rPr>
         <w:t xml:space="preserve"> </w:t>
       </w:r>
-      <w:r>
-        <w:rPr>
-          <w:rFonts w:ascii="Times New Roman" w:eastAsia="Times New Roman" w:hAnsi="Times New Roman" w:cs="Times New Roman"/>
-          <w:color w:val="000000"/>
-          <w:sz w:val="24"/>
-          <w:szCs w:val="24"/>
-          <w:highlight w:val="white"/>
-        </w:rPr>
-        <w:t xml:space="preserve"> protocol</w:t>
-      </w:r>
-      <w:r>
-        <w:rPr>
-          <w:rFonts w:ascii="Times New Roman" w:eastAsia="Times New Roman" w:hAnsi="Times New Roman" w:cs="Times New Roman"/>
-          <w:color w:val="000000"/>
-          <w:sz w:val="24"/>
-          <w:szCs w:val="24"/>
-          <w:highlight w:val="white"/>
-        </w:rPr>
-        <w:t>s</w:t>
-      </w:r>
-      <w:proofErr w:type="gramEnd"/>
-      <w:r>
-        <w:rPr>
-          <w:rFonts w:ascii="Times New Roman" w:eastAsia="Times New Roman" w:hAnsi="Times New Roman" w:cs="Times New Roman"/>
-          <w:color w:val="000000"/>
-          <w:sz w:val="24"/>
-          <w:szCs w:val="24"/>
-          <w:highlight w:val="white"/>
-        </w:rPr>
-        <w:t xml:space="preserve"> </w:t>
-      </w:r>
-      <w:r>
-        <w:rPr>
-          <w:rFonts w:ascii="Times New Roman" w:eastAsia="Times New Roman" w:hAnsi="Times New Roman" w:cs="Times New Roman"/>
-          <w:color w:val="000000"/>
-          <w:sz w:val="24"/>
-          <w:szCs w:val="24"/>
-          <w:highlight w:val="white"/>
-        </w:rPr>
-        <w:t>innovating its atomic broadcasting.</w:t>
-      </w:r>
-      <w:r>
-        <w:rPr>
-          <w:rFonts w:ascii="Times New Roman" w:eastAsia="Times New Roman" w:hAnsi="Times New Roman" w:cs="Times New Roman"/>
-          <w:b/>
-          <w:bCs/>
-          <w:color w:val="000000"/>
-          <w:sz w:val="24"/>
-          <w:szCs w:val="24"/>
-          <w:highlight w:val="white"/>
-        </w:rPr>
-        <w:t xml:space="preserve">(Andrew Miller, Yu Xia, Kyle Croman, Elaine Shi, and Dawn Song. </w:t>
-      </w:r>
-      <w:proofErr w:type="gramStart"/>
-      <w:r>
-        <w:rPr>
-          <w:rFonts w:ascii="Times New Roman" w:eastAsia="Times New Roman" w:hAnsi="Times New Roman" w:cs="Times New Roman"/>
-          <w:b/>
-          <w:bCs/>
-          <w:color w:val="000000"/>
-          <w:sz w:val="24"/>
-          <w:szCs w:val="24"/>
-          <w:highlight w:val="white"/>
-        </w:rPr>
-        <w:t>2016. )</w:t>
-      </w:r>
-      <w:proofErr w:type="gramEnd"/>
-      <w:r>
-        <w:rPr>
-          <w:rFonts w:ascii="Times New Roman" w:eastAsia="Times New Roman" w:hAnsi="Times New Roman" w:cs="Times New Roman"/>
-          <w:b/>
-          <w:bCs/>
-          <w:color w:val="000000"/>
-          <w:sz w:val="24"/>
-          <w:szCs w:val="24"/>
-          <w:highlight w:val="white"/>
-        </w:rPr>
-        <w:t xml:space="preserve"> </w:t>
-      </w:r>
-      <w:r>
-        <w:rPr>
-          <w:rFonts w:ascii="Times New Roman" w:eastAsia="Times New Roman" w:hAnsi="Times New Roman" w:cs="Times New Roman"/>
-          <w:color w:val="000000"/>
-          <w:sz w:val="24"/>
-          <w:szCs w:val="24"/>
-          <w:highlight w:val="white"/>
-        </w:rPr>
-        <w:t xml:space="preserve">The HoneyBadgerBFT protocol is accepted in academic research as major breakthrough in practical asynchronous BFT algorithms </w:t>
-      </w:r>
-      <w:r>
-        <w:rPr>
-          <w:rFonts w:ascii="Times New Roman" w:eastAsia="Times New Roman" w:hAnsi="Times New Roman" w:cs="Times New Roman"/>
-          <w:b/>
-          <w:bCs/>
-          <w:color w:val="000000"/>
-          <w:sz w:val="24"/>
-          <w:szCs w:val="24"/>
-          <w:highlight w:val="white"/>
-        </w:rPr>
-        <w:t xml:space="preserve">(Knudsen et al., 2021) </w:t>
-      </w:r>
-      <w:r>
-        <w:rPr>
-          <w:rFonts w:ascii="Times New Roman" w:eastAsia="Times New Roman" w:hAnsi="Times New Roman" w:cs="Times New Roman"/>
-          <w:color w:val="000000"/>
-          <w:sz w:val="24"/>
-          <w:szCs w:val="24"/>
-          <w:highlight w:val="white"/>
-        </w:rPr>
-        <w:t xml:space="preserve">The FLP theorem from 1985 influencing the conception of the HoneyBadgerBFT in 2016 is important to defending against centralization in blockchain because it shows that aBFT </w:t>
-      </w:r>
-      <w:r>
-        <w:rPr>
-          <w:rFonts w:ascii="Times New Roman" w:eastAsia="Times New Roman" w:hAnsi="Times New Roman" w:cs="Times New Roman"/>
-          <w:color w:val="000000"/>
-          <w:sz w:val="24"/>
-          <w:szCs w:val="24"/>
-          <w:highlight w:val="white"/>
-        </w:rPr>
-        <w:t>consensus is</w:t>
-      </w:r>
-      <w:r>
-        <w:rPr>
-          <w:rFonts w:ascii="Times New Roman" w:eastAsia="Times New Roman" w:hAnsi="Times New Roman" w:cs="Times New Roman"/>
-          <w:color w:val="000000"/>
-          <w:sz w:val="24"/>
-          <w:szCs w:val="24"/>
-          <w:highlight w:val="white"/>
-        </w:rPr>
-        <w:t xml:space="preserve"> just now starting to be develope</w:t>
-      </w:r>
-      <w:r>
-        <w:rPr>
-          <w:rFonts w:ascii="Times New Roman" w:eastAsia="Times New Roman" w:hAnsi="Times New Roman" w:cs="Times New Roman"/>
-          <w:color w:val="000000"/>
-          <w:sz w:val="24"/>
-          <w:szCs w:val="24"/>
-          <w:highlight w:val="white"/>
-        </w:rPr>
-        <w:t>d</w:t>
-      </w:r>
-      <w:r>
-        <w:rPr>
-          <w:rFonts w:ascii="Times New Roman" w:eastAsia="Times New Roman" w:hAnsi="Times New Roman" w:cs="Times New Roman"/>
-          <w:color w:val="000000"/>
-          <w:sz w:val="24"/>
-          <w:szCs w:val="24"/>
-          <w:highlight w:val="white"/>
-        </w:rPr>
-        <w:t>.</w:t>
-      </w:r>
-      <w:r>
-        <w:rPr>
-          <w:rFonts w:ascii="Times New Roman" w:eastAsia="Times New Roman" w:hAnsi="Times New Roman" w:cs="Times New Roman"/>
-          <w:b/>
-          <w:bCs/>
-          <w:color w:val="000000"/>
-          <w:sz w:val="24"/>
-          <w:szCs w:val="24"/>
-          <w:highlight w:val="white"/>
-        </w:rPr>
-        <w:t>(</w:t>
-      </w:r>
-      <w:proofErr w:type="spellStart"/>
-      <w:r>
-        <w:rPr>
-          <w:rFonts w:ascii="Times New Roman" w:eastAsia="Times New Roman" w:hAnsi="Times New Roman" w:cs="Times New Roman"/>
-          <w:b/>
-          <w:bCs/>
-          <w:color w:val="000000"/>
-          <w:sz w:val="24"/>
-          <w:szCs w:val="24"/>
-          <w:highlight w:val="white"/>
-        </w:rPr>
-        <w:t>Duan,Reiter</w:t>
-      </w:r>
-      <w:proofErr w:type="spellEnd"/>
-      <w:r>
-        <w:rPr>
-          <w:rFonts w:ascii="Times New Roman" w:eastAsia="Times New Roman" w:hAnsi="Times New Roman" w:cs="Times New Roman"/>
-          <w:b/>
-          <w:bCs/>
-          <w:color w:val="000000"/>
-          <w:sz w:val="24"/>
-          <w:szCs w:val="24"/>
-          <w:highlight w:val="white"/>
-        </w:rPr>
-        <w:t>, and Zhang, 2018)</w:t>
-      </w:r>
-    </w:p>
-    <w:p>
-      <w:pPr>
-        <w:spacing w:line="480" w:lineRule="auto"/>
-        <w:rPr>
-          <w:rFonts w:ascii="Times New Roman" w:hAnsi="Times New Roman"/>
-          <w:sz w:val="24"/>
-          <w:szCs w:val="24"/>
-        </w:rPr>
-      </w:pPr>
-      <w:r>
-        <w:rPr>
-          <w:rFonts w:ascii="Times New Roman" w:eastAsia="Times New Roman" w:hAnsi="Times New Roman" w:cs="Times New Roman"/>
-          <w:b/>
-          <w:bCs/>
-          <w:color w:val="000000"/>
-          <w:sz w:val="24"/>
-          <w:szCs w:val="24"/>
-          <w:highlight w:val="white"/>
-        </w:rPr>
-        <w:tab/>
-      </w:r>
-      <w:r>
-        <w:rPr>
-          <w:rFonts w:ascii="Times New Roman" w:eastAsia="Times New Roman" w:hAnsi="Times New Roman" w:cs="Times New Roman"/>
-          <w:color w:val="000000"/>
-          <w:sz w:val="24"/>
-          <w:szCs w:val="24"/>
-          <w:highlight w:val="white"/>
-        </w:rPr>
-        <w:t xml:space="preserve">The problem of centralization is blockchain is that it can create vulnerabilities in the distributed system whit the impact potentially being Denial of Service (DoS) attacks and falsified </w:t>
-      </w:r>
-      <w:proofErr w:type="gramStart"/>
-      <w:r>
-        <w:rPr>
-          <w:rFonts w:ascii="Times New Roman" w:eastAsia="Times New Roman" w:hAnsi="Times New Roman" w:cs="Times New Roman"/>
-          <w:color w:val="000000"/>
-          <w:sz w:val="24"/>
-          <w:szCs w:val="24"/>
-          <w:highlight w:val="white"/>
-        </w:rPr>
-        <w:t>records.</w:t>
-      </w:r>
-      <w:r>
-        <w:rPr>
-          <w:rFonts w:ascii="Times New Roman" w:eastAsia="Times New Roman" w:hAnsi="Times New Roman" w:cs="Times New Roman"/>
-          <w:b/>
-          <w:bCs/>
-          <w:color w:val="000000"/>
-          <w:sz w:val="24"/>
-          <w:szCs w:val="24"/>
-          <w:highlight w:val="white"/>
-        </w:rPr>
-        <w:t>(</w:t>
-      </w:r>
-      <w:proofErr w:type="gramEnd"/>
-      <w:r>
-        <w:rPr>
-          <w:rFonts w:ascii="Times New Roman" w:eastAsia="Times New Roman" w:hAnsi="Times New Roman" w:cs="Times New Roman"/>
-          <w:b/>
-          <w:bCs/>
-          <w:color w:val="000000"/>
-          <w:sz w:val="24"/>
-          <w:szCs w:val="24"/>
-          <w:highlight w:val="white"/>
-        </w:rPr>
-        <w:t xml:space="preserve">Q. Lin, C. Li, X. Zhao and X. Chen, 2021) </w:t>
-      </w:r>
-      <w:r>
-        <w:rPr>
-          <w:rFonts w:ascii="Times New Roman" w:eastAsia="Times New Roman" w:hAnsi="Times New Roman" w:cs="Times New Roman"/>
-          <w:color w:val="000000"/>
-          <w:sz w:val="24"/>
-          <w:szCs w:val="24"/>
-          <w:highlight w:val="white"/>
-        </w:rPr>
-        <w:t>Because of the potential impact to security mentioned above it is important to defend against centralization in blockchain systems. The current gap in knowledge being that blockchain systems have high costs and low throughput or they gain advantages in those categories by giving up decentralization.</w:t>
-      </w:r>
-      <w:r>
-        <w:rPr>
-          <w:rFonts w:ascii="Times New Roman" w:eastAsia="Times New Roman" w:hAnsi="Times New Roman" w:cs="Times New Roman"/>
-          <w:b/>
-          <w:bCs/>
-          <w:color w:val="000000"/>
-          <w:sz w:val="24"/>
-          <w:szCs w:val="24"/>
-          <w:highlight w:val="white"/>
-        </w:rPr>
-        <w:t xml:space="preserve">( </w:t>
-      </w:r>
-      <w:r>
-        <w:rPr>
-          <w:rFonts w:ascii="Times New Roman" w:eastAsia="Times New Roman" w:hAnsi="Times New Roman" w:cs="Times New Roman"/>
-          <w:b/>
-          <w:bCs/>
-          <w:color w:val="000000"/>
-          <w:sz w:val="24"/>
-          <w:szCs w:val="24"/>
-          <w:highlight w:val="white"/>
-          <w:u w:val="single"/>
-        </w:rPr>
-        <w:t xml:space="preserve">Y. Jia, C. Xu, Z. Wu, Z. Feng, Y. Chen and S. Yang, </w:t>
-      </w:r>
-      <w:r>
-        <w:rPr>
-          <w:rFonts w:ascii="Times New Roman" w:eastAsia="Times New Roman" w:hAnsi="Times New Roman" w:cs="Times New Roman"/>
+      <w:proofErr w:type="spellStart"/>
+      <w:r>
+        <w:rPr>
+          <w:rFonts w:ascii="Times New Roman" w:hAnsi="Times New Roman"/>
+          <w:b/>
+          <w:bCs/>
+          <w:color w:val="000000"/>
+          <w:sz w:val="24"/>
+          <w:szCs w:val="24"/>
+          <w:highlight w:val="white"/>
+        </w:rPr>
+        <w:t>HoneyBadgerREF</w:t>
+      </w:r>
+      <w:proofErr w:type="spellEnd"/>
+      <w:r>
+        <w:rPr>
+          <w:rFonts w:ascii="Times New Roman" w:hAnsi="Times New Roman"/>
           <w:b/>
           <w:bCs/>
           <w:color w:val="000000"/>
@@ -1352,560 +2333,64 @@
       </w:r>
       <w:r>
         <w:rPr>
-          <w:rFonts w:ascii="Times New Roman" w:eastAsia="Times New Roman" w:hAnsi="Times New Roman" w:cs="Times New Roman"/>
-          <w:color w:val="000000"/>
-          <w:sz w:val="24"/>
-          <w:szCs w:val="24"/>
-          <w:highlight w:val="white"/>
-        </w:rPr>
-        <w:t xml:space="preserve">This is particularly true with aBFT protocols such as the HoneyBadgerBFT that are considered to have  a high run time overhead and low scalability </w:t>
-      </w:r>
-      <w:r>
-        <w:rPr>
-          <w:rFonts w:ascii="Times New Roman" w:eastAsia="Times New Roman" w:hAnsi="Times New Roman" w:cs="Times New Roman"/>
-          <w:b/>
-          <w:bCs/>
-          <w:color w:val="000000"/>
-          <w:sz w:val="24"/>
-          <w:szCs w:val="24"/>
-          <w:highlight w:val="white"/>
-        </w:rPr>
-        <w:t xml:space="preserve">(H. Knudsen, J. Li, J. S. </w:t>
-      </w:r>
-      <w:proofErr w:type="spellStart"/>
-      <w:r>
-        <w:rPr>
-          <w:rFonts w:ascii="Times New Roman" w:eastAsia="Times New Roman" w:hAnsi="Times New Roman" w:cs="Times New Roman"/>
-          <w:b/>
-          <w:bCs/>
-          <w:color w:val="000000"/>
-          <w:sz w:val="24"/>
-          <w:szCs w:val="24"/>
-          <w:highlight w:val="white"/>
-        </w:rPr>
-        <w:t>Notland</w:t>
-      </w:r>
-      <w:proofErr w:type="spellEnd"/>
-      <w:r>
-        <w:rPr>
-          <w:rFonts w:ascii="Times New Roman" w:eastAsia="Times New Roman" w:hAnsi="Times New Roman" w:cs="Times New Roman"/>
-          <w:b/>
-          <w:bCs/>
-          <w:color w:val="000000"/>
-          <w:sz w:val="24"/>
-          <w:szCs w:val="24"/>
-          <w:highlight w:val="white"/>
-        </w:rPr>
-        <w:t xml:space="preserve">, P. H. </w:t>
-      </w:r>
-      <w:proofErr w:type="spellStart"/>
-      <w:r>
-        <w:rPr>
-          <w:rFonts w:ascii="Times New Roman" w:eastAsia="Times New Roman" w:hAnsi="Times New Roman" w:cs="Times New Roman"/>
-          <w:b/>
-          <w:bCs/>
-          <w:color w:val="000000"/>
-          <w:sz w:val="24"/>
-          <w:szCs w:val="24"/>
-          <w:highlight w:val="white"/>
-        </w:rPr>
-        <w:t>Haro</w:t>
-      </w:r>
-      <w:proofErr w:type="spellEnd"/>
-      <w:r>
-        <w:rPr>
-          <w:rFonts w:ascii="Times New Roman" w:eastAsia="Times New Roman" w:hAnsi="Times New Roman" w:cs="Times New Roman"/>
-          <w:b/>
-          <w:bCs/>
-          <w:color w:val="000000"/>
-          <w:sz w:val="24"/>
-          <w:szCs w:val="24"/>
-          <w:highlight w:val="white"/>
-        </w:rPr>
-        <w:t xml:space="preserve"> and T. B. R</w:t>
-      </w:r>
-      <w:r>
-        <w:rPr>
-          <w:rFonts w:ascii="Times New Roman" w:eastAsia="Times New Roman" w:hAnsi="Times New Roman" w:cs="Times New Roman"/>
-          <w:b/>
-          <w:bCs/>
-          <w:color w:val="000000"/>
-          <w:sz w:val="24"/>
-          <w:szCs w:val="24"/>
-          <w:highlight w:val="white"/>
-        </w:rPr>
-        <w:t>aed</w:t>
-      </w:r>
-      <w:r>
-        <w:rPr>
-          <w:rFonts w:ascii="Times New Roman" w:eastAsia="Times New Roman" w:hAnsi="Times New Roman" w:cs="Times New Roman"/>
-          <w:b/>
-          <w:bCs/>
-          <w:color w:val="000000"/>
-          <w:sz w:val="24"/>
-          <w:szCs w:val="24"/>
-          <w:highlight w:val="white"/>
-        </w:rPr>
-        <w:t>er)</w:t>
-      </w:r>
-    </w:p>
-    <w:p>
-      <w:pPr>
-        <w:spacing w:line="480" w:lineRule="auto"/>
-        <w:rPr>
-          <w:rFonts w:ascii="Times New Roman" w:hAnsi="Times New Roman"/>
-          <w:sz w:val="24"/>
-          <w:szCs w:val="24"/>
-        </w:rPr>
-      </w:pPr>
-      <w:r>
-        <w:rPr>
-          <w:rFonts w:ascii="Times New Roman" w:eastAsia="Times New Roman" w:hAnsi="Times New Roman" w:cs="Times New Roman"/>
-          <w:b/>
-          <w:bCs/>
-          <w:color w:val="2F5496" w:themeColor="accent1" w:themeShade="BF"/>
-          <w:sz w:val="24"/>
-          <w:szCs w:val="24"/>
-          <w:u w:val="single"/>
+          <w:rFonts w:ascii="Times New Roman" w:hAnsi="Times New Roman"/>
+          <w:color w:val="000000"/>
+          <w:sz w:val="24"/>
+          <w:szCs w:val="24"/>
+          <w:highlight w:val="white"/>
+        </w:rPr>
+        <w:t xml:space="preserve">The next need for this dissertation work is to challenge </w:t>
+      </w:r>
+      <w:r>
+        <w:rPr>
+          <w:rFonts w:ascii="Times New Roman" w:hAnsi="Times New Roman"/>
+          <w:color w:val="000000"/>
+          <w:sz w:val="24"/>
+          <w:szCs w:val="24"/>
+          <w:highlight w:val="white"/>
+        </w:rPr>
+        <w:t>previous</w:t>
+      </w:r>
+      <w:r>
+        <w:rPr>
+          <w:rFonts w:ascii="Times New Roman" w:hAnsi="Times New Roman"/>
+          <w:color w:val="000000"/>
+          <w:sz w:val="24"/>
+          <w:szCs w:val="24"/>
+          <w:highlight w:val="white"/>
+        </w:rPr>
+        <w:t xml:space="preserve"> findings. HoneyBadgerBFT is used as a baseline to compare to in aBFT</w:t>
+      </w:r>
+      <w:r>
+        <w:rPr>
+          <w:rFonts w:ascii="Times New Roman" w:hAnsi="Times New Roman"/>
+          <w:color w:val="000000"/>
+          <w:sz w:val="24"/>
+          <w:szCs w:val="24"/>
+          <w:highlight w:val="white"/>
+        </w:rPr>
+        <w:t xml:space="preserve"> consensus research</w:t>
+      </w:r>
+      <w:r>
+        <w:rPr>
+          <w:rFonts w:ascii="Times New Roman" w:hAnsi="Times New Roman"/>
+          <w:color w:val="000000"/>
+          <w:sz w:val="24"/>
+          <w:szCs w:val="24"/>
+          <w:highlight w:val="white"/>
+        </w:rPr>
+        <w:t xml:space="preserve"> such as in the </w:t>
+      </w:r>
+      <w:r>
+        <w:rPr>
+          <w:rFonts w:ascii="Times New Roman" w:hAnsi="Times New Roman"/>
+          <w:color w:val="000000"/>
+          <w:sz w:val="24"/>
+          <w:szCs w:val="24"/>
+          <w:highlight w:val="white"/>
         </w:rPr>
         <w:lastRenderedPageBreak/>
-        <w:t>Research Goals</w:t>
-      </w:r>
-    </w:p>
-    <w:p>
-      <w:pPr>
-        <w:spacing w:line="480" w:lineRule="auto"/>
-        <w:rPr>
-          <w:rFonts w:ascii="Times New Roman" w:hAnsi="Times New Roman"/>
-          <w:sz w:val="24"/>
-          <w:szCs w:val="24"/>
-        </w:rPr>
-      </w:pPr>
-      <w:r>
-        <w:rPr>
-          <w:rFonts w:ascii="Times New Roman" w:hAnsi="Times New Roman"/>
-          <w:sz w:val="24"/>
-          <w:szCs w:val="24"/>
-          <w:highlight w:val="white"/>
-        </w:rPr>
-        <w:t xml:space="preserve">The main goal of this research paper is to better understand how </w:t>
-      </w:r>
-      <w:r>
-        <w:rPr>
-          <w:rFonts w:ascii="Times New Roman" w:hAnsi="Times New Roman"/>
-          <w:sz w:val="24"/>
-          <w:szCs w:val="24"/>
-          <w:highlight w:val="white"/>
-        </w:rPr>
-        <w:t>to defend</w:t>
-      </w:r>
-      <w:r>
-        <w:rPr>
-          <w:rFonts w:ascii="Times New Roman" w:hAnsi="Times New Roman"/>
-          <w:sz w:val="24"/>
-          <w:szCs w:val="24"/>
-          <w:highlight w:val="white"/>
-        </w:rPr>
-        <w:t xml:space="preserve"> against the manifestation of centralization in blockchain technology with a focus in </w:t>
-      </w:r>
-      <w:r>
-        <w:rPr>
-          <w:rFonts w:ascii="Times New Roman" w:hAnsi="Times New Roman"/>
-          <w:color w:val="000000"/>
-          <w:sz w:val="24"/>
-          <w:szCs w:val="24"/>
-          <w:highlight w:val="white"/>
-        </w:rPr>
-        <w:t>asynchronous</w:t>
-      </w:r>
-      <w:r>
-        <w:rPr>
-          <w:rFonts w:ascii="Times New Roman" w:hAnsi="Times New Roman"/>
-          <w:color w:val="000000"/>
-          <w:sz w:val="24"/>
-          <w:szCs w:val="24"/>
-          <w:highlight w:val="white"/>
-        </w:rPr>
-        <w:t xml:space="preserve"> </w:t>
-      </w:r>
-      <w:r>
-        <w:rPr>
-          <w:rFonts w:ascii="Times New Roman" w:hAnsi="Times New Roman"/>
-          <w:sz w:val="24"/>
-          <w:szCs w:val="24"/>
-          <w:highlight w:val="white"/>
-        </w:rPr>
-        <w:t xml:space="preserve">implementations.  The need for the </w:t>
-      </w:r>
-      <w:r>
-        <w:rPr>
-          <w:rFonts w:ascii="Times New Roman" w:hAnsi="Times New Roman"/>
-          <w:color w:val="000000"/>
-          <w:sz w:val="24"/>
-          <w:szCs w:val="24"/>
-          <w:highlight w:val="white"/>
-        </w:rPr>
-        <w:t>dissertation</w:t>
-      </w:r>
-      <w:r>
-        <w:rPr>
-          <w:rFonts w:ascii="Times New Roman" w:hAnsi="Times New Roman"/>
-          <w:sz w:val="24"/>
-          <w:szCs w:val="24"/>
-          <w:highlight w:val="white"/>
-        </w:rPr>
-        <w:t xml:space="preserve"> work is expressed in the following research studies. The first need is the ability to create solutions to the </w:t>
-      </w:r>
-      <w:r>
-        <w:rPr>
-          <w:rFonts w:ascii="Times New Roman" w:hAnsi="Times New Roman"/>
-          <w:color w:val="000000"/>
-          <w:sz w:val="24"/>
-          <w:szCs w:val="24"/>
-          <w:highlight w:val="white"/>
-        </w:rPr>
-        <w:t>BGP</w:t>
-      </w:r>
-      <w:r>
-        <w:rPr>
-          <w:rFonts w:ascii="Times New Roman" w:hAnsi="Times New Roman"/>
-          <w:sz w:val="24"/>
-          <w:szCs w:val="24"/>
-          <w:highlight w:val="white"/>
-        </w:rPr>
-        <w:t xml:space="preserve"> and Blockchain Trilemma. These problems are the underlying architecture arguments to </w:t>
-      </w:r>
-      <w:r>
-        <w:rPr>
-          <w:rFonts w:ascii="Times New Roman" w:hAnsi="Times New Roman"/>
-          <w:color w:val="000000"/>
-          <w:sz w:val="24"/>
-          <w:szCs w:val="24"/>
-          <w:highlight w:val="white"/>
-        </w:rPr>
-        <w:t xml:space="preserve">blockchain </w:t>
-      </w:r>
-      <w:r>
-        <w:rPr>
-          <w:rFonts w:ascii="Times New Roman" w:hAnsi="Times New Roman"/>
-          <w:b/>
-          <w:bCs/>
-          <w:color w:val="000000"/>
-          <w:sz w:val="24"/>
-          <w:szCs w:val="24"/>
-          <w:highlight w:val="white"/>
-        </w:rPr>
-        <w:t xml:space="preserve">(BGP ref, and Blockchain Trilemma ref) </w:t>
-      </w:r>
-      <w:r>
-        <w:rPr>
-          <w:rFonts w:ascii="Times New Roman" w:hAnsi="Times New Roman"/>
-          <w:color w:val="000000"/>
-          <w:sz w:val="24"/>
-          <w:szCs w:val="24"/>
-          <w:highlight w:val="white"/>
-        </w:rPr>
-        <w:t xml:space="preserve">By addressing these </w:t>
-      </w:r>
-      <w:r>
-        <w:rPr>
-          <w:rFonts w:ascii="Times New Roman" w:hAnsi="Times New Roman"/>
-          <w:color w:val="000000"/>
-          <w:sz w:val="24"/>
-          <w:szCs w:val="24"/>
-          <w:highlight w:val="white"/>
-        </w:rPr>
-        <w:t>issues blockchain</w:t>
-      </w:r>
-      <w:r>
-        <w:rPr>
-          <w:rFonts w:ascii="Times New Roman" w:hAnsi="Times New Roman"/>
-          <w:color w:val="000000"/>
-          <w:sz w:val="24"/>
-          <w:szCs w:val="24"/>
-          <w:highlight w:val="white"/>
-        </w:rPr>
-        <w:t xml:space="preserve"> can better defend against centralization. </w:t>
-      </w:r>
-      <w:r>
-        <w:rPr>
-          <w:rFonts w:ascii="Times New Roman" w:hAnsi="Times New Roman"/>
-          <w:b/>
-          <w:bCs/>
-          <w:color w:val="000000"/>
-          <w:sz w:val="24"/>
-          <w:szCs w:val="24"/>
-          <w:highlight w:val="white"/>
-        </w:rPr>
-        <w:t xml:space="preserve"> (BTC centralized ref.) </w:t>
-      </w:r>
-      <w:r>
-        <w:rPr>
-          <w:rFonts w:ascii="Times New Roman" w:hAnsi="Times New Roman"/>
-          <w:color w:val="000000"/>
-          <w:sz w:val="24"/>
-          <w:szCs w:val="24"/>
-          <w:highlight w:val="white"/>
-        </w:rPr>
-        <w:t xml:space="preserve">The dissertation builds upon the BGP and Blockchain Trilemma problems by getting a better understanding of how to solve the two problems with a focus in </w:t>
-      </w:r>
-      <w:r>
-        <w:rPr>
-          <w:rFonts w:ascii="Times New Roman" w:hAnsi="Times New Roman"/>
-          <w:color w:val="000000"/>
-          <w:sz w:val="24"/>
-          <w:szCs w:val="24"/>
-          <w:highlight w:val="white"/>
-        </w:rPr>
-        <w:t>asynchronicity</w:t>
-      </w:r>
-      <w:r>
-        <w:rPr>
-          <w:rFonts w:ascii="Times New Roman" w:hAnsi="Times New Roman"/>
-          <w:color w:val="000000"/>
-          <w:sz w:val="24"/>
-          <w:szCs w:val="24"/>
-          <w:highlight w:val="white"/>
-        </w:rPr>
-        <w:t xml:space="preserve">. The second need for </w:t>
-      </w:r>
-      <w:proofErr w:type="gramStart"/>
-      <w:r>
-        <w:rPr>
-          <w:rFonts w:ascii="Times New Roman" w:hAnsi="Times New Roman"/>
-          <w:color w:val="000000"/>
-          <w:sz w:val="24"/>
-          <w:szCs w:val="24"/>
-          <w:highlight w:val="white"/>
-        </w:rPr>
-        <w:t>the  dissertation</w:t>
-      </w:r>
-      <w:proofErr w:type="gramEnd"/>
-      <w:r>
-        <w:rPr>
-          <w:rFonts w:ascii="Times New Roman" w:hAnsi="Times New Roman"/>
-          <w:color w:val="000000"/>
-          <w:sz w:val="24"/>
-          <w:szCs w:val="24"/>
-          <w:highlight w:val="white"/>
-        </w:rPr>
-        <w:t xml:space="preserve"> work is to build upon and create implementations that argue the FLP theorem. The FLP theorem argues the issues </w:t>
-      </w:r>
-      <w:proofErr w:type="gramStart"/>
-      <w:r>
-        <w:rPr>
-          <w:rFonts w:ascii="Times New Roman" w:hAnsi="Times New Roman"/>
-          <w:color w:val="000000"/>
-          <w:sz w:val="24"/>
-          <w:szCs w:val="24"/>
-          <w:highlight w:val="white"/>
-        </w:rPr>
-        <w:t>of  consensus</w:t>
-      </w:r>
-      <w:proofErr w:type="gramEnd"/>
-      <w:r>
-        <w:rPr>
-          <w:rFonts w:ascii="Times New Roman" w:hAnsi="Times New Roman"/>
-          <w:color w:val="000000"/>
-          <w:sz w:val="24"/>
-          <w:szCs w:val="24"/>
-          <w:highlight w:val="white"/>
-        </w:rPr>
-        <w:t xml:space="preserve"> with asynchronicity (</w:t>
-      </w:r>
-      <w:r>
-        <w:rPr>
-          <w:rFonts w:ascii="Times New Roman" w:hAnsi="Times New Roman"/>
-          <w:b/>
-          <w:bCs/>
-          <w:color w:val="000000"/>
-          <w:sz w:val="24"/>
-          <w:szCs w:val="24"/>
-          <w:highlight w:val="white"/>
-        </w:rPr>
-        <w:t xml:space="preserve">FLP ref) . </w:t>
-      </w:r>
-      <w:r>
-        <w:rPr>
-          <w:rFonts w:ascii="Times New Roman" w:hAnsi="Times New Roman"/>
-          <w:color w:val="000000"/>
-          <w:sz w:val="24"/>
-          <w:szCs w:val="24"/>
-          <w:highlight w:val="white"/>
-        </w:rPr>
-        <w:t xml:space="preserve">By understanding and addressing the FLP theorem issue aBFT </w:t>
-      </w:r>
-      <w:r>
-        <w:rPr>
-          <w:rFonts w:ascii="Times New Roman" w:hAnsi="Times New Roman"/>
-          <w:color w:val="000000"/>
-          <w:sz w:val="24"/>
-          <w:szCs w:val="24"/>
-          <w:highlight w:val="white"/>
-        </w:rPr>
-        <w:t>consensus</w:t>
-      </w:r>
-      <w:r>
-        <w:rPr>
-          <w:rFonts w:ascii="Times New Roman" w:hAnsi="Times New Roman"/>
-          <w:color w:val="000000"/>
-          <w:sz w:val="24"/>
-          <w:szCs w:val="24"/>
-          <w:highlight w:val="white"/>
-        </w:rPr>
-        <w:t xml:space="preserve"> becomes </w:t>
-      </w:r>
-      <w:r>
-        <w:rPr>
-          <w:rFonts w:ascii="Times New Roman" w:hAnsi="Times New Roman"/>
-          <w:color w:val="000000"/>
-          <w:sz w:val="24"/>
-          <w:szCs w:val="24"/>
-          <w:highlight w:val="white"/>
-        </w:rPr>
-        <w:t>stronger and</w:t>
-      </w:r>
-      <w:r>
-        <w:rPr>
-          <w:rFonts w:ascii="Times New Roman" w:hAnsi="Times New Roman"/>
-          <w:color w:val="000000"/>
-          <w:sz w:val="24"/>
-          <w:szCs w:val="24"/>
-          <w:highlight w:val="white"/>
-        </w:rPr>
-        <w:t xml:space="preserve"> an example of this is supported by the implementation of the HoneyBadgerBFT protocol</w:t>
-      </w:r>
-      <w:r>
-        <w:rPr>
-          <w:rFonts w:ascii="Times New Roman" w:hAnsi="Times New Roman"/>
-          <w:color w:val="000000"/>
-          <w:sz w:val="24"/>
-          <w:szCs w:val="24"/>
-          <w:highlight w:val="white"/>
-        </w:rPr>
-        <w:t xml:space="preserve"> arguing the FLP and Blockchain Trilemma in </w:t>
-      </w:r>
-      <w:proofErr w:type="gramStart"/>
-      <w:r>
-        <w:rPr>
-          <w:rFonts w:ascii="Times New Roman" w:hAnsi="Times New Roman"/>
-          <w:color w:val="000000"/>
-          <w:sz w:val="24"/>
-          <w:szCs w:val="24"/>
-          <w:highlight w:val="white"/>
-        </w:rPr>
-        <w:t>2016</w:t>
-      </w:r>
-      <w:r>
-        <w:rPr>
-          <w:rFonts w:ascii="Times New Roman" w:hAnsi="Times New Roman"/>
-          <w:color w:val="000000"/>
-          <w:sz w:val="24"/>
-          <w:szCs w:val="24"/>
-          <w:highlight w:val="white"/>
-        </w:rPr>
-        <w:t>.</w:t>
-      </w:r>
-      <w:r>
-        <w:rPr>
-          <w:rFonts w:ascii="Times New Roman" w:hAnsi="Times New Roman"/>
-          <w:b/>
-          <w:bCs/>
-          <w:color w:val="000000"/>
-          <w:sz w:val="24"/>
-          <w:szCs w:val="24"/>
-          <w:highlight w:val="white"/>
-        </w:rPr>
-        <w:t>(</w:t>
-      </w:r>
-      <w:proofErr w:type="gramEnd"/>
-      <w:r>
-        <w:rPr>
-          <w:rFonts w:ascii="Times New Roman" w:hAnsi="Times New Roman"/>
-          <w:b/>
-          <w:bCs/>
-          <w:color w:val="000000"/>
-          <w:sz w:val="24"/>
-          <w:szCs w:val="24"/>
-          <w:highlight w:val="white"/>
-        </w:rPr>
-        <w:t xml:space="preserve"> </w:t>
-      </w:r>
-      <w:proofErr w:type="spellStart"/>
-      <w:r>
-        <w:rPr>
-          <w:rFonts w:ascii="Times New Roman" w:hAnsi="Times New Roman"/>
-          <w:b/>
-          <w:bCs/>
-          <w:color w:val="000000"/>
-          <w:sz w:val="24"/>
-          <w:szCs w:val="24"/>
-          <w:highlight w:val="white"/>
-        </w:rPr>
-        <w:t>HoneyBadgerREF</w:t>
-      </w:r>
-      <w:proofErr w:type="spellEnd"/>
-      <w:r>
-        <w:rPr>
-          <w:rFonts w:ascii="Times New Roman" w:hAnsi="Times New Roman"/>
-          <w:b/>
-          <w:bCs/>
-          <w:color w:val="000000"/>
-          <w:sz w:val="24"/>
-          <w:szCs w:val="24"/>
-          <w:highlight w:val="white"/>
-        </w:rPr>
-        <w:t xml:space="preserve">) </w:t>
-      </w:r>
-      <w:r>
-        <w:rPr>
-          <w:rFonts w:ascii="Times New Roman" w:hAnsi="Times New Roman"/>
-          <w:color w:val="000000"/>
-          <w:sz w:val="24"/>
-          <w:szCs w:val="24"/>
-          <w:highlight w:val="white"/>
-        </w:rPr>
-        <w:t xml:space="preserve">The next need for this dissertation work is to challenge </w:t>
-      </w:r>
-      <w:r>
-        <w:rPr>
-          <w:rFonts w:ascii="Times New Roman" w:hAnsi="Times New Roman"/>
-          <w:color w:val="000000"/>
-          <w:sz w:val="24"/>
-          <w:szCs w:val="24"/>
-          <w:highlight w:val="white"/>
-        </w:rPr>
-        <w:t>previous</w:t>
-      </w:r>
-      <w:r>
-        <w:rPr>
-          <w:rFonts w:ascii="Times New Roman" w:hAnsi="Times New Roman"/>
-          <w:color w:val="000000"/>
-          <w:sz w:val="24"/>
-          <w:szCs w:val="24"/>
-          <w:highlight w:val="white"/>
-        </w:rPr>
-        <w:t xml:space="preserve"> findings. HoneyBadgerBFT is used as a baseline to compare to in aBFT</w:t>
-      </w:r>
-      <w:r>
-        <w:rPr>
-          <w:rFonts w:ascii="Times New Roman" w:hAnsi="Times New Roman"/>
-          <w:color w:val="000000"/>
-          <w:sz w:val="24"/>
-          <w:szCs w:val="24"/>
-          <w:highlight w:val="white"/>
-        </w:rPr>
-        <w:t xml:space="preserve"> consensus research</w:t>
-      </w:r>
-      <w:r>
-        <w:rPr>
-          <w:rFonts w:ascii="Times New Roman" w:hAnsi="Times New Roman"/>
-          <w:color w:val="000000"/>
-          <w:sz w:val="24"/>
-          <w:szCs w:val="24"/>
-          <w:highlight w:val="white"/>
-        </w:rPr>
-        <w:t xml:space="preserve"> such as in the works of BEAT</w:t>
+        <w:t>works of BEAT</w:t>
       </w:r>
       <w:r>
         <w:rPr>
@@ -2074,17 +2559,7 @@
           <w:szCs w:val="24"/>
           <w:highlight w:val="white"/>
         </w:rPr>
-        <w:t xml:space="preserve"> the short </w:t>
-      </w:r>
-      <w:r>
-        <w:rPr>
-          <w:rFonts w:ascii="Times New Roman" w:hAnsi="Times New Roman"/>
-          <w:sz w:val="24"/>
-          <w:szCs w:val="24"/>
-          <w:highlight w:val="white"/>
-        </w:rPr>
-        <w:lastRenderedPageBreak/>
-        <w:t xml:space="preserve">comings of aBFT. The </w:t>
+        <w:t xml:space="preserve"> the short comings of aBFT. The </w:t>
       </w:r>
       <w:r>
         <w:rPr>
@@ -2527,7 +3002,17 @@
           <w:sz w:val="24"/>
           <w:szCs w:val="24"/>
         </w:rPr>
-        <w:t xml:space="preserve"> empirical data metrics mentioned above and other metrics such as throughput and latency. Lastly the study will address the hypotheses that future trends in aBFT will become more prevalent in blockchain technology. This will be quantifiable by researching and validating studies that are continuing to research the problems in aBFT</w:t>
+        <w:t xml:space="preserve"> </w:t>
+      </w:r>
+      <w:r>
+        <w:rPr>
+          <w:rFonts w:ascii="Times New Roman" w:hAnsi="Times New Roman"/>
+          <w:color w:val="000000"/>
+          <w:sz w:val="24"/>
+          <w:szCs w:val="24"/>
+        </w:rPr>
+        <w:lastRenderedPageBreak/>
+        <w:t>empirical data metrics mentioned above and other metrics such as throughput and latency. Lastly the study will address the hypotheses that future trends in aBFT will become more prevalent in blockchain technology. This will be quantifiable by researching and validating studies that are continuing to research the problems in aBFT</w:t>
       </w:r>
       <w:r>
         <w:rPr>
@@ -2538,6 +3023,126 @@
         </w:rPr>
         <w:t xml:space="preserve"> and qualitatively asserting these studies potential future use.</w:t>
       </w:r>
+    </w:p>
+    <w:p>
+      <w:pPr>
+        <w:spacing w:line="480" w:lineRule="auto"/>
+        <w:rPr>
+          <w:rFonts w:ascii="Times New Roman" w:hAnsi="Times New Roman"/>
+          <w:sz w:val="24"/>
+          <w:szCs w:val="24"/>
+        </w:rPr>
+      </w:pPr>
+    </w:p>
+    <w:p>
+      <w:pPr>
+        <w:spacing w:line="480" w:lineRule="auto"/>
+        <w:rPr>
+          <w:rFonts w:ascii="Times New Roman" w:hAnsi="Times New Roman"/>
+          <w:sz w:val="24"/>
+          <w:szCs w:val="24"/>
+        </w:rPr>
+      </w:pPr>
+    </w:p>
+    <w:p>
+      <w:pPr>
+        <w:spacing w:line="480" w:lineRule="auto"/>
+        <w:rPr>
+          <w:rFonts w:ascii="Times New Roman" w:hAnsi="Times New Roman"/>
+          <w:sz w:val="24"/>
+          <w:szCs w:val="24"/>
+        </w:rPr>
+      </w:pPr>
+    </w:p>
+    <w:p>
+      <w:pPr>
+        <w:spacing w:line="480" w:lineRule="auto"/>
+        <w:rPr>
+          <w:rFonts w:ascii="Times New Roman" w:hAnsi="Times New Roman"/>
+          <w:sz w:val="24"/>
+          <w:szCs w:val="24"/>
+        </w:rPr>
+      </w:pPr>
+    </w:p>
+    <w:p>
+      <w:pPr>
+        <w:spacing w:line="480" w:lineRule="auto"/>
+        <w:rPr>
+          <w:rFonts w:ascii="Times New Roman" w:hAnsi="Times New Roman"/>
+          <w:sz w:val="24"/>
+          <w:szCs w:val="24"/>
+        </w:rPr>
+      </w:pPr>
+    </w:p>
+    <w:p>
+      <w:pPr>
+        <w:spacing w:line="480" w:lineRule="auto"/>
+        <w:rPr>
+          <w:rFonts w:ascii="Times New Roman" w:hAnsi="Times New Roman"/>
+          <w:sz w:val="24"/>
+          <w:szCs w:val="24"/>
+        </w:rPr>
+      </w:pPr>
+    </w:p>
+    <w:p>
+      <w:pPr>
+        <w:spacing w:line="480" w:lineRule="auto"/>
+        <w:rPr>
+          <w:rFonts w:ascii="Times New Roman" w:hAnsi="Times New Roman"/>
+          <w:sz w:val="24"/>
+          <w:szCs w:val="24"/>
+        </w:rPr>
+      </w:pPr>
+    </w:p>
+    <w:p>
+      <w:pPr>
+        <w:spacing w:line="480" w:lineRule="auto"/>
+        <w:rPr>
+          <w:rFonts w:ascii="Times New Roman" w:hAnsi="Times New Roman"/>
+          <w:sz w:val="24"/>
+          <w:szCs w:val="24"/>
+        </w:rPr>
+      </w:pPr>
+    </w:p>
+    <w:p>
+      <w:pPr>
+        <w:spacing w:line="480" w:lineRule="auto"/>
+        <w:rPr>
+          <w:rFonts w:ascii="Times New Roman" w:hAnsi="Times New Roman"/>
+          <w:sz w:val="24"/>
+          <w:szCs w:val="24"/>
+        </w:rPr>
+      </w:pPr>
+    </w:p>
+    <w:p>
+      <w:pPr>
+        <w:spacing w:line="480" w:lineRule="auto"/>
+        <w:rPr>
+          <w:rFonts w:ascii="Times New Roman" w:hAnsi="Times New Roman"/>
+          <w:sz w:val="24"/>
+          <w:szCs w:val="24"/>
+        </w:rPr>
+      </w:pPr>
+    </w:p>
+    <w:p>
+      <w:pPr>
+        <w:spacing w:line="480" w:lineRule="auto"/>
+        <w:rPr>
+          <w:rFonts w:ascii="Times New Roman" w:hAnsi="Times New Roman"/>
+          <w:sz w:val="24"/>
+          <w:szCs w:val="24"/>
+        </w:rPr>
+      </w:pPr>
+    </w:p>
+    <w:p>
+      <w:pPr>
+        <w:spacing w:line="480" w:lineRule="auto"/>
+        <w:rPr>
+          <w:rFonts w:ascii="Times New Roman" w:hAnsi="Times New Roman"/>
+          <w:sz w:val="24"/>
+          <w:szCs w:val="24"/>
+        </w:rPr>
+      </w:pPr>
     </w:p>
     <w:p>
       <w:pPr>
@@ -2576,17 +3181,6 @@
       <w:pPr>
         <w:spacing w:line="480" w:lineRule="auto"/>
         <w:rPr>
-          <w:rFonts w:eastAsia="Times New Roman" w:cs="Times New Roman"/>
-          <w:b/>
-          <w:bCs/>
-          <w:u w:val="single"/>
-        </w:rPr>
-      </w:pPr>
-    </w:p>
-    <w:p>
-      <w:pPr>
-        <w:spacing w:line="480" w:lineRule="auto"/>
-        <w:rPr>
           <w:rFonts w:ascii="Times New Roman" w:hAnsi="Times New Roman"/>
           <w:sz w:val="24"/>
           <w:szCs w:val="24"/>
@@ -4196,7 +4790,7 @@
         <w:lastRenderedPageBreak/>
         <w:t xml:space="preserve">Association for Computing Machinery, New York, NY, USA, 128–134. </w:t>
       </w:r>
-      <w:hyperlink r:id="rId11">
+      <w:hyperlink r:id="rId12">
         <w:r>
           <w:rPr>
             <w:rStyle w:val="Hyperlink"/>
@@ -4538,7 +5132,7 @@
         <w:lastRenderedPageBreak/>
         <w:t xml:space="preserve">USA, 31–42. </w:t>
       </w:r>
-      <w:hyperlink r:id="rId12">
+      <w:hyperlink r:id="rId13">
         <w:r>
           <w:rPr>
             <w:rStyle w:val="Hyperlink"/>
@@ -5810,7 +6404,7 @@
                     </pic:cNvPicPr>
                   </pic:nvPicPr>
                   <pic:blipFill>
-                    <a:blip r:embed="rId13"/>
+                    <a:blip r:embed="rId14"/>
                     <a:stretch>
                       <a:fillRect/>
                     </a:stretch>
@@ -6028,7 +6622,7 @@
     <w:sectPr>
       <w:pgSz w:w="12240" w:h="15840"/>
       <w:pgMar w:top="1440" w:right="1440" w:bottom="1440" w:left="1440" w:header="720" w:footer="720" w:gutter="0"/>
-      <w:pgNumType w:fmt="lowerRoman" w:start="1"/>
+      <w:pgNumType w:start="1"/>
       <w:cols w:space="720"/>
       <w:formProt w:val="0"/>
       <w:docGrid w:linePitch="360" w:charSpace="4096"/>
@@ -6064,60 +6658,6 @@
 
 <file path=word/footer1.xml><?xml version="1.0" encoding="utf-8"?>
 <w:ftr xmlns:wpc="http://schemas.microsoft.com/office/word/2010/wordprocessingCanvas" xmlns:cx="http://schemas.microsoft.com/office/drawing/2014/chartex" xmlns:cx1="http://schemas.microsoft.com/office/drawing/2015/9/8/chartex" xmlns:cx2="http://schemas.microsoft.com/office/drawing/2015/10/21/chartex" xmlns:cx3="http://schemas.microsoft.com/office/drawing/2016/5/9/chartex" xmlns:cx4="http://schemas.microsoft.com/office/drawing/2016/5/10/chartex" xmlns:cx5="http://schemas.microsoft.com/office/drawing/2016/5/11/chartex" xmlns:cx6="http://schemas.microsoft.com/office/drawing/2016/5/12/chartex" xmlns:cx7="http://schemas.microsoft.com/office/drawing/2016/5/13/chartex" xmlns:cx8="http://schemas.microsoft.com/office/drawing/2016/5/14/chartex" xmlns:mc="http://schemas.openxmlformats.org/markup-compatibility/2006" xmlns:aink="http://schemas.microsoft.com/office/drawing/2016/ink" xmlns:am3d="http://schemas.microsoft.com/office/drawing/2017/model3d" xmlns:o="urn:schemas-microsoft-com:office:office" xmlns:oel="http://schemas.microsoft.com/office/2019/extlst" xmlns:r="http://schemas.openxmlformats.org/officeDocument/2006/relationships" xmlns:m="http://schemas.openxmlformats.org/officeDocument/2006/math" xmlns:v="urn:schemas-microsoft-com:vml" xmlns:wp14="http://schemas.microsoft.com/office/word/2010/wordprocessingDrawing" xmlns:wp="http://schemas.openxmlformats.org/drawingml/2006/wordprocessingDrawing" xmlns:w10="urn:schemas-microsoft-com:office:word" xmlns:w="http://schemas.openxmlformats.org/wordprocessingml/2006/main" xmlns:w14="http://schemas.microsoft.com/office/word/2010/wordml" xmlns:w15="http://schemas.microsoft.com/office/word/2012/wordml" xmlns:w16cex="http://schemas.microsoft.com/office/word/2018/wordml/cex" xmlns:w16cid="http://schemas.microsoft.com/office/word/2016/wordml/cid" xmlns:w16="http://schemas.microsoft.com/office/word/2018/wordml" xmlns:w16sdtdh="http://schemas.microsoft.com/office/word/2020/wordml/sdtdatahash" xmlns:w16se="http://schemas.microsoft.com/office/word/2015/wordml/symex" xmlns:wpg="http://schemas.microsoft.com/office/word/2010/wordprocessingGroup" xmlns:wpi="http://schemas.microsoft.com/office/word/2010/wordprocessingInk" xmlns:wne="http://schemas.microsoft.com/office/word/2006/wordml" xmlns:wps="http://schemas.microsoft.com/office/word/2010/wordprocessingShape" mc:Ignorable="w14 w15 w16se w16cid w16 w16cex w16sdtdh wp14">
-  <w:sdt>
-    <w:sdtPr>
-      <w:rPr>
-        <w:rStyle w:val="PageNumber"/>
-      </w:rPr>
-      <w:id w:val="-685288298"/>
-      <w:docPartObj>
-        <w:docPartGallery w:val="Page Numbers (Bottom of Page)"/>
-        <w:docPartUnique/>
-      </w:docPartObj>
-    </w:sdtPr>
-    <w:sdtContent>
-      <w:p>
-        <w:pPr>
-          <w:pStyle w:val="Footer"/>
-          <w:framePr w:wrap="none" w:vAnchor="text" w:hAnchor="margin" w:xAlign="center" w:y="1"/>
-          <w:rPr>
-            <w:rStyle w:val="PageNumber"/>
-          </w:rPr>
-        </w:pPr>
-        <w:r>
-          <w:rPr>
-            <w:rStyle w:val="PageNumber"/>
-          </w:rPr>
-          <w:fldChar w:fldCharType="begin"/>
-        </w:r>
-        <w:r>
-          <w:rPr>
-            <w:rStyle w:val="PageNumber"/>
-          </w:rPr>
-          <w:instrText xml:space="preserve"> PAGE </w:instrText>
-        </w:r>
-        <w:r>
-          <w:rPr>
-            <w:rStyle w:val="PageNumber"/>
-          </w:rPr>
-          <w:fldChar w:fldCharType="separate"/>
-        </w:r>
-        <w:r>
-          <w:rPr>
-            <w:rStyle w:val="PageNumber"/>
-            <w:noProof/>
-          </w:rPr>
-          <w:t>ii</w:t>
-        </w:r>
-        <w:r>
-          <w:rPr>
-            <w:rStyle w:val="PageNumber"/>
-          </w:rPr>
-          <w:fldChar w:fldCharType="end"/>
-        </w:r>
-      </w:p>
-    </w:sdtContent>
-  </w:sdt>
   <w:p>
     <w:pPr>
       <w:pStyle w:val="Footer"/>
@@ -6290,6 +6830,125 @@
 
 <file path=word/header1.xml><?xml version="1.0" encoding="utf-8"?>
 <w:hdr xmlns:wpc="http://schemas.microsoft.com/office/word/2010/wordprocessingCanvas" xmlns:cx="http://schemas.microsoft.com/office/drawing/2014/chartex" xmlns:cx1="http://schemas.microsoft.com/office/drawing/2015/9/8/chartex" xmlns:cx2="http://schemas.microsoft.com/office/drawing/2015/10/21/chartex" xmlns:cx3="http://schemas.microsoft.com/office/drawing/2016/5/9/chartex" xmlns:cx4="http://schemas.microsoft.com/office/drawing/2016/5/10/chartex" xmlns:cx5="http://schemas.microsoft.com/office/drawing/2016/5/11/chartex" xmlns:cx6="http://schemas.microsoft.com/office/drawing/2016/5/12/chartex" xmlns:cx7="http://schemas.microsoft.com/office/drawing/2016/5/13/chartex" xmlns:cx8="http://schemas.microsoft.com/office/drawing/2016/5/14/chartex" xmlns:mc="http://schemas.openxmlformats.org/markup-compatibility/2006" xmlns:aink="http://schemas.microsoft.com/office/drawing/2016/ink" xmlns:am3d="http://schemas.microsoft.com/office/drawing/2017/model3d" xmlns:o="urn:schemas-microsoft-com:office:office" xmlns:oel="http://schemas.microsoft.com/office/2019/extlst" xmlns:r="http://schemas.openxmlformats.org/officeDocument/2006/relationships" xmlns:m="http://schemas.openxmlformats.org/officeDocument/2006/math" xmlns:v="urn:schemas-microsoft-com:vml" xmlns:wp14="http://schemas.microsoft.com/office/word/2010/wordprocessingDrawing" xmlns:wp="http://schemas.openxmlformats.org/drawingml/2006/wordprocessingDrawing" xmlns:w10="urn:schemas-microsoft-com:office:word" xmlns:w="http://schemas.openxmlformats.org/wordprocessingml/2006/main" xmlns:w14="http://schemas.microsoft.com/office/word/2010/wordml" xmlns:w15="http://schemas.microsoft.com/office/word/2012/wordml" xmlns:w16cex="http://schemas.microsoft.com/office/word/2018/wordml/cex" xmlns:w16cid="http://schemas.microsoft.com/office/word/2016/wordml/cid" xmlns:w16="http://schemas.microsoft.com/office/word/2018/wordml" xmlns:w16sdtdh="http://schemas.microsoft.com/office/word/2020/wordml/sdtdatahash" xmlns:w16se="http://schemas.microsoft.com/office/word/2015/wordml/symex" xmlns:wpg="http://schemas.microsoft.com/office/word/2010/wordprocessingGroup" xmlns:wpi="http://schemas.microsoft.com/office/word/2010/wordprocessingInk" xmlns:wne="http://schemas.microsoft.com/office/word/2006/wordml" xmlns:wps="http://schemas.microsoft.com/office/word/2010/wordprocessingShape" mc:Ignorable="w14 w15 w16se w16cid w16 w16cex w16sdtdh wp14">
+  <w:sdt>
+    <w:sdtPr>
+      <w:rPr>
+        <w:rStyle w:val="PageNumber"/>
+      </w:rPr>
+      <w:id w:val="-1225530014"/>
+      <w:docPartObj>
+        <w:docPartGallery w:val="Page Numbers (Top of Page)"/>
+        <w:docPartUnique/>
+      </w:docPartObj>
+    </w:sdtPr>
+    <w:sdtContent>
+      <w:p>
+        <w:pPr>
+          <w:pStyle w:val="Header"/>
+          <w:framePr w:wrap="none" w:vAnchor="text" w:hAnchor="margin" w:xAlign="right" w:y="1"/>
+          <w:rPr>
+            <w:rStyle w:val="PageNumber"/>
+          </w:rPr>
+        </w:pPr>
+        <w:r>
+          <w:rPr>
+            <w:rStyle w:val="PageNumber"/>
+          </w:rPr>
+          <w:fldChar w:fldCharType="begin"/>
+        </w:r>
+        <w:r>
+          <w:rPr>
+            <w:rStyle w:val="PageNumber"/>
+          </w:rPr>
+          <w:instrText xml:space="preserve"> PAGE </w:instrText>
+        </w:r>
+        <w:r>
+          <w:rPr>
+            <w:rStyle w:val="PageNumber"/>
+          </w:rPr>
+          <w:fldChar w:fldCharType="separate"/>
+        </w:r>
+        <w:r>
+          <w:rPr>
+            <w:rStyle w:val="PageNumber"/>
+            <w:noProof/>
+          </w:rPr>
+          <w:t>ii</w:t>
+        </w:r>
+        <w:r>
+          <w:rPr>
+            <w:rStyle w:val="PageNumber"/>
+          </w:rPr>
+          <w:fldChar w:fldCharType="end"/>
+        </w:r>
+      </w:p>
+    </w:sdtContent>
+  </w:sdt>
+  <w:p>
+    <w:pPr>
+      <w:pStyle w:val="Header"/>
+      <w:ind w:right="360"/>
+    </w:pPr>
+  </w:p>
+</w:hdr>
+</file>
+
+<file path=word/header2.xml><?xml version="1.0" encoding="utf-8"?>
+<w:hdr xmlns:wpc="http://schemas.microsoft.com/office/word/2010/wordprocessingCanvas" xmlns:cx="http://schemas.microsoft.com/office/drawing/2014/chartex" xmlns:cx1="http://schemas.microsoft.com/office/drawing/2015/9/8/chartex" xmlns:cx2="http://schemas.microsoft.com/office/drawing/2015/10/21/chartex" xmlns:cx3="http://schemas.microsoft.com/office/drawing/2016/5/9/chartex" xmlns:cx4="http://schemas.microsoft.com/office/drawing/2016/5/10/chartex" xmlns:cx5="http://schemas.microsoft.com/office/drawing/2016/5/11/chartex" xmlns:cx6="http://schemas.microsoft.com/office/drawing/2016/5/12/chartex" xmlns:cx7="http://schemas.microsoft.com/office/drawing/2016/5/13/chartex" xmlns:cx8="http://schemas.microsoft.com/office/drawing/2016/5/14/chartex" xmlns:mc="http://schemas.openxmlformats.org/markup-compatibility/2006" xmlns:aink="http://schemas.microsoft.com/office/drawing/2016/ink" xmlns:am3d="http://schemas.microsoft.com/office/drawing/2017/model3d" xmlns:o="urn:schemas-microsoft-com:office:office" xmlns:oel="http://schemas.microsoft.com/office/2019/extlst" xmlns:r="http://schemas.openxmlformats.org/officeDocument/2006/relationships" xmlns:m="http://schemas.openxmlformats.org/officeDocument/2006/math" xmlns:v="urn:schemas-microsoft-com:vml" xmlns:wp14="http://schemas.microsoft.com/office/word/2010/wordprocessingDrawing" xmlns:wp="http://schemas.openxmlformats.org/drawingml/2006/wordprocessingDrawing" xmlns:w10="urn:schemas-microsoft-com:office:word" xmlns:w="http://schemas.openxmlformats.org/wordprocessingml/2006/main" xmlns:w14="http://schemas.microsoft.com/office/word/2010/wordml" xmlns:w15="http://schemas.microsoft.com/office/word/2012/wordml" xmlns:w16cex="http://schemas.microsoft.com/office/word/2018/wordml/cex" xmlns:w16cid="http://schemas.microsoft.com/office/word/2016/wordml/cid" xmlns:w16="http://schemas.microsoft.com/office/word/2018/wordml" xmlns:w16sdtdh="http://schemas.microsoft.com/office/word/2020/wordml/sdtdatahash" xmlns:w16se="http://schemas.microsoft.com/office/word/2015/wordml/symex" xmlns:wpg="http://schemas.microsoft.com/office/word/2010/wordprocessingGroup" xmlns:wpi="http://schemas.microsoft.com/office/word/2010/wordprocessingInk" xmlns:wne="http://schemas.microsoft.com/office/word/2006/wordml" xmlns:wps="http://schemas.microsoft.com/office/word/2010/wordprocessingShape" mc:Ignorable="w14 w15 w16se w16cid w16 w16cex w16sdtdh wp14">
+  <w:sdt>
+    <w:sdtPr>
+      <w:rPr>
+        <w:rStyle w:val="PageNumber"/>
+      </w:rPr>
+      <w:id w:val="1760328170"/>
+      <w:docPartObj>
+        <w:docPartGallery w:val="Page Numbers (Top of Page)"/>
+        <w:docPartUnique/>
+      </w:docPartObj>
+    </w:sdtPr>
+    <w:sdtContent>
+      <w:p>
+        <w:pPr>
+          <w:pStyle w:val="Header"/>
+          <w:framePr w:wrap="none" w:vAnchor="text" w:hAnchor="margin" w:xAlign="right" w:y="1"/>
+          <w:rPr>
+            <w:rStyle w:val="PageNumber"/>
+          </w:rPr>
+        </w:pPr>
+        <w:r>
+          <w:rPr>
+            <w:rStyle w:val="PageNumber"/>
+          </w:rPr>
+          <w:fldChar w:fldCharType="begin"/>
+        </w:r>
+        <w:r>
+          <w:rPr>
+            <w:rStyle w:val="PageNumber"/>
+          </w:rPr>
+          <w:instrText xml:space="preserve"> PAGE </w:instrText>
+        </w:r>
+        <w:r>
+          <w:rPr>
+            <w:rStyle w:val="PageNumber"/>
+          </w:rPr>
+          <w:fldChar w:fldCharType="separate"/>
+        </w:r>
+        <w:r>
+          <w:rPr>
+            <w:rStyle w:val="PageNumber"/>
+            <w:noProof/>
+          </w:rPr>
+          <w:t>iii</w:t>
+        </w:r>
+        <w:r>
+          <w:rPr>
+            <w:rStyle w:val="PageNumber"/>
+          </w:rPr>
+          <w:fldChar w:fldCharType="end"/>
+        </w:r>
+      </w:p>
+    </w:sdtContent>
+  </w:sdt>
   <w:tbl>
     <w:tblPr>
       <w:tblW w:w="6240" w:type="dxa"/>
@@ -6307,6 +6966,7 @@
         <w:p>
           <w:pPr>
             <w:pStyle w:val="Header"/>
+            <w:ind w:right="360"/>
             <w:jc w:val="center"/>
           </w:pPr>
         </w:p>
@@ -7252,7 +7912,7 @@
 </file>
 
 <file path=customXml/itemProps1.xml><?xml version="1.0" encoding="utf-8"?>
-<ds:datastoreItem xmlns:ds="http://schemas.openxmlformats.org/officeDocument/2006/customXml" ds:itemID="{3C4DA016-986A-CA4D-BA7F-E7820B73F7E0}">
+<ds:datastoreItem xmlns:ds="http://schemas.openxmlformats.org/officeDocument/2006/customXml" ds:itemID="{9B8E4842-814E-1E43-9E82-8CB8231D538E}">
   <ds:schemaRefs>
     <ds:schemaRef ds:uri="http://schemas.openxmlformats.org/officeDocument/2006/bibliography"/>
   </ds:schemaRefs>

</xml_diff>